<commit_message>
Alle Kommentare gechecked und beantwortet. Bin raus, kann von mir aus zusammengeschnibbelt und versendet werden :) Schönen Abend allerseits!
</commit_message>
<xml_diff>
--- a/Praezisierte_Aufgabenstellen_ueberarbeitet.docx
+++ b/Praezisierte_Aufgabenstellen_ueberarbeitet.docx
@@ -1,6 +1,6 @@
 
 <file path=word/document.xml><?xml version="1.0" encoding="utf-8"?>
-<w:document xmlns:wpc="http://schemas.microsoft.com/office/word/2010/wordprocessingCanvas" xmlns:mc="http://schemas.openxmlformats.org/markup-compatibility/2006" xmlns:o="urn:schemas-microsoft-com:office:office" xmlns:r="http://schemas.openxmlformats.org/officeDocument/2006/relationships" xmlns:m="http://schemas.openxmlformats.org/officeDocument/2006/math" xmlns:v="urn:schemas-microsoft-com:vml" xmlns:wp14="http://schemas.microsoft.com/office/word/2010/wordprocessingDrawing" xmlns:wp="http://schemas.openxmlformats.org/drawingml/2006/wordprocessingDrawing" xmlns:w10="urn:schemas-microsoft-com:office:word" xmlns:w="http://schemas.openxmlformats.org/wordprocessingml/2006/main" xmlns:w14="http://schemas.microsoft.com/office/word/2010/wordml" xmlns:wpg="http://schemas.microsoft.com/office/word/2010/wordprocessingGroup" xmlns:wpi="http://schemas.microsoft.com/office/word/2010/wordprocessingInk" xmlns:wne="http://schemas.microsoft.com/office/word/2006/wordml" xmlns:wps="http://schemas.microsoft.com/office/word/2010/wordprocessingShape" mc:Ignorable="w14 wp14">
+<w:document xmlns:wpc="http://schemas.microsoft.com/office/word/2010/wordprocessingCanvas" xmlns:mo="http://schemas.microsoft.com/office/mac/office/2008/main" xmlns:mc="http://schemas.openxmlformats.org/markup-compatibility/2006" xmlns:mv="urn:schemas-microsoft-com:mac:vml" xmlns:o="urn:schemas-microsoft-com:office:office" xmlns:r="http://schemas.openxmlformats.org/officeDocument/2006/relationships" xmlns:m="http://schemas.openxmlformats.org/officeDocument/2006/math" xmlns:v="urn:schemas-microsoft-com:vml" xmlns:wp14="http://schemas.microsoft.com/office/word/2010/wordprocessingDrawing" xmlns:wp="http://schemas.openxmlformats.org/drawingml/2006/wordprocessingDrawing" xmlns:w10="urn:schemas-microsoft-com:office:word" xmlns:w="http://schemas.openxmlformats.org/wordprocessingml/2006/main" xmlns:w14="http://schemas.microsoft.com/office/word/2010/wordml" xmlns:wpg="http://schemas.microsoft.com/office/word/2010/wordprocessingGroup" xmlns:wpi="http://schemas.microsoft.com/office/word/2010/wordprocessingInk" xmlns:wne="http://schemas.microsoft.com/office/word/2006/wordml" xmlns:wps="http://schemas.microsoft.com/office/word/2010/wordprocessingShape" mc:Ignorable="w14 wp14">
   <w:body>
     <w:p>
       <w:pPr>
@@ -349,19 +349,7 @@
         <w:rPr>
           <w:rFonts w:ascii="Arial" w:hAnsi="Arial" w:cs="Arial"/>
         </w:rPr>
-        <w:t xml:space="preserve"> Als Anlage zu dieser Arbeit soll außerdem eine Broschüre erstellt werden, welche de, Leser </w:t>
-      </w:r>
-      <w:r>
-        <w:rPr>
-          <w:rFonts w:ascii="Arial" w:hAnsi="Arial" w:cs="Arial"/>
-        </w:rPr>
-        <w:t xml:space="preserve">eine Zusammenfassung über die derzeitige Lage und Möglichkeit sicherer </w:t>
-      </w:r>
-      <w:r>
-        <w:rPr>
-          <w:rFonts w:ascii="Arial" w:hAnsi="Arial" w:cs="Arial"/>
-        </w:rPr>
-        <w:t>E-Mail Kommunikation informiert.</w:t>
+        <w:t xml:space="preserve"> Als Anlage zu dieser Arbeit soll außerdem eine Broschüre erstellt werden, welche de, Leser eine Zusammenfassung über die derzeitige Lage und Möglichkeit sicherer E-Mail Kommunikation informiert.</w:t>
       </w:r>
     </w:p>
     <w:p>
@@ -464,6 +452,7 @@
         </w:rPr>
       </w:pPr>
       <w:commentRangeStart w:id="0"/>
+      <w:commentRangeStart w:id="1"/>
       <w:r>
         <w:rPr>
           <w:rFonts w:ascii="Arial" w:hAnsi="Arial" w:cs="Arial"/>
@@ -476,6 +465,13 @@
           <w:rStyle w:val="Kommentarzeichen"/>
         </w:rPr>
         <w:commentReference w:id="0"/>
+      </w:r>
+      <w:commentRangeEnd w:id="1"/>
+      <w:r>
+        <w:rPr>
+          <w:rStyle w:val="Kommentarzeichen"/>
+        </w:rPr>
+        <w:commentReference w:id="1"/>
       </w:r>
     </w:p>
     <w:p>
@@ -633,19 +629,19 @@
         <w:lastRenderedPageBreak/>
         <w:t xml:space="preserve">Welche Fragen sollen mit dem schriftlichen Bericht beantwortet werden? Formulieren Sie mindestens eine </w:t>
       </w:r>
-      <w:commentRangeStart w:id="1"/>
+      <w:commentRangeStart w:id="2"/>
       <w:r>
         <w:rPr>
           <w:rFonts w:ascii="Arial" w:hAnsi="Arial" w:cs="Arial"/>
         </w:rPr>
         <w:t>Leitfrage</w:t>
       </w:r>
-      <w:commentRangeEnd w:id="1"/>
+      <w:commentRangeEnd w:id="2"/>
       <w:r>
         <w:rPr>
           <w:rStyle w:val="Kommentarzeichen"/>
         </w:rPr>
-        <w:commentReference w:id="1"/>
+        <w:commentReference w:id="2"/>
       </w:r>
       <w:r>
         <w:rPr>
@@ -773,19 +769,27 @@
         </w:rPr>
         <w:t xml:space="preserve"> den Anwendungsfällen </w:t>
       </w:r>
-      <w:commentRangeStart w:id="2"/>
+      <w:commentRangeStart w:id="3"/>
+      <w:commentRangeStart w:id="4"/>
       <w:r>
         <w:rPr>
           <w:rFonts w:ascii="Arial" w:hAnsi="Arial" w:cs="Arial"/>
         </w:rPr>
         <w:t xml:space="preserve">theoretisch </w:t>
       </w:r>
-      <w:commentRangeEnd w:id="2"/>
+      <w:commentRangeEnd w:id="3"/>
       <w:r>
         <w:rPr>
           <w:rStyle w:val="Kommentarzeichen"/>
         </w:rPr>
-        <w:commentReference w:id="2"/>
+        <w:commentReference w:id="3"/>
+      </w:r>
+      <w:commentRangeEnd w:id="4"/>
+      <w:r>
+        <w:rPr>
+          <w:rStyle w:val="Kommentarzeichen"/>
+        </w:rPr>
+        <w:commentReference w:id="4"/>
       </w:r>
       <w:r>
         <w:rPr>
@@ -1397,7 +1401,8 @@
           <w:szCs w:val="20"/>
         </w:rPr>
       </w:pPr>
-      <w:commentRangeStart w:id="3"/>
+      <w:commentRangeStart w:id="5"/>
+      <w:commentRangeStart w:id="6"/>
       <w:r>
         <w:rPr>
           <w:rFonts w:ascii="Arial" w:hAnsi="Arial" w:cs="Arial"/>
@@ -1405,12 +1410,19 @@
         </w:rPr>
         <w:t xml:space="preserve">Worin </w:t>
       </w:r>
-      <w:commentRangeEnd w:id="3"/>
+      <w:commentRangeEnd w:id="5"/>
       <w:r>
         <w:rPr>
           <w:rStyle w:val="Kommentarzeichen"/>
         </w:rPr>
-        <w:commentReference w:id="3"/>
+        <w:commentReference w:id="5"/>
+      </w:r>
+      <w:commentRangeEnd w:id="6"/>
+      <w:r>
+        <w:rPr>
+          <w:rStyle w:val="Kommentarzeichen"/>
+        </w:rPr>
+        <w:commentReference w:id="6"/>
       </w:r>
       <w:r>
         <w:rPr>
@@ -1717,7 +1729,7 @@
           <w:rFonts w:ascii="Arial" w:hAnsi="Arial" w:cs="Arial"/>
           <w:szCs w:val="20"/>
         </w:rPr>
-        <w:t xml:space="preserve">Kein Anbieter macht </w:t>
+        <w:t xml:space="preserve">Kein Anbieter </w:t>
       </w:r>
       <w:proofErr w:type="gramStart"/>
       <w:r>
@@ -1725,7 +1737,7 @@
           <w:rFonts w:ascii="Arial" w:hAnsi="Arial" w:cs="Arial"/>
           <w:szCs w:val="20"/>
         </w:rPr>
-        <w:t>eine</w:t>
+        <w:t>macht eine Ende zu Ende</w:t>
       </w:r>
       <w:proofErr w:type="gramEnd"/>
       <w:r>
@@ -1733,7 +1745,7 @@
           <w:rFonts w:ascii="Arial" w:hAnsi="Arial" w:cs="Arial"/>
           <w:szCs w:val="20"/>
         </w:rPr>
-        <w:t xml:space="preserve"> Ende zu Ende Verschlüsselung?!</w:t>
+        <w:t xml:space="preserve"> Verschlüsselung?!</w:t>
       </w:r>
     </w:p>
     <w:p>
@@ -2430,7 +2442,8 @@
                 <w:lang w:eastAsia="ar-SA"/>
               </w:rPr>
             </w:pPr>
-            <w:commentRangeStart w:id="4"/>
+            <w:commentRangeStart w:id="7"/>
+            <w:commentRangeStart w:id="8"/>
             <w:r>
               <w:rPr>
                 <w:rFonts w:ascii="Arial" w:eastAsia="Times New Roman" w:hAnsi="Arial" w:cs="Arial"/>
@@ -2440,12 +2453,19 @@
               </w:rPr>
               <w:t>verantwortlich</w:t>
             </w:r>
-            <w:commentRangeEnd w:id="4"/>
+            <w:commentRangeEnd w:id="7"/>
             <w:r>
               <w:rPr>
                 <w:rStyle w:val="Kommentarzeichen"/>
               </w:rPr>
-              <w:commentReference w:id="4"/>
+              <w:commentReference w:id="7"/>
+            </w:r>
+            <w:commentRangeEnd w:id="8"/>
+            <w:r>
+              <w:rPr>
+                <w:rStyle w:val="Kommentarzeichen"/>
+              </w:rPr>
+              <w:commentReference w:id="8"/>
             </w:r>
           </w:p>
           <w:p>
@@ -2978,23 +2998,7 @@
                 <w:sz w:val="16"/>
                 <w:szCs w:val="16"/>
               </w:rPr>
-              <w:t xml:space="preserve">Erarbeitung Methode/Protokoll/Verfahren Nr. </w:t>
-            </w:r>
-            <w:r>
-              <w:rPr>
-                <w:rFonts w:ascii="Arial" w:hAnsi="Arial" w:cs="Arial"/>
-                <w:sz w:val="16"/>
-                <w:szCs w:val="16"/>
-              </w:rPr>
-              <w:t xml:space="preserve">2 </w:t>
-            </w:r>
-            <w:r>
-              <w:rPr>
-                <w:rFonts w:ascii="Arial" w:hAnsi="Arial" w:cs="Arial"/>
-                <w:sz w:val="16"/>
-                <w:szCs w:val="16"/>
-              </w:rPr>
-              <w:t>aus Brainstorming in KW 19</w:t>
+              <w:t>Erarbeitung Methode/Protokoll/Verfahren Nr. 2 aus Brainstorming in KW 19</w:t>
             </w:r>
           </w:p>
           <w:p>
@@ -3015,23 +3019,7 @@
                 <w:sz w:val="16"/>
                 <w:szCs w:val="16"/>
               </w:rPr>
-              <w:t xml:space="preserve">Erarbeitung Methode/Protokoll/Verfahren Nr. </w:t>
-            </w:r>
-            <w:r>
-              <w:rPr>
-                <w:rFonts w:ascii="Arial" w:hAnsi="Arial" w:cs="Arial"/>
-                <w:sz w:val="16"/>
-                <w:szCs w:val="16"/>
-              </w:rPr>
-              <w:t>3</w:t>
-            </w:r>
-            <w:r>
-              <w:rPr>
-                <w:rFonts w:ascii="Arial" w:hAnsi="Arial" w:cs="Arial"/>
-                <w:sz w:val="16"/>
-                <w:szCs w:val="16"/>
-              </w:rPr>
-              <w:t xml:space="preserve"> aus Brainstorming in KW 19</w:t>
+              <w:t>Erarbeitung Methode/Protokoll/Verfahren Nr. 3 aus Brainstorming in KW 19</w:t>
             </w:r>
           </w:p>
           <w:p>
@@ -3052,23 +3040,7 @@
                 <w:sz w:val="16"/>
                 <w:szCs w:val="16"/>
               </w:rPr>
-              <w:t xml:space="preserve">Erarbeitung Methode/Protokoll/Verfahren Nr. </w:t>
-            </w:r>
-            <w:r>
-              <w:rPr>
-                <w:rFonts w:ascii="Arial" w:hAnsi="Arial" w:cs="Arial"/>
-                <w:sz w:val="16"/>
-                <w:szCs w:val="16"/>
-              </w:rPr>
-              <w:t>4</w:t>
-            </w:r>
-            <w:r>
-              <w:rPr>
-                <w:rFonts w:ascii="Arial" w:hAnsi="Arial" w:cs="Arial"/>
-                <w:sz w:val="16"/>
-                <w:szCs w:val="16"/>
-              </w:rPr>
-              <w:t xml:space="preserve"> aus Brainstorming in KW 19</w:t>
+              <w:t>Erarbeitung Methode/Protokoll/Verfahren Nr. 4 aus Brainstorming in KW 19</w:t>
             </w:r>
           </w:p>
         </w:tc>
@@ -3675,6 +3647,8 @@
             </w:r>
           </w:p>
         </w:tc>
+        <w:bookmarkStart w:id="9" w:name="_GoBack"/>
+        <w:bookmarkEnd w:id="9"/>
       </w:tr>
       <w:tr>
         <w:trPr>
@@ -4930,7 +4904,7 @@
 </file>
 
 <file path=word/comments.xml><?xml version="1.0" encoding="utf-8"?>
-<w:comments xmlns:wpc="http://schemas.microsoft.com/office/word/2010/wordprocessingCanvas" xmlns:mc="http://schemas.openxmlformats.org/markup-compatibility/2006" xmlns:o="urn:schemas-microsoft-com:office:office" xmlns:r="http://schemas.openxmlformats.org/officeDocument/2006/relationships" xmlns:m="http://schemas.openxmlformats.org/officeDocument/2006/math" xmlns:v="urn:schemas-microsoft-com:vml" xmlns:wp14="http://schemas.microsoft.com/office/word/2010/wordprocessingDrawing" xmlns:wp="http://schemas.openxmlformats.org/drawingml/2006/wordprocessingDrawing" xmlns:w10="urn:schemas-microsoft-com:office:word" xmlns:w="http://schemas.openxmlformats.org/wordprocessingml/2006/main" xmlns:w14="http://schemas.microsoft.com/office/word/2010/wordml" xmlns:wpg="http://schemas.microsoft.com/office/word/2010/wordprocessingGroup" xmlns:wpi="http://schemas.microsoft.com/office/word/2010/wordprocessingInk" xmlns:wne="http://schemas.microsoft.com/office/word/2006/wordml" xmlns:wps="http://schemas.microsoft.com/office/word/2010/wordprocessingShape" mc:Ignorable="w14 wp14">
+<w:comments xmlns:wpc="http://schemas.microsoft.com/office/word/2010/wordprocessingCanvas" xmlns:mo="http://schemas.microsoft.com/office/mac/office/2008/main" xmlns:mc="http://schemas.openxmlformats.org/markup-compatibility/2006" xmlns:mv="urn:schemas-microsoft-com:mac:vml" xmlns:o="urn:schemas-microsoft-com:office:office" xmlns:r="http://schemas.openxmlformats.org/officeDocument/2006/relationships" xmlns:m="http://schemas.openxmlformats.org/officeDocument/2006/math" xmlns:v="urn:schemas-microsoft-com:vml" xmlns:wp14="http://schemas.microsoft.com/office/word/2010/wordprocessingDrawing" xmlns:wp="http://schemas.openxmlformats.org/drawingml/2006/wordprocessingDrawing" xmlns:w10="urn:schemas-microsoft-com:office:word" xmlns:w="http://schemas.openxmlformats.org/wordprocessingml/2006/main" xmlns:w14="http://schemas.microsoft.com/office/word/2010/wordml" xmlns:wpg="http://schemas.microsoft.com/office/word/2010/wordprocessingGroup" xmlns:wpi="http://schemas.microsoft.com/office/word/2010/wordprocessingInk" xmlns:wne="http://schemas.microsoft.com/office/word/2006/wordml" xmlns:wps="http://schemas.microsoft.com/office/word/2010/wordprocessingShape" mc:Ignorable="w14 wp14">
   <w:comment w:id="0" w:author="Florian Schünhoff" w:date="2014-04-28T19:41:00Z" w:initials="FS">
     <w:p>
       <w:pPr>
@@ -4950,7 +4924,7 @@
       </w:r>
     </w:p>
   </w:comment>
-  <w:comment w:id="1" w:author="Florian Schünhoff" w:date="2014-04-28T20:15:00Z" w:initials="FS">
+  <w:comment w:id="1" w:author="Pascal" w:date="2014-04-28T21:34:00Z" w:initials="P">
     <w:p>
       <w:pPr>
         <w:pStyle w:val="Kommentartext"/>
@@ -4962,6 +4936,22 @@
         <w:annotationRef/>
       </w:r>
       <w:r>
+        <w:t>War nur alternative, ich weiß jetzt nicht welcher der 2. Ist :D</w:t>
+      </w:r>
+    </w:p>
+  </w:comment>
+  <w:comment w:id="2" w:author="Florian Schünhoff" w:date="2014-04-28T20:15:00Z" w:initials="FS">
+    <w:p>
+      <w:pPr>
+        <w:pStyle w:val="Kommentartext"/>
+      </w:pPr>
+      <w:r>
+        <w:rPr>
+          <w:rStyle w:val="Kommentarzeichen"/>
+        </w:rPr>
+        <w:annotationRef/>
+      </w:r>
+      <w:r>
         <w:t xml:space="preserve">Danke Pascal, sehr gute Arbeit </w:t>
       </w:r>
       <w:r>
@@ -4969,7 +4959,7 @@
       </w:r>
     </w:p>
   </w:comment>
-  <w:comment w:id="2" w:author="Florian Schünhoff" w:date="2014-04-28T19:43:00Z" w:initials="FS">
+  <w:comment w:id="3" w:author="Florian Schünhoff" w:date="2014-04-28T19:43:00Z" w:initials="FS">
     <w:p>
       <w:pPr>
         <w:pStyle w:val="Kommentartext"/>
@@ -4993,7 +4983,7 @@
       </w:r>
     </w:p>
   </w:comment>
-  <w:comment w:id="3" w:author="Florian Schünhoff" w:date="2014-04-28T19:46:00Z" w:initials="FS">
+  <w:comment w:id="4" w:author="Pascal" w:date="2014-04-28T21:02:00Z" w:initials="P">
     <w:p>
       <w:pPr>
         <w:pStyle w:val="Kommentartext"/>
@@ -5005,11 +4995,38 @@
         <w:annotationRef/>
       </w:r>
       <w:r>
+        <w:t xml:space="preserve">Ist vollkommen in Ordnung. Wie das manchmal so ist mit </w:t>
+      </w:r>
+      <w:proofErr w:type="spellStart"/>
+      <w:r>
+        <w:t>zuvielen</w:t>
+      </w:r>
+      <w:proofErr w:type="spellEnd"/>
+      <w:r>
+        <w:t xml:space="preserve"> Gedanken.. </w:t>
+      </w:r>
+      <w:r>
+        <w:sym w:font="Wingdings" w:char="F04A"/>
+      </w:r>
+    </w:p>
+  </w:comment>
+  <w:comment w:id="5" w:author="Florian Schünhoff" w:date="2014-04-28T19:46:00Z" w:initials="FS">
+    <w:p>
+      <w:pPr>
+        <w:pStyle w:val="Kommentartext"/>
+      </w:pPr>
+      <w:r>
+        <w:rPr>
+          <w:rStyle w:val="Kommentarzeichen"/>
+        </w:rPr>
+        <w:annotationRef/>
+      </w:r>
+      <w:r>
         <w:t>Auf DE-Mail also vorerst gar nicht weiter eingehen? Das wäre ein Thema, was mich persönlich interessiert, aber ist halt die Frage, ob wir überhaupt an die Infos kommen.</w:t>
       </w:r>
     </w:p>
   </w:comment>
-  <w:comment w:id="4" w:author="Florian Schünhoff" w:date="2014-04-28T20:16:00Z" w:initials="FS">
+  <w:comment w:id="6" w:author="Pascal" w:date="2014-04-28T21:03:00Z" w:initials="P">
     <w:p>
       <w:pPr>
         <w:pStyle w:val="Kommentartext"/>
@@ -5021,26 +5038,53 @@
         <w:annotationRef/>
       </w:r>
       <w:r>
+        <w:t>Nee klar, durchaus mit aufnehmen, war auch so gedacht, habe nur keine direkte Leitfrage dazu formuliert. Habe das etwas im meiner Provider Frage gesehen, aber wenn du willst mach ruhig noch eine Leitfrage dazu, bin ich mit an Bord!</w:t>
+      </w:r>
+    </w:p>
+  </w:comment>
+  <w:comment w:id="7" w:author="Florian Schünhoff" w:date="2014-04-28T20:16:00Z" w:initials="FS">
+    <w:p>
+      <w:pPr>
+        <w:pStyle w:val="Kommentartext"/>
+      </w:pPr>
+      <w:r>
+        <w:rPr>
+          <w:rStyle w:val="Kommentarzeichen"/>
+        </w:rPr>
+        <w:annotationRef/>
+      </w:r>
+      <w:r>
         <w:t xml:space="preserve">Zuordnung ist nach bestem Wissen und Gewissen erfolgt </w:t>
       </w:r>
       <w:r>
         <w:sym w:font="Wingdings" w:char="F04A"/>
       </w:r>
       <w:r>
-        <w:t xml:space="preserve"> Geht ihr im Groben mit dieser Zeitplanung </w:t>
-      </w:r>
-      <w:r>
-        <w:t>mit?</w:t>
-      </w:r>
-      <w:bookmarkStart w:id="5" w:name="_GoBack"/>
-      <w:bookmarkEnd w:id="5"/>
+        <w:t xml:space="preserve"> Geht ihr im Groben mit dieser Zeitplanung mit?</w:t>
+      </w:r>
+    </w:p>
+  </w:comment>
+  <w:comment w:id="8" w:author="Pascal" w:date="2014-04-28T21:36:00Z" w:initials="P">
+    <w:p>
+      <w:pPr>
+        <w:pStyle w:val="Kommentartext"/>
+      </w:pPr>
+      <w:r>
+        <w:rPr>
+          <w:rStyle w:val="Kommentarzeichen"/>
+        </w:rPr>
+        <w:annotationRef/>
+      </w:r>
+      <w:r>
+        <w:t>Bin dabei, wird sicher live etwas anders laufen, aber da sind wir ja flexibel :D</w:t>
+      </w:r>
     </w:p>
   </w:comment>
 </w:comments>
 </file>
 
 <file path=word/endnotes.xml><?xml version="1.0" encoding="utf-8"?>
-<w:endnotes xmlns:wpc="http://schemas.microsoft.com/office/word/2010/wordprocessingCanvas" xmlns:mc="http://schemas.openxmlformats.org/markup-compatibility/2006" xmlns:o="urn:schemas-microsoft-com:office:office" xmlns:r="http://schemas.openxmlformats.org/officeDocument/2006/relationships" xmlns:m="http://schemas.openxmlformats.org/officeDocument/2006/math" xmlns:v="urn:schemas-microsoft-com:vml" xmlns:wp14="http://schemas.microsoft.com/office/word/2010/wordprocessingDrawing" xmlns:wp="http://schemas.openxmlformats.org/drawingml/2006/wordprocessingDrawing" xmlns:w10="urn:schemas-microsoft-com:office:word" xmlns:w="http://schemas.openxmlformats.org/wordprocessingml/2006/main" xmlns:w14="http://schemas.microsoft.com/office/word/2010/wordml" xmlns:wpg="http://schemas.microsoft.com/office/word/2010/wordprocessingGroup" xmlns:wpi="http://schemas.microsoft.com/office/word/2010/wordprocessingInk" xmlns:wne="http://schemas.microsoft.com/office/word/2006/wordml" xmlns:wps="http://schemas.microsoft.com/office/word/2010/wordprocessingShape" mc:Ignorable="w14 wp14">
+<w:endnotes xmlns:wpc="http://schemas.microsoft.com/office/word/2010/wordprocessingCanvas" xmlns:mo="http://schemas.microsoft.com/office/mac/office/2008/main" xmlns:mc="http://schemas.openxmlformats.org/markup-compatibility/2006" xmlns:mv="urn:schemas-microsoft-com:mac:vml" xmlns:o="urn:schemas-microsoft-com:office:office" xmlns:r="http://schemas.openxmlformats.org/officeDocument/2006/relationships" xmlns:m="http://schemas.openxmlformats.org/officeDocument/2006/math" xmlns:v="urn:schemas-microsoft-com:vml" xmlns:wp14="http://schemas.microsoft.com/office/word/2010/wordprocessingDrawing" xmlns:wp="http://schemas.openxmlformats.org/drawingml/2006/wordprocessingDrawing" xmlns:w10="urn:schemas-microsoft-com:office:word" xmlns:w="http://schemas.openxmlformats.org/wordprocessingml/2006/main" xmlns:w14="http://schemas.microsoft.com/office/word/2010/wordml" xmlns:wpg="http://schemas.microsoft.com/office/word/2010/wordprocessingGroup" xmlns:wpi="http://schemas.microsoft.com/office/word/2010/wordprocessingInk" xmlns:wne="http://schemas.microsoft.com/office/word/2006/wordml" xmlns:wps="http://schemas.microsoft.com/office/word/2010/wordprocessingShape" mc:Ignorable="w14 wp14">
   <w:endnote w:type="separator" w:id="-1">
     <w:p>
       <w:pPr>
@@ -5065,7 +5109,7 @@
 </file>
 
 <file path=word/footnotes.xml><?xml version="1.0" encoding="utf-8"?>
-<w:footnotes xmlns:wpc="http://schemas.microsoft.com/office/word/2010/wordprocessingCanvas" xmlns:mc="http://schemas.openxmlformats.org/markup-compatibility/2006" xmlns:o="urn:schemas-microsoft-com:office:office" xmlns:r="http://schemas.openxmlformats.org/officeDocument/2006/relationships" xmlns:m="http://schemas.openxmlformats.org/officeDocument/2006/math" xmlns:v="urn:schemas-microsoft-com:vml" xmlns:wp14="http://schemas.microsoft.com/office/word/2010/wordprocessingDrawing" xmlns:wp="http://schemas.openxmlformats.org/drawingml/2006/wordprocessingDrawing" xmlns:w10="urn:schemas-microsoft-com:office:word" xmlns:w="http://schemas.openxmlformats.org/wordprocessingml/2006/main" xmlns:w14="http://schemas.microsoft.com/office/word/2010/wordml" xmlns:wpg="http://schemas.microsoft.com/office/word/2010/wordprocessingGroup" xmlns:wpi="http://schemas.microsoft.com/office/word/2010/wordprocessingInk" xmlns:wne="http://schemas.microsoft.com/office/word/2006/wordml" xmlns:wps="http://schemas.microsoft.com/office/word/2010/wordprocessingShape" mc:Ignorable="w14 wp14">
+<w:footnotes xmlns:wpc="http://schemas.microsoft.com/office/word/2010/wordprocessingCanvas" xmlns:mo="http://schemas.microsoft.com/office/mac/office/2008/main" xmlns:mc="http://schemas.openxmlformats.org/markup-compatibility/2006" xmlns:mv="urn:schemas-microsoft-com:mac:vml" xmlns:o="urn:schemas-microsoft-com:office:office" xmlns:r="http://schemas.openxmlformats.org/officeDocument/2006/relationships" xmlns:m="http://schemas.openxmlformats.org/officeDocument/2006/math" xmlns:v="urn:schemas-microsoft-com:vml" xmlns:wp14="http://schemas.microsoft.com/office/word/2010/wordprocessingDrawing" xmlns:wp="http://schemas.openxmlformats.org/drawingml/2006/wordprocessingDrawing" xmlns:w10="urn:schemas-microsoft-com:office:word" xmlns:w="http://schemas.openxmlformats.org/wordprocessingml/2006/main" xmlns:w14="http://schemas.microsoft.com/office/word/2010/wordml" xmlns:wpg="http://schemas.microsoft.com/office/word/2010/wordprocessingGroup" xmlns:wpi="http://schemas.microsoft.com/office/word/2010/wordprocessingInk" xmlns:wne="http://schemas.microsoft.com/office/word/2006/wordml" xmlns:wps="http://schemas.microsoft.com/office/word/2010/wordprocessingShape" mc:Ignorable="w14 wp14">
   <w:footnote w:type="separator" w:id="-1">
     <w:p>
       <w:pPr>
@@ -5090,7 +5134,7 @@
 </file>
 
 <file path=word/numbering.xml><?xml version="1.0" encoding="utf-8"?>
-<w:numbering xmlns:wpc="http://schemas.microsoft.com/office/word/2010/wordprocessingCanvas" xmlns:mc="http://schemas.openxmlformats.org/markup-compatibility/2006" xmlns:o="urn:schemas-microsoft-com:office:office" xmlns:r="http://schemas.openxmlformats.org/officeDocument/2006/relationships" xmlns:m="http://schemas.openxmlformats.org/officeDocument/2006/math" xmlns:v="urn:schemas-microsoft-com:vml" xmlns:wp14="http://schemas.microsoft.com/office/word/2010/wordprocessingDrawing" xmlns:wp="http://schemas.openxmlformats.org/drawingml/2006/wordprocessingDrawing" xmlns:w10="urn:schemas-microsoft-com:office:word" xmlns:w="http://schemas.openxmlformats.org/wordprocessingml/2006/main" xmlns:w14="http://schemas.microsoft.com/office/word/2010/wordml" xmlns:wpg="http://schemas.microsoft.com/office/word/2010/wordprocessingGroup" xmlns:wpi="http://schemas.microsoft.com/office/word/2010/wordprocessingInk" xmlns:wne="http://schemas.microsoft.com/office/word/2006/wordml" xmlns:wps="http://schemas.microsoft.com/office/word/2010/wordprocessingShape" mc:Ignorable="w14 wp14">
+<w:numbering xmlns:wpc="http://schemas.microsoft.com/office/word/2010/wordprocessingCanvas" xmlns:mo="http://schemas.microsoft.com/office/mac/office/2008/main" xmlns:mc="http://schemas.openxmlformats.org/markup-compatibility/2006" xmlns:mv="urn:schemas-microsoft-com:mac:vml" xmlns:o="urn:schemas-microsoft-com:office:office" xmlns:r="http://schemas.openxmlformats.org/officeDocument/2006/relationships" xmlns:m="http://schemas.openxmlformats.org/officeDocument/2006/math" xmlns:v="urn:schemas-microsoft-com:vml" xmlns:wp14="http://schemas.microsoft.com/office/word/2010/wordprocessingDrawing" xmlns:wp="http://schemas.openxmlformats.org/drawingml/2006/wordprocessingDrawing" xmlns:w10="urn:schemas-microsoft-com:office:word" xmlns:w="http://schemas.openxmlformats.org/wordprocessingml/2006/main" xmlns:w14="http://schemas.microsoft.com/office/word/2010/wordml" xmlns:wpg="http://schemas.microsoft.com/office/word/2010/wordprocessingGroup" xmlns:wpi="http://schemas.microsoft.com/office/word/2010/wordprocessingInk" xmlns:wne="http://schemas.microsoft.com/office/word/2006/wordml" xmlns:wps="http://schemas.microsoft.com/office/word/2010/wordprocessingShape" mc:Ignorable="w14 wp14">
   <w:abstractNum w:abstractNumId="0">
     <w:nsid w:val="1945338E"/>
     <w:multiLevelType w:val="hybridMultilevel"/>
@@ -7539,7 +7583,7 @@
       </w:pPr>
     </w:pPrDefault>
   </w:docDefaults>
-  <w:latentStyles w:defLockedState="0" w:defUIPriority="99" w:defSemiHidden="1" w:defUnhideWhenUsed="1" w:defQFormat="0" w:count="267">
+  <w:latentStyles w:defLockedState="0" w:defUIPriority="99" w:defSemiHidden="1" w:defUnhideWhenUsed="1" w:defQFormat="0" w:count="276">
     <w:lsdException w:name="Normal" w:semiHidden="0" w:uiPriority="0" w:unhideWhenUsed="0" w:qFormat="1"/>
     <w:lsdException w:name="heading 1" w:semiHidden="0" w:uiPriority="9" w:unhideWhenUsed="0" w:qFormat="1"/>
     <w:lsdException w:name="heading 2" w:uiPriority="9" w:qFormat="1"/>
@@ -7687,7 +7731,7 @@
     <w:name w:val="heading 1"/>
     <w:basedOn w:val="Standard"/>
     <w:next w:val="Standard"/>
-    <w:link w:val="berschrift1Zchn"/>
+    <w:link w:val="berschrift1Zeichen"/>
     <w:uiPriority w:val="9"/>
     <w:qFormat/>
     <w:rsid w:val="00127D3A"/>
@@ -7703,7 +7747,7 @@
     <w:name w:val="heading 2"/>
     <w:basedOn w:val="Standard"/>
     <w:next w:val="Standard"/>
-    <w:link w:val="berschrift2Zchn"/>
+    <w:link w:val="berschrift2Zeichen"/>
     <w:uiPriority w:val="9"/>
     <w:unhideWhenUsed/>
     <w:qFormat/>
@@ -7723,7 +7767,7 @@
     <w:name w:val="heading 3"/>
     <w:basedOn w:val="Standard"/>
     <w:next w:val="Standard"/>
-    <w:link w:val="berschrift3Zchn"/>
+    <w:link w:val="berschrift3Zeichen"/>
     <w:uiPriority w:val="9"/>
     <w:unhideWhenUsed/>
     <w:qFormat/>
@@ -7745,7 +7789,7 @@
     <w:name w:val="heading 4"/>
     <w:basedOn w:val="Standard"/>
     <w:next w:val="Standard"/>
-    <w:link w:val="berschrift4Zchn"/>
+    <w:link w:val="berschrift4Zeichen"/>
     <w:uiPriority w:val="9"/>
     <w:semiHidden/>
     <w:unhideWhenUsed/>
@@ -7766,7 +7810,7 @@
       <w:color w:val="4F81BD" w:themeColor="accent1"/>
     </w:rPr>
   </w:style>
-  <w:style w:type="character" w:default="1" w:styleId="Absatz-Standardschriftart">
+  <w:style w:type="character" w:default="1" w:styleId="Absatzstandardschriftart">
     <w:name w:val="Default Paragraph Font"/>
     <w:uiPriority w:val="1"/>
     <w:semiHidden/>
@@ -7822,7 +7866,7 @@
   <w:style w:type="paragraph" w:styleId="Kopfzeile">
     <w:name w:val="header"/>
     <w:basedOn w:val="Standard"/>
-    <w:link w:val="KopfzeileZchn"/>
+    <w:link w:val="KopfzeileZeichen"/>
     <w:uiPriority w:val="99"/>
     <w:unhideWhenUsed/>
     <w:rsid w:val="001E42A5"/>
@@ -7834,9 +7878,9 @@
       <w:spacing w:after="0" w:line="240" w:lineRule="auto"/>
     </w:pPr>
   </w:style>
-  <w:style w:type="character" w:customStyle="1" w:styleId="KopfzeileZchn">
-    <w:name w:val="Kopfzeile Zchn"/>
-    <w:basedOn w:val="Absatz-Standardschriftart"/>
+  <w:style w:type="character" w:customStyle="1" w:styleId="KopfzeileZeichen">
+    <w:name w:val="Kopfzeile Zeichen"/>
+    <w:basedOn w:val="Absatzstandardschriftart"/>
     <w:link w:val="Kopfzeile"/>
     <w:uiPriority w:val="99"/>
     <w:rsid w:val="001E42A5"/>
@@ -7844,7 +7888,7 @@
   <w:style w:type="paragraph" w:styleId="Fuzeile">
     <w:name w:val="footer"/>
     <w:basedOn w:val="Standard"/>
-    <w:link w:val="FuzeileZchn"/>
+    <w:link w:val="FuzeileZeichen"/>
     <w:uiPriority w:val="99"/>
     <w:unhideWhenUsed/>
     <w:rsid w:val="001E42A5"/>
@@ -7856,16 +7900,16 @@
       <w:spacing w:after="0" w:line="240" w:lineRule="auto"/>
     </w:pPr>
   </w:style>
-  <w:style w:type="character" w:customStyle="1" w:styleId="FuzeileZchn">
-    <w:name w:val="Fußzeile Zchn"/>
-    <w:basedOn w:val="Absatz-Standardschriftart"/>
+  <w:style w:type="character" w:customStyle="1" w:styleId="FuzeileZeichen">
+    <w:name w:val="Fußzeile Zeichen"/>
+    <w:basedOn w:val="Absatzstandardschriftart"/>
     <w:link w:val="Fuzeile"/>
     <w:uiPriority w:val="99"/>
     <w:rsid w:val="001E42A5"/>
   </w:style>
-  <w:style w:type="character" w:styleId="Hyperlink">
+  <w:style w:type="character" w:styleId="Link">
     <w:name w:val="Hyperlink"/>
-    <w:basedOn w:val="Absatz-Standardschriftart"/>
+    <w:basedOn w:val="Absatzstandardschriftart"/>
     <w:uiPriority w:val="99"/>
     <w:unhideWhenUsed/>
     <w:rsid w:val="009938AB"/>
@@ -7874,9 +7918,9 @@
       <w:u w:val="single"/>
     </w:rPr>
   </w:style>
-  <w:style w:type="character" w:customStyle="1" w:styleId="berschrift1Zchn">
-    <w:name w:val="Überschrift 1 Zchn"/>
-    <w:basedOn w:val="Absatz-Standardschriftart"/>
+  <w:style w:type="character" w:customStyle="1" w:styleId="berschrift1Zeichen">
+    <w:name w:val="Überschrift 1 Zeichen"/>
+    <w:basedOn w:val="Absatzstandardschriftart"/>
     <w:link w:val="berschrift1"/>
     <w:uiPriority w:val="9"/>
     <w:rsid w:val="00127D3A"/>
@@ -7884,9 +7928,9 @@
       <w:b/>
     </w:rPr>
   </w:style>
-  <w:style w:type="character" w:customStyle="1" w:styleId="berschrift2Zchn">
-    <w:name w:val="Überschrift 2 Zchn"/>
-    <w:basedOn w:val="Absatz-Standardschriftart"/>
+  <w:style w:type="character" w:customStyle="1" w:styleId="berschrift2Zeichen">
+    <w:name w:val="Überschrift 2 Zeichen"/>
+    <w:basedOn w:val="Absatzstandardschriftart"/>
     <w:link w:val="berschrift2"/>
     <w:uiPriority w:val="9"/>
     <w:rsid w:val="00EF67A6"/>
@@ -7897,9 +7941,9 @@
       <w:u w:val="single"/>
     </w:rPr>
   </w:style>
-  <w:style w:type="character" w:customStyle="1" w:styleId="berschrift4Zchn">
-    <w:name w:val="Überschrift 4 Zchn"/>
-    <w:basedOn w:val="Absatz-Standardschriftart"/>
+  <w:style w:type="character" w:customStyle="1" w:styleId="berschrift4Zeichen">
+    <w:name w:val="Überschrift 4 Zeichen"/>
+    <w:basedOn w:val="Absatzstandardschriftart"/>
     <w:link w:val="berschrift4"/>
     <w:uiPriority w:val="9"/>
     <w:semiHidden/>
@@ -7927,7 +7971,7 @@
   <w:style w:type="paragraph" w:styleId="Textkrper">
     <w:name w:val="Body Text"/>
     <w:basedOn w:val="Standard"/>
-    <w:link w:val="TextkrperZchn"/>
+    <w:link w:val="TextkrperZeichen"/>
     <w:uiPriority w:val="99"/>
     <w:unhideWhenUsed/>
     <w:rsid w:val="00BC7DBC"/>
@@ -7940,9 +7984,9 @@
       <w:szCs w:val="20"/>
     </w:rPr>
   </w:style>
-  <w:style w:type="character" w:customStyle="1" w:styleId="TextkrperZchn">
-    <w:name w:val="Textkörper Zchn"/>
-    <w:basedOn w:val="Absatz-Standardschriftart"/>
+  <w:style w:type="character" w:customStyle="1" w:styleId="TextkrperZeichen">
+    <w:name w:val="Textkörper Zeichen"/>
+    <w:basedOn w:val="Absatzstandardschriftart"/>
     <w:link w:val="Textkrper"/>
     <w:uiPriority w:val="99"/>
     <w:rsid w:val="00BC7DBC"/>
@@ -7954,7 +7998,7 @@
   </w:style>
   <w:style w:type="character" w:styleId="Kommentarzeichen">
     <w:name w:val="annotation reference"/>
-    <w:basedOn w:val="Absatz-Standardschriftart"/>
+    <w:basedOn w:val="Absatzstandardschriftart"/>
     <w:uiPriority w:val="99"/>
     <w:semiHidden/>
     <w:unhideWhenUsed/>
@@ -7967,7 +8011,7 @@
   <w:style w:type="paragraph" w:styleId="Kommentartext">
     <w:name w:val="annotation text"/>
     <w:basedOn w:val="Standard"/>
-    <w:link w:val="KommentartextZchn"/>
+    <w:link w:val="KommentartextZeichen"/>
     <w:uiPriority w:val="99"/>
     <w:semiHidden/>
     <w:unhideWhenUsed/>
@@ -7980,9 +8024,9 @@
       <w:szCs w:val="20"/>
     </w:rPr>
   </w:style>
-  <w:style w:type="character" w:customStyle="1" w:styleId="KommentartextZchn">
-    <w:name w:val="Kommentartext Zchn"/>
-    <w:basedOn w:val="Absatz-Standardschriftart"/>
+  <w:style w:type="character" w:customStyle="1" w:styleId="KommentartextZeichen">
+    <w:name w:val="Kommentartext Zeichen"/>
+    <w:basedOn w:val="Absatzstandardschriftart"/>
     <w:link w:val="Kommentartext"/>
     <w:uiPriority w:val="99"/>
     <w:semiHidden/>
@@ -7996,7 +8040,7 @@
     <w:name w:val="annotation subject"/>
     <w:basedOn w:val="Kommentartext"/>
     <w:next w:val="Kommentartext"/>
-    <w:link w:val="KommentarthemaZchn"/>
+    <w:link w:val="KommentarthemaZeichen"/>
     <w:uiPriority w:val="99"/>
     <w:semiHidden/>
     <w:unhideWhenUsed/>
@@ -8006,9 +8050,9 @@
       <w:bCs/>
     </w:rPr>
   </w:style>
-  <w:style w:type="character" w:customStyle="1" w:styleId="KommentarthemaZchn">
-    <w:name w:val="Kommentarthema Zchn"/>
-    <w:basedOn w:val="KommentartextZchn"/>
+  <w:style w:type="character" w:customStyle="1" w:styleId="KommentarthemaZeichen">
+    <w:name w:val="Kommentarthema Zeichen"/>
+    <w:basedOn w:val="KommentartextZeichen"/>
     <w:link w:val="Kommentarthema"/>
     <w:uiPriority w:val="99"/>
     <w:semiHidden/>
@@ -8023,7 +8067,7 @@
   <w:style w:type="paragraph" w:styleId="Sprechblasentext">
     <w:name w:val="Balloon Text"/>
     <w:basedOn w:val="Standard"/>
-    <w:link w:val="SprechblasentextZchn"/>
+    <w:link w:val="SprechblasentextZeichen"/>
     <w:uiPriority w:val="99"/>
     <w:semiHidden/>
     <w:unhideWhenUsed/>
@@ -8037,9 +8081,9 @@
       <w:szCs w:val="16"/>
     </w:rPr>
   </w:style>
-  <w:style w:type="character" w:customStyle="1" w:styleId="SprechblasentextZchn">
-    <w:name w:val="Sprechblasentext Zchn"/>
-    <w:basedOn w:val="Absatz-Standardschriftart"/>
+  <w:style w:type="character" w:customStyle="1" w:styleId="SprechblasentextZeichen">
+    <w:name w:val="Sprechblasentext Zeichen"/>
+    <w:basedOn w:val="Absatzstandardschriftart"/>
     <w:link w:val="Sprechblasentext"/>
     <w:uiPriority w:val="99"/>
     <w:semiHidden/>
@@ -8050,9 +8094,9 @@
       <w:szCs w:val="16"/>
     </w:rPr>
   </w:style>
-  <w:style w:type="character" w:customStyle="1" w:styleId="berschrift3Zchn">
-    <w:name w:val="Überschrift 3 Zchn"/>
-    <w:basedOn w:val="Absatz-Standardschriftart"/>
+  <w:style w:type="character" w:customStyle="1" w:styleId="berschrift3Zeichen">
+    <w:name w:val="Überschrift 3 Zeichen"/>
+    <w:basedOn w:val="Absatzstandardschriftart"/>
     <w:link w:val="berschrift3"/>
     <w:uiPriority w:val="9"/>
     <w:rsid w:val="00EE3F5D"/>
@@ -8067,7 +8111,7 @@
 </file>
 
 <file path=word/stylesWithEffects.xml><?xml version="1.0" encoding="utf-8"?>
-<w:styles xmlns:wpc="http://schemas.microsoft.com/office/word/2010/wordprocessingCanvas" xmlns:mc="http://schemas.openxmlformats.org/markup-compatibility/2006" xmlns:o="urn:schemas-microsoft-com:office:office" xmlns:r="http://schemas.openxmlformats.org/officeDocument/2006/relationships" xmlns:m="http://schemas.openxmlformats.org/officeDocument/2006/math" xmlns:v="urn:schemas-microsoft-com:vml" xmlns:wp14="http://schemas.microsoft.com/office/word/2010/wordprocessingDrawing" xmlns:wp="http://schemas.openxmlformats.org/drawingml/2006/wordprocessingDrawing" xmlns:w10="urn:schemas-microsoft-com:office:word" xmlns:w="http://schemas.openxmlformats.org/wordprocessingml/2006/main" xmlns:w14="http://schemas.microsoft.com/office/word/2010/wordml" xmlns:wpg="http://schemas.microsoft.com/office/word/2010/wordprocessingGroup" xmlns:wpi="http://schemas.microsoft.com/office/word/2010/wordprocessingInk" xmlns:wne="http://schemas.microsoft.com/office/word/2006/wordml" xmlns:wps="http://schemas.microsoft.com/office/word/2010/wordprocessingShape" mc:Ignorable="w14 wp14">
+<w:styles xmlns:wpc="http://schemas.microsoft.com/office/word/2010/wordprocessingCanvas" xmlns:mo="http://schemas.microsoft.com/office/mac/office/2008/main" xmlns:mc="http://schemas.openxmlformats.org/markup-compatibility/2006" xmlns:mv="urn:schemas-microsoft-com:mac:vml" xmlns:o="urn:schemas-microsoft-com:office:office" xmlns:r="http://schemas.openxmlformats.org/officeDocument/2006/relationships" xmlns:m="http://schemas.openxmlformats.org/officeDocument/2006/math" xmlns:v="urn:schemas-microsoft-com:vml" xmlns:wp14="http://schemas.microsoft.com/office/word/2010/wordprocessingDrawing" xmlns:wp="http://schemas.openxmlformats.org/drawingml/2006/wordprocessingDrawing" xmlns:w10="urn:schemas-microsoft-com:office:word" xmlns:w="http://schemas.openxmlformats.org/wordprocessingml/2006/main" xmlns:w14="http://schemas.microsoft.com/office/word/2010/wordml" xmlns:wpg="http://schemas.microsoft.com/office/word/2010/wordprocessingGroup" xmlns:wpi="http://schemas.microsoft.com/office/word/2010/wordprocessingInk" xmlns:wne="http://schemas.microsoft.com/office/word/2006/wordml" xmlns:wps="http://schemas.microsoft.com/office/word/2010/wordprocessingShape" mc:Ignorable="w14 wp14">
   <w:docDefaults>
     <w:rPrDefault>
       <w:rPr>
@@ -8083,7 +8127,7 @@
       </w:pPr>
     </w:pPrDefault>
   </w:docDefaults>
-  <w:latentStyles w:defLockedState="0" w:defUIPriority="99" w:defSemiHidden="1" w:defUnhideWhenUsed="1" w:defQFormat="0" w:count="267">
+  <w:latentStyles w:defLockedState="0" w:defUIPriority="99" w:defSemiHidden="1" w:defUnhideWhenUsed="1" w:defQFormat="0" w:count="276">
     <w:lsdException w:name="Normal" w:semiHidden="0" w:uiPriority="0" w:unhideWhenUsed="0" w:qFormat="1"/>
     <w:lsdException w:name="heading 1" w:semiHidden="0" w:uiPriority="9" w:unhideWhenUsed="0" w:qFormat="1"/>
     <w:lsdException w:name="heading 2" w:uiPriority="9" w:qFormat="1"/>
@@ -8231,7 +8275,7 @@
     <w:name w:val="heading 1"/>
     <w:basedOn w:val="Standard"/>
     <w:next w:val="Standard"/>
-    <w:link w:val="berschrift1Zchn"/>
+    <w:link w:val="berschrift1Zeichen"/>
     <w:uiPriority w:val="9"/>
     <w:qFormat/>
     <w:rsid w:val="00127D3A"/>
@@ -8247,7 +8291,7 @@
     <w:name w:val="heading 2"/>
     <w:basedOn w:val="Standard"/>
     <w:next w:val="Standard"/>
-    <w:link w:val="berschrift2Zchn"/>
+    <w:link w:val="berschrift2Zeichen"/>
     <w:uiPriority w:val="9"/>
     <w:unhideWhenUsed/>
     <w:qFormat/>
@@ -8267,7 +8311,7 @@
     <w:name w:val="heading 3"/>
     <w:basedOn w:val="Standard"/>
     <w:next w:val="Standard"/>
-    <w:link w:val="berschrift3Zchn"/>
+    <w:link w:val="berschrift3Zeichen"/>
     <w:uiPriority w:val="9"/>
     <w:unhideWhenUsed/>
     <w:qFormat/>
@@ -8289,7 +8333,7 @@
     <w:name w:val="heading 4"/>
     <w:basedOn w:val="Standard"/>
     <w:next w:val="Standard"/>
-    <w:link w:val="berschrift4Zchn"/>
+    <w:link w:val="berschrift4Zeichen"/>
     <w:uiPriority w:val="9"/>
     <w:semiHidden/>
     <w:unhideWhenUsed/>
@@ -8310,7 +8354,7 @@
       <w:color w:val="4F81BD" w:themeColor="accent1"/>
     </w:rPr>
   </w:style>
-  <w:style w:type="character" w:default="1" w:styleId="Absatz-Standardschriftart">
+  <w:style w:type="character" w:default="1" w:styleId="Absatzstandardschriftart">
     <w:name w:val="Default Paragraph Font"/>
     <w:uiPriority w:val="1"/>
     <w:semiHidden/>
@@ -8366,7 +8410,7 @@
   <w:style w:type="paragraph" w:styleId="Kopfzeile">
     <w:name w:val="header"/>
     <w:basedOn w:val="Standard"/>
-    <w:link w:val="KopfzeileZchn"/>
+    <w:link w:val="KopfzeileZeichen"/>
     <w:uiPriority w:val="99"/>
     <w:unhideWhenUsed/>
     <w:rsid w:val="001E42A5"/>
@@ -8378,9 +8422,9 @@
       <w:spacing w:after="0" w:line="240" w:lineRule="auto"/>
     </w:pPr>
   </w:style>
-  <w:style w:type="character" w:customStyle="1" w:styleId="KopfzeileZchn">
-    <w:name w:val="Kopfzeile Zchn"/>
-    <w:basedOn w:val="Absatz-Standardschriftart"/>
+  <w:style w:type="character" w:customStyle="1" w:styleId="KopfzeileZeichen">
+    <w:name w:val="Kopfzeile Zeichen"/>
+    <w:basedOn w:val="Absatzstandardschriftart"/>
     <w:link w:val="Kopfzeile"/>
     <w:uiPriority w:val="99"/>
     <w:rsid w:val="001E42A5"/>
@@ -8388,7 +8432,7 @@
   <w:style w:type="paragraph" w:styleId="Fuzeile">
     <w:name w:val="footer"/>
     <w:basedOn w:val="Standard"/>
-    <w:link w:val="FuzeileZchn"/>
+    <w:link w:val="FuzeileZeichen"/>
     <w:uiPriority w:val="99"/>
     <w:unhideWhenUsed/>
     <w:rsid w:val="001E42A5"/>
@@ -8400,16 +8444,16 @@
       <w:spacing w:after="0" w:line="240" w:lineRule="auto"/>
     </w:pPr>
   </w:style>
-  <w:style w:type="character" w:customStyle="1" w:styleId="FuzeileZchn">
-    <w:name w:val="Fußzeile Zchn"/>
-    <w:basedOn w:val="Absatz-Standardschriftart"/>
+  <w:style w:type="character" w:customStyle="1" w:styleId="FuzeileZeichen">
+    <w:name w:val="Fußzeile Zeichen"/>
+    <w:basedOn w:val="Absatzstandardschriftart"/>
     <w:link w:val="Fuzeile"/>
     <w:uiPriority w:val="99"/>
     <w:rsid w:val="001E42A5"/>
   </w:style>
-  <w:style w:type="character" w:styleId="Hyperlink">
+  <w:style w:type="character" w:styleId="Link">
     <w:name w:val="Hyperlink"/>
-    <w:basedOn w:val="Absatz-Standardschriftart"/>
+    <w:basedOn w:val="Absatzstandardschriftart"/>
     <w:uiPriority w:val="99"/>
     <w:unhideWhenUsed/>
     <w:rsid w:val="009938AB"/>
@@ -8418,9 +8462,9 @@
       <w:u w:val="single"/>
     </w:rPr>
   </w:style>
-  <w:style w:type="character" w:customStyle="1" w:styleId="berschrift1Zchn">
-    <w:name w:val="Überschrift 1 Zchn"/>
-    <w:basedOn w:val="Absatz-Standardschriftart"/>
+  <w:style w:type="character" w:customStyle="1" w:styleId="berschrift1Zeichen">
+    <w:name w:val="Überschrift 1 Zeichen"/>
+    <w:basedOn w:val="Absatzstandardschriftart"/>
     <w:link w:val="berschrift1"/>
     <w:uiPriority w:val="9"/>
     <w:rsid w:val="00127D3A"/>
@@ -8428,9 +8472,9 @@
       <w:b/>
     </w:rPr>
   </w:style>
-  <w:style w:type="character" w:customStyle="1" w:styleId="berschrift2Zchn">
-    <w:name w:val="Überschrift 2 Zchn"/>
-    <w:basedOn w:val="Absatz-Standardschriftart"/>
+  <w:style w:type="character" w:customStyle="1" w:styleId="berschrift2Zeichen">
+    <w:name w:val="Überschrift 2 Zeichen"/>
+    <w:basedOn w:val="Absatzstandardschriftart"/>
     <w:link w:val="berschrift2"/>
     <w:uiPriority w:val="9"/>
     <w:rsid w:val="00EF67A6"/>
@@ -8441,9 +8485,9 @@
       <w:u w:val="single"/>
     </w:rPr>
   </w:style>
-  <w:style w:type="character" w:customStyle="1" w:styleId="berschrift4Zchn">
-    <w:name w:val="Überschrift 4 Zchn"/>
-    <w:basedOn w:val="Absatz-Standardschriftart"/>
+  <w:style w:type="character" w:customStyle="1" w:styleId="berschrift4Zeichen">
+    <w:name w:val="Überschrift 4 Zeichen"/>
+    <w:basedOn w:val="Absatzstandardschriftart"/>
     <w:link w:val="berschrift4"/>
     <w:uiPriority w:val="9"/>
     <w:semiHidden/>
@@ -8471,7 +8515,7 @@
   <w:style w:type="paragraph" w:styleId="Textkrper">
     <w:name w:val="Body Text"/>
     <w:basedOn w:val="Standard"/>
-    <w:link w:val="TextkrperZchn"/>
+    <w:link w:val="TextkrperZeichen"/>
     <w:uiPriority w:val="99"/>
     <w:unhideWhenUsed/>
     <w:rsid w:val="00BC7DBC"/>
@@ -8484,9 +8528,9 @@
       <w:szCs w:val="20"/>
     </w:rPr>
   </w:style>
-  <w:style w:type="character" w:customStyle="1" w:styleId="TextkrperZchn">
-    <w:name w:val="Textkörper Zchn"/>
-    <w:basedOn w:val="Absatz-Standardschriftart"/>
+  <w:style w:type="character" w:customStyle="1" w:styleId="TextkrperZeichen">
+    <w:name w:val="Textkörper Zeichen"/>
+    <w:basedOn w:val="Absatzstandardschriftart"/>
     <w:link w:val="Textkrper"/>
     <w:uiPriority w:val="99"/>
     <w:rsid w:val="00BC7DBC"/>
@@ -8498,7 +8542,7 @@
   </w:style>
   <w:style w:type="character" w:styleId="Kommentarzeichen">
     <w:name w:val="annotation reference"/>
-    <w:basedOn w:val="Absatz-Standardschriftart"/>
+    <w:basedOn w:val="Absatzstandardschriftart"/>
     <w:uiPriority w:val="99"/>
     <w:semiHidden/>
     <w:unhideWhenUsed/>
@@ -8511,7 +8555,7 @@
   <w:style w:type="paragraph" w:styleId="Kommentartext">
     <w:name w:val="annotation text"/>
     <w:basedOn w:val="Standard"/>
-    <w:link w:val="KommentartextZchn"/>
+    <w:link w:val="KommentartextZeichen"/>
     <w:uiPriority w:val="99"/>
     <w:semiHidden/>
     <w:unhideWhenUsed/>
@@ -8524,9 +8568,9 @@
       <w:szCs w:val="20"/>
     </w:rPr>
   </w:style>
-  <w:style w:type="character" w:customStyle="1" w:styleId="KommentartextZchn">
-    <w:name w:val="Kommentartext Zchn"/>
-    <w:basedOn w:val="Absatz-Standardschriftart"/>
+  <w:style w:type="character" w:customStyle="1" w:styleId="KommentartextZeichen">
+    <w:name w:val="Kommentartext Zeichen"/>
+    <w:basedOn w:val="Absatzstandardschriftart"/>
     <w:link w:val="Kommentartext"/>
     <w:uiPriority w:val="99"/>
     <w:semiHidden/>
@@ -8540,7 +8584,7 @@
     <w:name w:val="annotation subject"/>
     <w:basedOn w:val="Kommentartext"/>
     <w:next w:val="Kommentartext"/>
-    <w:link w:val="KommentarthemaZchn"/>
+    <w:link w:val="KommentarthemaZeichen"/>
     <w:uiPriority w:val="99"/>
     <w:semiHidden/>
     <w:unhideWhenUsed/>
@@ -8550,9 +8594,9 @@
       <w:bCs/>
     </w:rPr>
   </w:style>
-  <w:style w:type="character" w:customStyle="1" w:styleId="KommentarthemaZchn">
-    <w:name w:val="Kommentarthema Zchn"/>
-    <w:basedOn w:val="KommentartextZchn"/>
+  <w:style w:type="character" w:customStyle="1" w:styleId="KommentarthemaZeichen">
+    <w:name w:val="Kommentarthema Zeichen"/>
+    <w:basedOn w:val="KommentartextZeichen"/>
     <w:link w:val="Kommentarthema"/>
     <w:uiPriority w:val="99"/>
     <w:semiHidden/>
@@ -8567,7 +8611,7 @@
   <w:style w:type="paragraph" w:styleId="Sprechblasentext">
     <w:name w:val="Balloon Text"/>
     <w:basedOn w:val="Standard"/>
-    <w:link w:val="SprechblasentextZchn"/>
+    <w:link w:val="SprechblasentextZeichen"/>
     <w:uiPriority w:val="99"/>
     <w:semiHidden/>
     <w:unhideWhenUsed/>
@@ -8581,9 +8625,9 @@
       <w:szCs w:val="16"/>
     </w:rPr>
   </w:style>
-  <w:style w:type="character" w:customStyle="1" w:styleId="SprechblasentextZchn">
-    <w:name w:val="Sprechblasentext Zchn"/>
-    <w:basedOn w:val="Absatz-Standardschriftart"/>
+  <w:style w:type="character" w:customStyle="1" w:styleId="SprechblasentextZeichen">
+    <w:name w:val="Sprechblasentext Zeichen"/>
+    <w:basedOn w:val="Absatzstandardschriftart"/>
     <w:link w:val="Sprechblasentext"/>
     <w:uiPriority w:val="99"/>
     <w:semiHidden/>
@@ -8594,9 +8638,9 @@
       <w:szCs w:val="16"/>
     </w:rPr>
   </w:style>
-  <w:style w:type="character" w:customStyle="1" w:styleId="berschrift3Zchn">
-    <w:name w:val="Überschrift 3 Zchn"/>
-    <w:basedOn w:val="Absatz-Standardschriftart"/>
+  <w:style w:type="character" w:customStyle="1" w:styleId="berschrift3Zeichen">
+    <w:name w:val="Überschrift 3 Zeichen"/>
+    <w:basedOn w:val="Absatzstandardschriftart"/>
     <w:link w:val="berschrift3"/>
     <w:uiPriority w:val="9"/>
     <w:rsid w:val="00EE3F5D"/>
@@ -8900,7 +8944,7 @@
 </file>
 
 <file path=customXml/itemProps1.xml><?xml version="1.0" encoding="utf-8"?>
-<ds:datastoreItem xmlns:ds="http://schemas.openxmlformats.org/officeDocument/2006/customXml" ds:itemID="{7712714D-4680-4250-8333-71E9A6D458C0}">
+<ds:datastoreItem xmlns:ds="http://schemas.openxmlformats.org/officeDocument/2006/customXml" ds:itemID="{0D539D60-95FC-C54D-91BD-3ABB642F255C}">
   <ds:schemaRefs>
     <ds:schemaRef ds:uri="http://schemas.openxmlformats.org/officeDocument/2006/bibliography"/>
   </ds:schemaRefs>

</xml_diff>

<commit_message>
Kommentare beantwortet bzw. ergänzt und zwei kleine Korrekturen im ersten Abschnitt durchgeführt (Nachverfolgung ist an...)
</commit_message>
<xml_diff>
--- a/Praezisierte_Aufgabenstellen_ueberarbeitet.docx
+++ b/Praezisierte_Aufgabenstellen_ueberarbeitet.docx
@@ -1,6 +1,6 @@
 
 <file path=word/document.xml><?xml version="1.0" encoding="utf-8"?>
-<w:document xmlns:wpc="http://schemas.microsoft.com/office/word/2010/wordprocessingCanvas" xmlns:mo="http://schemas.microsoft.com/office/mac/office/2008/main" xmlns:mc="http://schemas.openxmlformats.org/markup-compatibility/2006" xmlns:mv="urn:schemas-microsoft-com:mac:vml" xmlns:o="urn:schemas-microsoft-com:office:office" xmlns:r="http://schemas.openxmlformats.org/officeDocument/2006/relationships" xmlns:m="http://schemas.openxmlformats.org/officeDocument/2006/math" xmlns:v="urn:schemas-microsoft-com:vml" xmlns:wp14="http://schemas.microsoft.com/office/word/2010/wordprocessingDrawing" xmlns:wp="http://schemas.openxmlformats.org/drawingml/2006/wordprocessingDrawing" xmlns:w10="urn:schemas-microsoft-com:office:word" xmlns:w="http://schemas.openxmlformats.org/wordprocessingml/2006/main" xmlns:w14="http://schemas.microsoft.com/office/word/2010/wordml" xmlns:wpg="http://schemas.microsoft.com/office/word/2010/wordprocessingGroup" xmlns:wpi="http://schemas.microsoft.com/office/word/2010/wordprocessingInk" xmlns:wne="http://schemas.microsoft.com/office/word/2006/wordml" xmlns:wps="http://schemas.microsoft.com/office/word/2010/wordprocessingShape" mc:Ignorable="w14 wp14">
+<w:document xmlns:wpc="http://schemas.microsoft.com/office/word/2010/wordprocessingCanvas" xmlns:mc="http://schemas.openxmlformats.org/markup-compatibility/2006" xmlns:o="urn:schemas-microsoft-com:office:office" xmlns:r="http://schemas.openxmlformats.org/officeDocument/2006/relationships" xmlns:m="http://schemas.openxmlformats.org/officeDocument/2006/math" xmlns:v="urn:schemas-microsoft-com:vml" xmlns:wp14="http://schemas.microsoft.com/office/word/2010/wordprocessingDrawing" xmlns:wp="http://schemas.openxmlformats.org/drawingml/2006/wordprocessingDrawing" xmlns:w10="urn:schemas-microsoft-com:office:word" xmlns:w="http://schemas.openxmlformats.org/wordprocessingml/2006/main" xmlns:w14="http://schemas.microsoft.com/office/word/2010/wordml" xmlns:wpg="http://schemas.microsoft.com/office/word/2010/wordprocessingGroup" xmlns:wpi="http://schemas.microsoft.com/office/word/2010/wordprocessingInk" xmlns:wne="http://schemas.microsoft.com/office/word/2006/wordml" xmlns:wps="http://schemas.microsoft.com/office/word/2010/wordprocessingShape" mc:Ignorable="w14 wp14">
   <w:body>
     <w:p>
       <w:pPr>
@@ -349,7 +349,51 @@
         <w:rPr>
           <w:rFonts w:ascii="Arial" w:hAnsi="Arial" w:cs="Arial"/>
         </w:rPr>
-        <w:t xml:space="preserve"> Als Anlage zu dieser Arbeit soll außerdem eine Broschüre erstellt werden, welche de, Leser eine Zusammenfassung über die derzeitige Lage und Möglichkeit sicherer E-Mail Kommunikation informiert.</w:t>
+        <w:t xml:space="preserve"> Als Anlage zu dieser Arbeit soll außerdem eine Broschüre erstellt werden, welche de</w:t>
+      </w:r>
+      <w:del w:id="0" w:author="Daniel" w:date="2014-04-28T23:47:00Z">
+        <w:r>
+          <w:rPr>
+            <w:rFonts w:ascii="Arial" w:hAnsi="Arial" w:cs="Arial"/>
+          </w:rPr>
+          <w:delText>,</w:delText>
+        </w:r>
+      </w:del>
+      <w:ins w:id="1" w:author="Daniel" w:date="2014-04-28T23:47:00Z">
+        <w:r>
+          <w:rPr>
+            <w:rFonts w:ascii="Arial" w:hAnsi="Arial" w:cs="Arial"/>
+          </w:rPr>
+          <w:t>m</w:t>
+        </w:r>
+      </w:ins>
+      <w:r>
+        <w:rPr>
+          <w:rFonts w:ascii="Arial" w:hAnsi="Arial" w:cs="Arial"/>
+        </w:rPr>
+        <w:t xml:space="preserve"> Leser eine Zusammenfassung über die derzeitige Lage und Möglichkeit sicherer E-Mail Kommunikation </w:t>
+      </w:r>
+      <w:del w:id="2" w:author="Daniel" w:date="2014-04-28T23:47:00Z">
+        <w:r>
+          <w:rPr>
+            <w:rFonts w:ascii="Arial" w:hAnsi="Arial" w:cs="Arial"/>
+          </w:rPr>
+          <w:delText>informiert</w:delText>
+        </w:r>
+      </w:del>
+      <w:ins w:id="3" w:author="Daniel" w:date="2014-04-28T23:47:00Z">
+        <w:r>
+          <w:rPr>
+            <w:rFonts w:ascii="Arial" w:hAnsi="Arial" w:cs="Arial"/>
+          </w:rPr>
+          <w:t>gibt</w:t>
+        </w:r>
+      </w:ins>
+      <w:r>
+        <w:rPr>
+          <w:rFonts w:ascii="Arial" w:hAnsi="Arial" w:cs="Arial"/>
+        </w:rPr>
+        <w:t>.</w:t>
       </w:r>
     </w:p>
     <w:p>
@@ -451,27 +495,27 @@
           <w:rFonts w:ascii="Arial" w:hAnsi="Arial" w:cs="Arial"/>
         </w:rPr>
       </w:pPr>
-      <w:commentRangeStart w:id="0"/>
-      <w:commentRangeStart w:id="1"/>
+      <w:commentRangeStart w:id="4"/>
+      <w:commentRangeStart w:id="5"/>
       <w:r>
         <w:rPr>
           <w:rFonts w:ascii="Arial" w:hAnsi="Arial" w:cs="Arial"/>
         </w:rPr>
         <w:t>Für wen ist das Problem von Interesse (Zielgruppe)?</w:t>
       </w:r>
-      <w:commentRangeEnd w:id="0"/>
+      <w:commentRangeEnd w:id="4"/>
       <w:r>
         <w:rPr>
           <w:rStyle w:val="Kommentarzeichen"/>
         </w:rPr>
-        <w:commentReference w:id="0"/>
-      </w:r>
-      <w:commentRangeEnd w:id="1"/>
+        <w:commentReference w:id="4"/>
+      </w:r>
+      <w:commentRangeEnd w:id="5"/>
       <w:r>
         <w:rPr>
           <w:rStyle w:val="Kommentarzeichen"/>
         </w:rPr>
-        <w:commentReference w:id="1"/>
+        <w:commentReference w:id="5"/>
       </w:r>
     </w:p>
     <w:p>
@@ -550,12 +594,27 @@
           <w:szCs w:val="20"/>
         </w:rPr>
       </w:pPr>
-      <w:r>
-        <w:rPr>
-          <w:rFonts w:ascii="Arial" w:hAnsi="Arial" w:cs="Arial"/>
-          <w:szCs w:val="20"/>
-        </w:rPr>
-        <w:t xml:space="preserve">Für Privatpersonen mit grundlegenden IT-Kenntnissen, die ein erhöhtes Bedürfnis an sicherer </w:t>
+      <w:commentRangeStart w:id="6"/>
+      <w:r>
+        <w:rPr>
+          <w:rFonts w:ascii="Arial" w:hAnsi="Arial" w:cs="Arial"/>
+          <w:szCs w:val="20"/>
+        </w:rPr>
+        <w:t>Für</w:t>
+      </w:r>
+      <w:commentRangeEnd w:id="6"/>
+      <w:r>
+        <w:rPr>
+          <w:rStyle w:val="Kommentarzeichen"/>
+        </w:rPr>
+        <w:commentReference w:id="6"/>
+      </w:r>
+      <w:r>
+        <w:rPr>
+          <w:rFonts w:ascii="Arial" w:hAnsi="Arial" w:cs="Arial"/>
+          <w:szCs w:val="20"/>
+        </w:rPr>
+        <w:t xml:space="preserve"> Privatpersonen mit grundlegenden IT-Kenntnissen, die ein erhöhtes Bedürfnis an sicherer </w:t>
       </w:r>
       <w:r>
         <w:rPr>
@@ -629,19 +688,27 @@
         <w:lastRenderedPageBreak/>
         <w:t xml:space="preserve">Welche Fragen sollen mit dem schriftlichen Bericht beantwortet werden? Formulieren Sie mindestens eine </w:t>
       </w:r>
-      <w:commentRangeStart w:id="2"/>
+      <w:commentRangeStart w:id="7"/>
+      <w:commentRangeStart w:id="8"/>
       <w:r>
         <w:rPr>
           <w:rFonts w:ascii="Arial" w:hAnsi="Arial" w:cs="Arial"/>
         </w:rPr>
         <w:t>Leitfrage</w:t>
       </w:r>
-      <w:commentRangeEnd w:id="2"/>
+      <w:commentRangeEnd w:id="7"/>
       <w:r>
         <w:rPr>
           <w:rStyle w:val="Kommentarzeichen"/>
         </w:rPr>
-        <w:commentReference w:id="2"/>
+        <w:commentReference w:id="7"/>
+      </w:r>
+      <w:commentRangeEnd w:id="8"/>
+      <w:r>
+        <w:rPr>
+          <w:rStyle w:val="Kommentarzeichen"/>
+        </w:rPr>
+        <w:commentReference w:id="8"/>
       </w:r>
       <w:r>
         <w:rPr>
@@ -769,27 +836,27 @@
         </w:rPr>
         <w:t xml:space="preserve"> den Anwendungsfällen </w:t>
       </w:r>
-      <w:commentRangeStart w:id="3"/>
-      <w:commentRangeStart w:id="4"/>
+      <w:commentRangeStart w:id="9"/>
+      <w:commentRangeStart w:id="10"/>
       <w:r>
         <w:rPr>
           <w:rFonts w:ascii="Arial" w:hAnsi="Arial" w:cs="Arial"/>
         </w:rPr>
         <w:t xml:space="preserve">theoretisch </w:t>
       </w:r>
-      <w:commentRangeEnd w:id="3"/>
+      <w:commentRangeEnd w:id="9"/>
       <w:r>
         <w:rPr>
           <w:rStyle w:val="Kommentarzeichen"/>
         </w:rPr>
-        <w:commentReference w:id="3"/>
-      </w:r>
-      <w:commentRangeEnd w:id="4"/>
+        <w:commentReference w:id="9"/>
+      </w:r>
+      <w:commentRangeEnd w:id="10"/>
       <w:r>
         <w:rPr>
           <w:rStyle w:val="Kommentarzeichen"/>
         </w:rPr>
-        <w:commentReference w:id="4"/>
+        <w:commentReference w:id="10"/>
       </w:r>
       <w:r>
         <w:rPr>
@@ -1401,8 +1468,8 @@
           <w:szCs w:val="20"/>
         </w:rPr>
       </w:pPr>
-      <w:commentRangeStart w:id="5"/>
-      <w:commentRangeStart w:id="6"/>
+      <w:commentRangeStart w:id="11"/>
+      <w:commentRangeStart w:id="12"/>
       <w:r>
         <w:rPr>
           <w:rFonts w:ascii="Arial" w:hAnsi="Arial" w:cs="Arial"/>
@@ -1410,26 +1477,48 @@
         </w:rPr>
         <w:t xml:space="preserve">Worin </w:t>
       </w:r>
-      <w:commentRangeEnd w:id="5"/>
+      <w:commentRangeEnd w:id="11"/>
       <w:r>
         <w:rPr>
           <w:rStyle w:val="Kommentarzeichen"/>
         </w:rPr>
-        <w:commentReference w:id="5"/>
-      </w:r>
-      <w:commentRangeEnd w:id="6"/>
+        <w:commentReference w:id="11"/>
+      </w:r>
+      <w:commentRangeEnd w:id="12"/>
       <w:r>
         <w:rPr>
           <w:rStyle w:val="Kommentarzeichen"/>
         </w:rPr>
-        <w:commentReference w:id="6"/>
-      </w:r>
-      <w:r>
-        <w:rPr>
-          <w:rFonts w:ascii="Arial" w:hAnsi="Arial" w:cs="Arial"/>
-          <w:szCs w:val="20"/>
-        </w:rPr>
-        <w:t>setzt sich DE-Mail von der gängigen</w:t>
+        <w:commentReference w:id="12"/>
+      </w:r>
+      <w:r>
+        <w:rPr>
+          <w:rFonts w:ascii="Arial" w:hAnsi="Arial" w:cs="Arial"/>
+          <w:szCs w:val="20"/>
+        </w:rPr>
+        <w:t xml:space="preserve">setzt sich </w:t>
+      </w:r>
+      <w:commentRangeStart w:id="13"/>
+      <w:r>
+        <w:rPr>
+          <w:rFonts w:ascii="Arial" w:hAnsi="Arial" w:cs="Arial"/>
+          <w:szCs w:val="20"/>
+        </w:rPr>
+        <w:t xml:space="preserve">DE-Mail </w:t>
+      </w:r>
+      <w:commentRangeEnd w:id="13"/>
+      <w:r>
+        <w:rPr>
+          <w:rStyle w:val="Kommentarzeichen"/>
+        </w:rPr>
+        <w:commentReference w:id="13"/>
+      </w:r>
+      <w:r>
+        <w:rPr>
+          <w:rFonts w:ascii="Arial" w:hAnsi="Arial" w:cs="Arial"/>
+          <w:szCs w:val="20"/>
+        </w:rPr>
+        <w:t>von der gängigen</w:t>
       </w:r>
       <w:r>
         <w:rPr>
@@ -1729,7 +1818,7 @@
           <w:rFonts w:ascii="Arial" w:hAnsi="Arial" w:cs="Arial"/>
           <w:szCs w:val="20"/>
         </w:rPr>
-        <w:t xml:space="preserve">Kein Anbieter </w:t>
+        <w:t xml:space="preserve">Kein Anbieter macht </w:t>
       </w:r>
       <w:proofErr w:type="gramStart"/>
       <w:r>
@@ -1737,7 +1826,7 @@
           <w:rFonts w:ascii="Arial" w:hAnsi="Arial" w:cs="Arial"/>
           <w:szCs w:val="20"/>
         </w:rPr>
-        <w:t>macht eine Ende zu Ende</w:t>
+        <w:t>eine</w:t>
       </w:r>
       <w:proofErr w:type="gramEnd"/>
       <w:r>
@@ -1745,7 +1834,7 @@
           <w:rFonts w:ascii="Arial" w:hAnsi="Arial" w:cs="Arial"/>
           <w:szCs w:val="20"/>
         </w:rPr>
-        <w:t xml:space="preserve"> Verschlüsselung?!</w:t>
+        <w:t xml:space="preserve"> Ende zu Ende Verschlüsselung?!</w:t>
       </w:r>
     </w:p>
     <w:p>
@@ -2442,8 +2531,8 @@
                 <w:lang w:eastAsia="ar-SA"/>
               </w:rPr>
             </w:pPr>
-            <w:commentRangeStart w:id="7"/>
-            <w:commentRangeStart w:id="8"/>
+            <w:commentRangeStart w:id="14"/>
+            <w:commentRangeStart w:id="15"/>
             <w:r>
               <w:rPr>
                 <w:rFonts w:ascii="Arial" w:eastAsia="Times New Roman" w:hAnsi="Arial" w:cs="Arial"/>
@@ -2451,21 +2540,38 @@
                 <w:szCs w:val="16"/>
                 <w:lang w:eastAsia="ar-SA"/>
               </w:rPr>
-              <w:t>verantwortlich</w:t>
+              <w:t>v</w:t>
             </w:r>
-            <w:commentRangeEnd w:id="7"/>
+            <w:commentRangeStart w:id="16"/>
             <w:r>
               <w:rPr>
+                <w:rFonts w:ascii="Arial" w:eastAsia="Times New Roman" w:hAnsi="Arial" w:cs="Arial"/>
+                <w:sz w:val="16"/>
+                <w:szCs w:val="16"/>
+                <w:lang w:eastAsia="ar-SA"/>
+              </w:rPr>
+              <w:t>erantwortlich</w:t>
+            </w:r>
+            <w:commentRangeEnd w:id="14"/>
+            <w:r>
+              <w:rPr>
                 <w:rStyle w:val="Kommentarzeichen"/>
               </w:rPr>
-              <w:commentReference w:id="7"/>
+              <w:commentReference w:id="14"/>
             </w:r>
-            <w:commentRangeEnd w:id="8"/>
+            <w:commentRangeEnd w:id="15"/>
+            <w:commentRangeEnd w:id="16"/>
             <w:r>
               <w:rPr>
                 <w:rStyle w:val="Kommentarzeichen"/>
               </w:rPr>
-              <w:commentReference w:id="8"/>
+              <w:commentReference w:id="16"/>
+            </w:r>
+            <w:r>
+              <w:rPr>
+                <w:rStyle w:val="Kommentarzeichen"/>
+              </w:rPr>
+              <w:commentReference w:id="15"/>
             </w:r>
           </w:p>
           <w:p>
@@ -3066,7 +3172,16 @@
                 <w:bCs/>
                 <w:sz w:val="16"/>
                 <w:szCs w:val="16"/>
-                <w:lang w:eastAsia="ar-SA"/>
+                <w:lang w:val="en-US" w:eastAsia="ar-SA"/>
+                <w:rPrChange w:id="17" w:author="Daniel" w:date="2014-04-28T23:47:00Z">
+                  <w:rPr>
+                    <w:rFonts w:ascii="Arial" w:eastAsia="Times New Roman" w:hAnsi="Arial" w:cs="Arial"/>
+                    <w:bCs/>
+                    <w:sz w:val="16"/>
+                    <w:szCs w:val="16"/>
+                    <w:lang w:eastAsia="ar-SA"/>
+                  </w:rPr>
+                </w:rPrChange>
               </w:rPr>
             </w:pPr>
             <w:r>
@@ -3075,7 +3190,16 @@
                 <w:bCs/>
                 <w:sz w:val="16"/>
                 <w:szCs w:val="16"/>
-                <w:lang w:eastAsia="ar-SA"/>
+                <w:lang w:val="en-US" w:eastAsia="ar-SA"/>
+                <w:rPrChange w:id="18" w:author="Daniel" w:date="2014-04-28T23:47:00Z">
+                  <w:rPr>
+                    <w:rFonts w:ascii="Arial" w:eastAsia="Times New Roman" w:hAnsi="Arial" w:cs="Arial"/>
+                    <w:bCs/>
+                    <w:sz w:val="16"/>
+                    <w:szCs w:val="16"/>
+                    <w:lang w:eastAsia="ar-SA"/>
+                  </w:rPr>
+                </w:rPrChange>
               </w:rPr>
               <w:t>Pascal</w:t>
             </w:r>
@@ -3090,7 +3214,16 @@
                 <w:bCs/>
                 <w:sz w:val="16"/>
                 <w:szCs w:val="16"/>
-                <w:lang w:eastAsia="ar-SA"/>
+                <w:lang w:val="en-US" w:eastAsia="ar-SA"/>
+                <w:rPrChange w:id="19" w:author="Daniel" w:date="2014-04-28T23:47:00Z">
+                  <w:rPr>
+                    <w:rFonts w:ascii="Arial" w:eastAsia="Times New Roman" w:hAnsi="Arial" w:cs="Arial"/>
+                    <w:bCs/>
+                    <w:sz w:val="16"/>
+                    <w:szCs w:val="16"/>
+                    <w:lang w:eastAsia="ar-SA"/>
+                  </w:rPr>
+                </w:rPrChange>
               </w:rPr>
             </w:pPr>
           </w:p>
@@ -3104,7 +3237,16 @@
                 <w:bCs/>
                 <w:sz w:val="16"/>
                 <w:szCs w:val="16"/>
-                <w:lang w:eastAsia="ar-SA"/>
+                <w:lang w:val="en-US" w:eastAsia="ar-SA"/>
+                <w:rPrChange w:id="20" w:author="Daniel" w:date="2014-04-28T23:47:00Z">
+                  <w:rPr>
+                    <w:rFonts w:ascii="Arial" w:eastAsia="Times New Roman" w:hAnsi="Arial" w:cs="Arial"/>
+                    <w:bCs/>
+                    <w:sz w:val="16"/>
+                    <w:szCs w:val="16"/>
+                    <w:lang w:eastAsia="ar-SA"/>
+                  </w:rPr>
+                </w:rPrChange>
               </w:rPr>
             </w:pPr>
             <w:r>
@@ -3113,7 +3255,16 @@
                 <w:bCs/>
                 <w:sz w:val="16"/>
                 <w:szCs w:val="16"/>
-                <w:lang w:eastAsia="ar-SA"/>
+                <w:lang w:val="en-US" w:eastAsia="ar-SA"/>
+                <w:rPrChange w:id="21" w:author="Daniel" w:date="2014-04-28T23:47:00Z">
+                  <w:rPr>
+                    <w:rFonts w:ascii="Arial" w:eastAsia="Times New Roman" w:hAnsi="Arial" w:cs="Arial"/>
+                    <w:bCs/>
+                    <w:sz w:val="16"/>
+                    <w:szCs w:val="16"/>
+                    <w:lang w:eastAsia="ar-SA"/>
+                  </w:rPr>
+                </w:rPrChange>
               </w:rPr>
               <w:t>Daniel</w:t>
             </w:r>
@@ -3128,7 +3279,16 @@
                 <w:bCs/>
                 <w:sz w:val="16"/>
                 <w:szCs w:val="16"/>
-                <w:lang w:eastAsia="ar-SA"/>
+                <w:lang w:val="en-US" w:eastAsia="ar-SA"/>
+                <w:rPrChange w:id="22" w:author="Daniel" w:date="2014-04-28T23:47:00Z">
+                  <w:rPr>
+                    <w:rFonts w:ascii="Arial" w:eastAsia="Times New Roman" w:hAnsi="Arial" w:cs="Arial"/>
+                    <w:bCs/>
+                    <w:sz w:val="16"/>
+                    <w:szCs w:val="16"/>
+                    <w:lang w:eastAsia="ar-SA"/>
+                  </w:rPr>
+                </w:rPrChange>
               </w:rPr>
             </w:pPr>
           </w:p>
@@ -3142,7 +3302,16 @@
                 <w:bCs/>
                 <w:sz w:val="16"/>
                 <w:szCs w:val="16"/>
-                <w:lang w:eastAsia="ar-SA"/>
+                <w:lang w:val="en-US" w:eastAsia="ar-SA"/>
+                <w:rPrChange w:id="23" w:author="Daniel" w:date="2014-04-28T23:47:00Z">
+                  <w:rPr>
+                    <w:rFonts w:ascii="Arial" w:eastAsia="Times New Roman" w:hAnsi="Arial" w:cs="Arial"/>
+                    <w:bCs/>
+                    <w:sz w:val="16"/>
+                    <w:szCs w:val="16"/>
+                    <w:lang w:eastAsia="ar-SA"/>
+                  </w:rPr>
+                </w:rPrChange>
               </w:rPr>
             </w:pPr>
             <w:r>
@@ -3151,22 +3320,19 @@
                 <w:bCs/>
                 <w:sz w:val="16"/>
                 <w:szCs w:val="16"/>
-                <w:lang w:eastAsia="ar-SA"/>
-              </w:rPr>
-              <w:t xml:space="preserve">Chi </w:t>
+                <w:lang w:val="en-US" w:eastAsia="ar-SA"/>
+                <w:rPrChange w:id="24" w:author="Daniel" w:date="2014-04-28T23:47:00Z">
+                  <w:rPr>
+                    <w:rFonts w:ascii="Arial" w:eastAsia="Times New Roman" w:hAnsi="Arial" w:cs="Arial"/>
+                    <w:bCs/>
+                    <w:sz w:val="16"/>
+                    <w:szCs w:val="16"/>
+                    <w:lang w:eastAsia="ar-SA"/>
+                  </w:rPr>
+                </w:rPrChange>
+              </w:rPr>
+              <w:t>Chi Cong</w:t>
             </w:r>
-            <w:proofErr w:type="spellStart"/>
-            <w:r>
-              <w:rPr>
-                <w:rFonts w:ascii="Arial" w:eastAsia="Times New Roman" w:hAnsi="Arial" w:cs="Arial"/>
-                <w:bCs/>
-                <w:sz w:val="16"/>
-                <w:szCs w:val="16"/>
-                <w:lang w:eastAsia="ar-SA"/>
-              </w:rPr>
-              <w:t>Cong</w:t>
-            </w:r>
-            <w:proofErr w:type="spellEnd"/>
           </w:p>
           <w:p>
             <w:pPr>
@@ -3178,7 +3344,16 @@
                 <w:bCs/>
                 <w:sz w:val="16"/>
                 <w:szCs w:val="16"/>
-                <w:lang w:eastAsia="ar-SA"/>
+                <w:lang w:val="en-US" w:eastAsia="ar-SA"/>
+                <w:rPrChange w:id="25" w:author="Daniel" w:date="2014-04-28T23:47:00Z">
+                  <w:rPr>
+                    <w:rFonts w:ascii="Arial" w:eastAsia="Times New Roman" w:hAnsi="Arial" w:cs="Arial"/>
+                    <w:bCs/>
+                    <w:sz w:val="16"/>
+                    <w:szCs w:val="16"/>
+                    <w:lang w:eastAsia="ar-SA"/>
+                  </w:rPr>
+                </w:rPrChange>
               </w:rPr>
             </w:pPr>
           </w:p>
@@ -3192,7 +3367,16 @@
                 <w:bCs/>
                 <w:sz w:val="16"/>
                 <w:szCs w:val="16"/>
-                <w:lang w:eastAsia="ar-SA"/>
+                <w:lang w:val="en-US" w:eastAsia="ar-SA"/>
+                <w:rPrChange w:id="26" w:author="Daniel" w:date="2014-04-28T23:47:00Z">
+                  <w:rPr>
+                    <w:rFonts w:ascii="Arial" w:eastAsia="Times New Roman" w:hAnsi="Arial" w:cs="Arial"/>
+                    <w:bCs/>
+                    <w:sz w:val="16"/>
+                    <w:szCs w:val="16"/>
+                    <w:lang w:eastAsia="ar-SA"/>
+                  </w:rPr>
+                </w:rPrChange>
               </w:rPr>
             </w:pPr>
             <w:r>
@@ -3201,7 +3385,16 @@
                 <w:bCs/>
                 <w:sz w:val="16"/>
                 <w:szCs w:val="16"/>
-                <w:lang w:eastAsia="ar-SA"/>
+                <w:lang w:val="en-US" w:eastAsia="ar-SA"/>
+                <w:rPrChange w:id="27" w:author="Daniel" w:date="2014-04-28T23:47:00Z">
+                  <w:rPr>
+                    <w:rFonts w:ascii="Arial" w:eastAsia="Times New Roman" w:hAnsi="Arial" w:cs="Arial"/>
+                    <w:bCs/>
+                    <w:sz w:val="16"/>
+                    <w:szCs w:val="16"/>
+                    <w:lang w:eastAsia="ar-SA"/>
+                  </w:rPr>
+                </w:rPrChange>
               </w:rPr>
               <w:t>Florian</w:t>
             </w:r>
@@ -3566,19 +3759,8 @@
                 <w:szCs w:val="16"/>
                 <w:lang w:eastAsia="ar-SA"/>
               </w:rPr>
-              <w:t xml:space="preserve">Chi </w:t>
+              <w:t>Chi Cong</w:t>
             </w:r>
-            <w:proofErr w:type="spellStart"/>
-            <w:r>
-              <w:rPr>
-                <w:rFonts w:ascii="Arial" w:eastAsia="Times New Roman" w:hAnsi="Arial" w:cs="Arial"/>
-                <w:sz w:val="16"/>
-                <w:szCs w:val="16"/>
-                <w:lang w:eastAsia="ar-SA"/>
-              </w:rPr>
-              <w:t>Cong</w:t>
-            </w:r>
-            <w:proofErr w:type="spellEnd"/>
           </w:p>
           <w:p>
             <w:pPr>
@@ -3642,341 +3824,6 @@
                 <w:sz w:val="16"/>
                 <w:szCs w:val="16"/>
                 <w:lang w:eastAsia="ar-SA"/>
-              </w:rPr>
-              <w:t>Daniel</w:t>
-            </w:r>
-          </w:p>
-        </w:tc>
-        <w:bookmarkStart w:id="9" w:name="_GoBack"/>
-        <w:bookmarkEnd w:id="9"/>
-      </w:tr>
-      <w:tr>
-        <w:trPr>
-          <w:trHeight w:val="567"/>
-        </w:trPr>
-        <w:tc>
-          <w:tcPr>
-            <w:tcW w:w="643" w:type="dxa"/>
-            <w:tcBorders>
-              <w:top w:val="single" w:sz="4" w:space="0" w:color="000000"/>
-              <w:left w:val="single" w:sz="4" w:space="0" w:color="000000"/>
-              <w:bottom w:val="single" w:sz="4" w:space="0" w:color="000000"/>
-            </w:tcBorders>
-            <w:shd w:val="clear" w:color="auto" w:fill="auto"/>
-            <w:vAlign w:val="center"/>
-          </w:tcPr>
-          <w:p>
-            <w:pPr>
-              <w:suppressAutoHyphens/>
-              <w:snapToGrid w:val="0"/>
-              <w:spacing w:after="0" w:line="240" w:lineRule="auto"/>
-              <w:jc w:val="center"/>
-              <w:rPr>
-                <w:rFonts w:ascii="Arial" w:eastAsia="Times New Roman" w:hAnsi="Arial" w:cs="Arial"/>
-                <w:sz w:val="16"/>
-                <w:szCs w:val="16"/>
-                <w:lang w:eastAsia="ar-SA"/>
-              </w:rPr>
-            </w:pPr>
-            <w:r>
-              <w:rPr>
-                <w:rFonts w:ascii="Arial" w:eastAsia="Times New Roman" w:hAnsi="Arial" w:cs="Arial"/>
-                <w:sz w:val="16"/>
-                <w:szCs w:val="16"/>
-                <w:lang w:eastAsia="ar-SA"/>
-              </w:rPr>
-              <w:t>23</w:t>
-            </w:r>
-          </w:p>
-        </w:tc>
-        <w:tc>
-          <w:tcPr>
-            <w:tcW w:w="1134" w:type="dxa"/>
-            <w:tcBorders>
-              <w:top w:val="single" w:sz="4" w:space="0" w:color="000000"/>
-              <w:left w:val="single" w:sz="4" w:space="0" w:color="000000"/>
-              <w:bottom w:val="single" w:sz="4" w:space="0" w:color="000000"/>
-            </w:tcBorders>
-            <w:shd w:val="clear" w:color="auto" w:fill="auto"/>
-            <w:vAlign w:val="center"/>
-          </w:tcPr>
-          <w:p>
-            <w:pPr>
-              <w:suppressAutoHyphens/>
-              <w:snapToGrid w:val="0"/>
-              <w:spacing w:after="0" w:line="240" w:lineRule="auto"/>
-              <w:rPr>
-                <w:rFonts w:ascii="Arial" w:eastAsia="Times New Roman" w:hAnsi="Arial" w:cs="Arial"/>
-                <w:sz w:val="16"/>
-                <w:szCs w:val="16"/>
-                <w:lang w:eastAsia="ar-SA"/>
-              </w:rPr>
-            </w:pPr>
-            <w:r>
-              <w:rPr>
-                <w:rFonts w:ascii="Arial" w:eastAsia="Times New Roman" w:hAnsi="Arial" w:cs="Arial"/>
-                <w:sz w:val="16"/>
-                <w:szCs w:val="16"/>
-                <w:lang w:eastAsia="ar-SA"/>
-              </w:rPr>
-              <w:t>02.06.14-08.06.14</w:t>
-            </w:r>
-          </w:p>
-        </w:tc>
-        <w:tc>
-          <w:tcPr>
-            <w:tcW w:w="5244" w:type="dxa"/>
-            <w:tcBorders>
-              <w:top w:val="single" w:sz="4" w:space="0" w:color="auto"/>
-              <w:left w:val="single" w:sz="4" w:space="0" w:color="auto"/>
-              <w:bottom w:val="single" w:sz="4" w:space="0" w:color="auto"/>
-              <w:right w:val="single" w:sz="4" w:space="0" w:color="auto"/>
-            </w:tcBorders>
-            <w:vAlign w:val="center"/>
-          </w:tcPr>
-          <w:p>
-            <w:pPr>
-              <w:spacing w:after="0" w:line="240" w:lineRule="auto"/>
-              <w:ind w:left="355"/>
-              <w:textAlignment w:val="center"/>
-              <w:rPr>
-                <w:rFonts w:ascii="Arial" w:eastAsia="Times New Roman" w:hAnsi="Arial" w:cs="Arial"/>
-                <w:sz w:val="16"/>
-                <w:szCs w:val="16"/>
-                <w:lang w:eastAsia="ar-SA"/>
-              </w:rPr>
-            </w:pPr>
-            <w:r>
-              <w:rPr>
-                <w:rFonts w:ascii="Arial" w:eastAsia="Times New Roman" w:hAnsi="Arial" w:cs="Arial"/>
-                <w:sz w:val="16"/>
-                <w:szCs w:val="16"/>
-                <w:lang w:eastAsia="ar-SA"/>
-              </w:rPr>
-              <w:t xml:space="preserve">Brainstorming zu Sicherheitsbedürfnisse </w:t>
-            </w:r>
-            <w:r>
-              <w:rPr>
-                <w:rFonts w:ascii="Arial" w:eastAsia="Times New Roman" w:hAnsi="Arial" w:cs="Arial"/>
-                <w:sz w:val="16"/>
-                <w:szCs w:val="16"/>
-                <w:lang w:eastAsia="ar-SA"/>
-              </w:rPr>
-              <w:t>mit Hilfe von</w:t>
-            </w:r>
-            <w:r>
-              <w:rPr>
-                <w:rFonts w:ascii="Arial" w:eastAsia="Times New Roman" w:hAnsi="Arial" w:cs="Arial"/>
-                <w:sz w:val="16"/>
-                <w:szCs w:val="16"/>
-                <w:lang w:eastAsia="ar-SA"/>
-              </w:rPr>
-              <w:t xml:space="preserve"> Erkenntnisse</w:t>
-            </w:r>
-            <w:r>
-              <w:rPr>
-                <w:rFonts w:ascii="Arial" w:eastAsia="Times New Roman" w:hAnsi="Arial" w:cs="Arial"/>
-                <w:sz w:val="16"/>
-                <w:szCs w:val="16"/>
-                <w:lang w:eastAsia="ar-SA"/>
-              </w:rPr>
-              <w:t>n</w:t>
-            </w:r>
-            <w:r>
-              <w:rPr>
-                <w:rFonts w:ascii="Arial" w:eastAsia="Times New Roman" w:hAnsi="Arial" w:cs="Arial"/>
-                <w:sz w:val="16"/>
-                <w:szCs w:val="16"/>
-                <w:lang w:eastAsia="ar-SA"/>
-              </w:rPr>
-              <w:t xml:space="preserve"> der letzten Woche </w:t>
-            </w:r>
-            <w:r>
-              <w:rPr>
-                <w:rFonts w:ascii="Arial" w:eastAsia="Times New Roman" w:hAnsi="Arial" w:cs="Arial"/>
-                <w:sz w:val="16"/>
-                <w:szCs w:val="16"/>
-                <w:lang w:eastAsia="ar-SA"/>
-              </w:rPr>
-              <w:t>finalisieren</w:t>
-            </w:r>
-          </w:p>
-          <w:p>
-            <w:pPr>
-              <w:spacing w:after="0" w:line="240" w:lineRule="auto"/>
-              <w:ind w:left="355"/>
-              <w:textAlignment w:val="center"/>
-              <w:rPr>
-                <w:rFonts w:ascii="Arial" w:eastAsia="Times New Roman" w:hAnsi="Arial" w:cs="Arial"/>
-                <w:sz w:val="16"/>
-                <w:szCs w:val="16"/>
-                <w:lang w:eastAsia="ar-SA"/>
-              </w:rPr>
-            </w:pPr>
-            <w:r>
-              <w:rPr>
-                <w:rFonts w:ascii="Arial" w:eastAsia="Times New Roman" w:hAnsi="Arial" w:cs="Arial"/>
-                <w:sz w:val="16"/>
-                <w:szCs w:val="16"/>
-                <w:lang w:eastAsia="ar-SA"/>
-              </w:rPr>
-              <w:t>Erarbeitung der Kategorisierung der Vertraulichkeitsstufen</w:t>
-            </w:r>
-          </w:p>
-          <w:p>
-            <w:pPr>
-              <w:spacing w:after="0" w:line="240" w:lineRule="auto"/>
-              <w:ind w:left="355"/>
-              <w:textAlignment w:val="center"/>
-              <w:rPr>
-                <w:rFonts w:ascii="Arial" w:eastAsia="Times New Roman" w:hAnsi="Arial" w:cs="Arial"/>
-                <w:sz w:val="16"/>
-                <w:szCs w:val="16"/>
-                <w:lang w:eastAsia="ar-SA"/>
-              </w:rPr>
-            </w:pPr>
-            <w:r>
-              <w:rPr>
-                <w:rFonts w:ascii="Arial" w:eastAsia="Times New Roman" w:hAnsi="Arial" w:cs="Arial"/>
-                <w:sz w:val="16"/>
-                <w:szCs w:val="16"/>
-                <w:lang w:eastAsia="ar-SA"/>
-              </w:rPr>
-              <w:t>Zuordnung der Kategorien und Verfahren</w:t>
-            </w:r>
-          </w:p>
-          <w:p>
-            <w:pPr>
-              <w:spacing w:after="0" w:line="240" w:lineRule="auto"/>
-              <w:ind w:left="355"/>
-              <w:textAlignment w:val="center"/>
-              <w:rPr>
-                <w:rFonts w:ascii="Arial" w:eastAsia="Times New Roman" w:hAnsi="Arial" w:cs="Arial"/>
-                <w:sz w:val="16"/>
-                <w:szCs w:val="16"/>
-                <w:lang w:eastAsia="ar-SA"/>
-              </w:rPr>
-            </w:pPr>
-            <w:r>
-              <w:rPr>
-                <w:rFonts w:ascii="Arial" w:eastAsia="Times New Roman" w:hAnsi="Arial" w:cs="Arial"/>
-                <w:sz w:val="16"/>
-                <w:szCs w:val="16"/>
-                <w:lang w:eastAsia="ar-SA"/>
-              </w:rPr>
-              <w:t>Zusammenstellen aller bisherigen Zwischenergebnisse zu einem Projektbericht</w:t>
-            </w:r>
-          </w:p>
-        </w:tc>
-        <w:tc>
-          <w:tcPr>
-            <w:tcW w:w="1275" w:type="dxa"/>
-            <w:tcBorders>
-              <w:top w:val="single" w:sz="4" w:space="0" w:color="auto"/>
-              <w:left w:val="single" w:sz="4" w:space="0" w:color="auto"/>
-              <w:bottom w:val="single" w:sz="4" w:space="0" w:color="auto"/>
-              <w:right w:val="single" w:sz="4" w:space="0" w:color="auto"/>
-            </w:tcBorders>
-            <w:shd w:val="clear" w:color="auto" w:fill="auto"/>
-            <w:vAlign w:val="center"/>
-          </w:tcPr>
-          <w:p>
-            <w:pPr>
-              <w:suppressAutoHyphens/>
-              <w:snapToGrid w:val="0"/>
-              <w:spacing w:after="0" w:line="240" w:lineRule="auto"/>
-              <w:rPr>
-                <w:rFonts w:ascii="Arial" w:eastAsia="Times New Roman" w:hAnsi="Arial" w:cs="Arial"/>
-                <w:sz w:val="16"/>
-                <w:szCs w:val="16"/>
-                <w:lang w:val="en-US" w:eastAsia="ar-SA"/>
-              </w:rPr>
-            </w:pPr>
-            <w:r>
-              <w:rPr>
-                <w:rFonts w:ascii="Arial" w:eastAsia="Times New Roman" w:hAnsi="Arial" w:cs="Arial"/>
-                <w:sz w:val="16"/>
-                <w:szCs w:val="16"/>
-                <w:lang w:val="en-US" w:eastAsia="ar-SA"/>
-              </w:rPr>
-              <w:t>Chi Cong</w:t>
-            </w:r>
-          </w:p>
-          <w:p>
-            <w:pPr>
-              <w:suppressAutoHyphens/>
-              <w:snapToGrid w:val="0"/>
-              <w:spacing w:after="0" w:line="240" w:lineRule="auto"/>
-              <w:rPr>
-                <w:rFonts w:ascii="Arial" w:eastAsia="Times New Roman" w:hAnsi="Arial" w:cs="Arial"/>
-                <w:sz w:val="16"/>
-                <w:szCs w:val="16"/>
-                <w:lang w:val="en-US" w:eastAsia="ar-SA"/>
-              </w:rPr>
-            </w:pPr>
-            <w:r>
-              <w:rPr>
-                <w:rFonts w:ascii="Arial" w:eastAsia="Times New Roman" w:hAnsi="Arial" w:cs="Arial"/>
-                <w:sz w:val="16"/>
-                <w:szCs w:val="16"/>
-                <w:lang w:val="en-US" w:eastAsia="ar-SA"/>
-              </w:rPr>
-              <w:t>Chi Cong</w:t>
-            </w:r>
-          </w:p>
-          <w:p>
-            <w:pPr>
-              <w:suppressAutoHyphens/>
-              <w:snapToGrid w:val="0"/>
-              <w:spacing w:after="0" w:line="240" w:lineRule="auto"/>
-              <w:rPr>
-                <w:rFonts w:ascii="Arial" w:eastAsia="Times New Roman" w:hAnsi="Arial" w:cs="Arial"/>
-                <w:sz w:val="16"/>
-                <w:szCs w:val="16"/>
-                <w:lang w:val="en-US" w:eastAsia="ar-SA"/>
-              </w:rPr>
-            </w:pPr>
-            <w:r>
-              <w:rPr>
-                <w:rFonts w:ascii="Arial" w:eastAsia="Times New Roman" w:hAnsi="Arial" w:cs="Arial"/>
-                <w:sz w:val="16"/>
-                <w:szCs w:val="16"/>
-                <w:lang w:val="en-US" w:eastAsia="ar-SA"/>
-              </w:rPr>
-              <w:t>Chi Cong</w:t>
-            </w:r>
-          </w:p>
-          <w:p>
-            <w:pPr>
-              <w:suppressAutoHyphens/>
-              <w:snapToGrid w:val="0"/>
-              <w:spacing w:after="0" w:line="240" w:lineRule="auto"/>
-              <w:rPr>
-                <w:rFonts w:ascii="Arial" w:eastAsia="Times New Roman" w:hAnsi="Arial" w:cs="Arial"/>
-                <w:sz w:val="16"/>
-                <w:szCs w:val="16"/>
-                <w:lang w:val="en-US" w:eastAsia="ar-SA"/>
-              </w:rPr>
-            </w:pPr>
-          </w:p>
-          <w:p>
-            <w:pPr>
-              <w:suppressAutoHyphens/>
-              <w:snapToGrid w:val="0"/>
-              <w:spacing w:after="0"/>
-              <w:rPr>
-                <w:rFonts w:ascii="Arial" w:eastAsia="Times New Roman" w:hAnsi="Arial" w:cs="Arial"/>
-                <w:sz w:val="16"/>
-                <w:szCs w:val="16"/>
-                <w:lang w:val="en-US" w:eastAsia="ar-SA"/>
-              </w:rPr>
-            </w:pPr>
-            <w:r>
-              <w:rPr>
-                <w:rFonts w:ascii="Arial" w:eastAsia="Times New Roman" w:hAnsi="Arial" w:cs="Arial"/>
-                <w:sz w:val="16"/>
-                <w:szCs w:val="16"/>
-                <w:lang w:val="en-US" w:eastAsia="ar-SA"/>
               </w:rPr>
               <w:t>Daniel</w:t>
             </w:r>
@@ -4018,6 +3865,341 @@
                 <w:szCs w:val="16"/>
                 <w:lang w:eastAsia="ar-SA"/>
               </w:rPr>
+              <w:t>23</w:t>
+            </w:r>
+          </w:p>
+        </w:tc>
+        <w:tc>
+          <w:tcPr>
+            <w:tcW w:w="1134" w:type="dxa"/>
+            <w:tcBorders>
+              <w:top w:val="single" w:sz="4" w:space="0" w:color="000000"/>
+              <w:left w:val="single" w:sz="4" w:space="0" w:color="000000"/>
+              <w:bottom w:val="single" w:sz="4" w:space="0" w:color="000000"/>
+            </w:tcBorders>
+            <w:shd w:val="clear" w:color="auto" w:fill="auto"/>
+            <w:vAlign w:val="center"/>
+          </w:tcPr>
+          <w:p>
+            <w:pPr>
+              <w:suppressAutoHyphens/>
+              <w:snapToGrid w:val="0"/>
+              <w:spacing w:after="0" w:line="240" w:lineRule="auto"/>
+              <w:rPr>
+                <w:rFonts w:ascii="Arial" w:eastAsia="Times New Roman" w:hAnsi="Arial" w:cs="Arial"/>
+                <w:sz w:val="16"/>
+                <w:szCs w:val="16"/>
+                <w:lang w:eastAsia="ar-SA"/>
+              </w:rPr>
+            </w:pPr>
+            <w:r>
+              <w:rPr>
+                <w:rFonts w:ascii="Arial" w:eastAsia="Times New Roman" w:hAnsi="Arial" w:cs="Arial"/>
+                <w:sz w:val="16"/>
+                <w:szCs w:val="16"/>
+                <w:lang w:eastAsia="ar-SA"/>
+              </w:rPr>
+              <w:t>02.06.14-08.06.14</w:t>
+            </w:r>
+          </w:p>
+        </w:tc>
+        <w:tc>
+          <w:tcPr>
+            <w:tcW w:w="5244" w:type="dxa"/>
+            <w:tcBorders>
+              <w:top w:val="single" w:sz="4" w:space="0" w:color="auto"/>
+              <w:left w:val="single" w:sz="4" w:space="0" w:color="auto"/>
+              <w:bottom w:val="single" w:sz="4" w:space="0" w:color="auto"/>
+              <w:right w:val="single" w:sz="4" w:space="0" w:color="auto"/>
+            </w:tcBorders>
+            <w:vAlign w:val="center"/>
+          </w:tcPr>
+          <w:p>
+            <w:pPr>
+              <w:spacing w:after="0" w:line="240" w:lineRule="auto"/>
+              <w:ind w:left="355"/>
+              <w:textAlignment w:val="center"/>
+              <w:rPr>
+                <w:rFonts w:ascii="Arial" w:eastAsia="Times New Roman" w:hAnsi="Arial" w:cs="Arial"/>
+                <w:sz w:val="16"/>
+                <w:szCs w:val="16"/>
+                <w:lang w:eastAsia="ar-SA"/>
+              </w:rPr>
+            </w:pPr>
+            <w:r>
+              <w:rPr>
+                <w:rFonts w:ascii="Arial" w:eastAsia="Times New Roman" w:hAnsi="Arial" w:cs="Arial"/>
+                <w:sz w:val="16"/>
+                <w:szCs w:val="16"/>
+                <w:lang w:eastAsia="ar-SA"/>
+              </w:rPr>
+              <w:t xml:space="preserve">Brainstorming zu Sicherheitsbedürfnisse </w:t>
+            </w:r>
+            <w:r>
+              <w:rPr>
+                <w:rFonts w:ascii="Arial" w:eastAsia="Times New Roman" w:hAnsi="Arial" w:cs="Arial"/>
+                <w:sz w:val="16"/>
+                <w:szCs w:val="16"/>
+                <w:lang w:eastAsia="ar-SA"/>
+              </w:rPr>
+              <w:t>mit Hilfe von</w:t>
+            </w:r>
+            <w:r>
+              <w:rPr>
+                <w:rFonts w:ascii="Arial" w:eastAsia="Times New Roman" w:hAnsi="Arial" w:cs="Arial"/>
+                <w:sz w:val="16"/>
+                <w:szCs w:val="16"/>
+                <w:lang w:eastAsia="ar-SA"/>
+              </w:rPr>
+              <w:t xml:space="preserve"> Erkenntnisse</w:t>
+            </w:r>
+            <w:r>
+              <w:rPr>
+                <w:rFonts w:ascii="Arial" w:eastAsia="Times New Roman" w:hAnsi="Arial" w:cs="Arial"/>
+                <w:sz w:val="16"/>
+                <w:szCs w:val="16"/>
+                <w:lang w:eastAsia="ar-SA"/>
+              </w:rPr>
+              <w:t>n</w:t>
+            </w:r>
+            <w:r>
+              <w:rPr>
+                <w:rFonts w:ascii="Arial" w:eastAsia="Times New Roman" w:hAnsi="Arial" w:cs="Arial"/>
+                <w:sz w:val="16"/>
+                <w:szCs w:val="16"/>
+                <w:lang w:eastAsia="ar-SA"/>
+              </w:rPr>
+              <w:t xml:space="preserve"> der letzten Woche </w:t>
+            </w:r>
+            <w:r>
+              <w:rPr>
+                <w:rFonts w:ascii="Arial" w:eastAsia="Times New Roman" w:hAnsi="Arial" w:cs="Arial"/>
+                <w:sz w:val="16"/>
+                <w:szCs w:val="16"/>
+                <w:lang w:eastAsia="ar-SA"/>
+              </w:rPr>
+              <w:t>finalisieren</w:t>
+            </w:r>
+          </w:p>
+          <w:p>
+            <w:pPr>
+              <w:spacing w:after="0" w:line="240" w:lineRule="auto"/>
+              <w:ind w:left="355"/>
+              <w:textAlignment w:val="center"/>
+              <w:rPr>
+                <w:rFonts w:ascii="Arial" w:eastAsia="Times New Roman" w:hAnsi="Arial" w:cs="Arial"/>
+                <w:sz w:val="16"/>
+                <w:szCs w:val="16"/>
+                <w:lang w:eastAsia="ar-SA"/>
+              </w:rPr>
+            </w:pPr>
+            <w:r>
+              <w:rPr>
+                <w:rFonts w:ascii="Arial" w:eastAsia="Times New Roman" w:hAnsi="Arial" w:cs="Arial"/>
+                <w:sz w:val="16"/>
+                <w:szCs w:val="16"/>
+                <w:lang w:eastAsia="ar-SA"/>
+              </w:rPr>
+              <w:t>Erarbeitung der Kategorisierung der Vertraulichkeitsstufen</w:t>
+            </w:r>
+          </w:p>
+          <w:p>
+            <w:pPr>
+              <w:spacing w:after="0" w:line="240" w:lineRule="auto"/>
+              <w:ind w:left="355"/>
+              <w:textAlignment w:val="center"/>
+              <w:rPr>
+                <w:rFonts w:ascii="Arial" w:eastAsia="Times New Roman" w:hAnsi="Arial" w:cs="Arial"/>
+                <w:sz w:val="16"/>
+                <w:szCs w:val="16"/>
+                <w:lang w:eastAsia="ar-SA"/>
+              </w:rPr>
+            </w:pPr>
+            <w:r>
+              <w:rPr>
+                <w:rFonts w:ascii="Arial" w:eastAsia="Times New Roman" w:hAnsi="Arial" w:cs="Arial"/>
+                <w:sz w:val="16"/>
+                <w:szCs w:val="16"/>
+                <w:lang w:eastAsia="ar-SA"/>
+              </w:rPr>
+              <w:t>Zuordnung der Kategorien und Verfahren</w:t>
+            </w:r>
+          </w:p>
+          <w:p>
+            <w:pPr>
+              <w:spacing w:after="0" w:line="240" w:lineRule="auto"/>
+              <w:ind w:left="355"/>
+              <w:textAlignment w:val="center"/>
+              <w:rPr>
+                <w:rFonts w:ascii="Arial" w:eastAsia="Times New Roman" w:hAnsi="Arial" w:cs="Arial"/>
+                <w:sz w:val="16"/>
+                <w:szCs w:val="16"/>
+                <w:lang w:eastAsia="ar-SA"/>
+              </w:rPr>
+            </w:pPr>
+            <w:r>
+              <w:rPr>
+                <w:rFonts w:ascii="Arial" w:eastAsia="Times New Roman" w:hAnsi="Arial" w:cs="Arial"/>
+                <w:sz w:val="16"/>
+                <w:szCs w:val="16"/>
+                <w:lang w:eastAsia="ar-SA"/>
+              </w:rPr>
+              <w:t>Zusammenstellen aller bisherigen Zwischenergebnisse zu einem Projektbericht</w:t>
+            </w:r>
+          </w:p>
+        </w:tc>
+        <w:tc>
+          <w:tcPr>
+            <w:tcW w:w="1275" w:type="dxa"/>
+            <w:tcBorders>
+              <w:top w:val="single" w:sz="4" w:space="0" w:color="auto"/>
+              <w:left w:val="single" w:sz="4" w:space="0" w:color="auto"/>
+              <w:bottom w:val="single" w:sz="4" w:space="0" w:color="auto"/>
+              <w:right w:val="single" w:sz="4" w:space="0" w:color="auto"/>
+            </w:tcBorders>
+            <w:shd w:val="clear" w:color="auto" w:fill="auto"/>
+            <w:vAlign w:val="center"/>
+          </w:tcPr>
+          <w:p>
+            <w:pPr>
+              <w:suppressAutoHyphens/>
+              <w:snapToGrid w:val="0"/>
+              <w:spacing w:after="0" w:line="240" w:lineRule="auto"/>
+              <w:rPr>
+                <w:rFonts w:ascii="Arial" w:eastAsia="Times New Roman" w:hAnsi="Arial" w:cs="Arial"/>
+                <w:sz w:val="16"/>
+                <w:szCs w:val="16"/>
+                <w:lang w:val="en-US" w:eastAsia="ar-SA"/>
+              </w:rPr>
+            </w:pPr>
+            <w:r>
+              <w:rPr>
+                <w:rFonts w:ascii="Arial" w:eastAsia="Times New Roman" w:hAnsi="Arial" w:cs="Arial"/>
+                <w:sz w:val="16"/>
+                <w:szCs w:val="16"/>
+                <w:lang w:val="en-US" w:eastAsia="ar-SA"/>
+              </w:rPr>
+              <w:t>Chi Cong</w:t>
+            </w:r>
+          </w:p>
+          <w:p>
+            <w:pPr>
+              <w:suppressAutoHyphens/>
+              <w:snapToGrid w:val="0"/>
+              <w:spacing w:after="0" w:line="240" w:lineRule="auto"/>
+              <w:rPr>
+                <w:rFonts w:ascii="Arial" w:eastAsia="Times New Roman" w:hAnsi="Arial" w:cs="Arial"/>
+                <w:sz w:val="16"/>
+                <w:szCs w:val="16"/>
+                <w:lang w:val="en-US" w:eastAsia="ar-SA"/>
+              </w:rPr>
+            </w:pPr>
+            <w:r>
+              <w:rPr>
+                <w:rFonts w:ascii="Arial" w:eastAsia="Times New Roman" w:hAnsi="Arial" w:cs="Arial"/>
+                <w:sz w:val="16"/>
+                <w:szCs w:val="16"/>
+                <w:lang w:val="en-US" w:eastAsia="ar-SA"/>
+              </w:rPr>
+              <w:t>Chi Cong</w:t>
+            </w:r>
+          </w:p>
+          <w:p>
+            <w:pPr>
+              <w:suppressAutoHyphens/>
+              <w:snapToGrid w:val="0"/>
+              <w:spacing w:after="0" w:line="240" w:lineRule="auto"/>
+              <w:rPr>
+                <w:rFonts w:ascii="Arial" w:eastAsia="Times New Roman" w:hAnsi="Arial" w:cs="Arial"/>
+                <w:sz w:val="16"/>
+                <w:szCs w:val="16"/>
+                <w:lang w:val="en-US" w:eastAsia="ar-SA"/>
+              </w:rPr>
+            </w:pPr>
+            <w:r>
+              <w:rPr>
+                <w:rFonts w:ascii="Arial" w:eastAsia="Times New Roman" w:hAnsi="Arial" w:cs="Arial"/>
+                <w:sz w:val="16"/>
+                <w:szCs w:val="16"/>
+                <w:lang w:val="en-US" w:eastAsia="ar-SA"/>
+              </w:rPr>
+              <w:t>Chi Cong</w:t>
+            </w:r>
+          </w:p>
+          <w:p>
+            <w:pPr>
+              <w:suppressAutoHyphens/>
+              <w:snapToGrid w:val="0"/>
+              <w:spacing w:after="0" w:line="240" w:lineRule="auto"/>
+              <w:rPr>
+                <w:rFonts w:ascii="Arial" w:eastAsia="Times New Roman" w:hAnsi="Arial" w:cs="Arial"/>
+                <w:sz w:val="16"/>
+                <w:szCs w:val="16"/>
+                <w:lang w:val="en-US" w:eastAsia="ar-SA"/>
+              </w:rPr>
+            </w:pPr>
+          </w:p>
+          <w:p>
+            <w:pPr>
+              <w:suppressAutoHyphens/>
+              <w:snapToGrid w:val="0"/>
+              <w:spacing w:after="0"/>
+              <w:rPr>
+                <w:rFonts w:ascii="Arial" w:eastAsia="Times New Roman" w:hAnsi="Arial" w:cs="Arial"/>
+                <w:sz w:val="16"/>
+                <w:szCs w:val="16"/>
+                <w:lang w:val="en-US" w:eastAsia="ar-SA"/>
+              </w:rPr>
+            </w:pPr>
+            <w:r>
+              <w:rPr>
+                <w:rFonts w:ascii="Arial" w:eastAsia="Times New Roman" w:hAnsi="Arial" w:cs="Arial"/>
+                <w:sz w:val="16"/>
+                <w:szCs w:val="16"/>
+                <w:lang w:val="en-US" w:eastAsia="ar-SA"/>
+              </w:rPr>
+              <w:t>Daniel</w:t>
+            </w:r>
+          </w:p>
+        </w:tc>
+        <w:bookmarkStart w:id="28" w:name="_GoBack"/>
+        <w:bookmarkEnd w:id="28"/>
+      </w:tr>
+      <w:tr>
+        <w:trPr>
+          <w:trHeight w:val="567"/>
+        </w:trPr>
+        <w:tc>
+          <w:tcPr>
+            <w:tcW w:w="643" w:type="dxa"/>
+            <w:tcBorders>
+              <w:top w:val="single" w:sz="4" w:space="0" w:color="000000"/>
+              <w:left w:val="single" w:sz="4" w:space="0" w:color="000000"/>
+              <w:bottom w:val="single" w:sz="4" w:space="0" w:color="000000"/>
+            </w:tcBorders>
+            <w:shd w:val="clear" w:color="auto" w:fill="auto"/>
+            <w:vAlign w:val="center"/>
+          </w:tcPr>
+          <w:p>
+            <w:pPr>
+              <w:suppressAutoHyphens/>
+              <w:snapToGrid w:val="0"/>
+              <w:spacing w:after="0" w:line="240" w:lineRule="auto"/>
+              <w:jc w:val="center"/>
+              <w:rPr>
+                <w:rFonts w:ascii="Arial" w:eastAsia="Times New Roman" w:hAnsi="Arial" w:cs="Arial"/>
+                <w:sz w:val="16"/>
+                <w:szCs w:val="16"/>
+                <w:lang w:eastAsia="ar-SA"/>
+              </w:rPr>
+            </w:pPr>
+            <w:r>
+              <w:rPr>
+                <w:rFonts w:ascii="Arial" w:eastAsia="Times New Roman" w:hAnsi="Arial" w:cs="Arial"/>
+                <w:sz w:val="16"/>
+                <w:szCs w:val="16"/>
+                <w:lang w:eastAsia="ar-SA"/>
+              </w:rPr>
               <w:t>24</w:t>
             </w:r>
           </w:p>
@@ -4904,8 +5086,8 @@
 </file>
 
 <file path=word/comments.xml><?xml version="1.0" encoding="utf-8"?>
-<w:comments xmlns:wpc="http://schemas.microsoft.com/office/word/2010/wordprocessingCanvas" xmlns:mo="http://schemas.microsoft.com/office/mac/office/2008/main" xmlns:mc="http://schemas.openxmlformats.org/markup-compatibility/2006" xmlns:mv="urn:schemas-microsoft-com:mac:vml" xmlns:o="urn:schemas-microsoft-com:office:office" xmlns:r="http://schemas.openxmlformats.org/officeDocument/2006/relationships" xmlns:m="http://schemas.openxmlformats.org/officeDocument/2006/math" xmlns:v="urn:schemas-microsoft-com:vml" xmlns:wp14="http://schemas.microsoft.com/office/word/2010/wordprocessingDrawing" xmlns:wp="http://schemas.openxmlformats.org/drawingml/2006/wordprocessingDrawing" xmlns:w10="urn:schemas-microsoft-com:office:word" xmlns:w="http://schemas.openxmlformats.org/wordprocessingml/2006/main" xmlns:w14="http://schemas.microsoft.com/office/word/2010/wordml" xmlns:wpg="http://schemas.microsoft.com/office/word/2010/wordprocessingGroup" xmlns:wpi="http://schemas.microsoft.com/office/word/2010/wordprocessingInk" xmlns:wne="http://schemas.microsoft.com/office/word/2006/wordml" xmlns:wps="http://schemas.microsoft.com/office/word/2010/wordprocessingShape" mc:Ignorable="w14 wp14">
-  <w:comment w:id="0" w:author="Florian Schünhoff" w:date="2014-04-28T19:41:00Z" w:initials="FS">
+<w:comments xmlns:wpc="http://schemas.microsoft.com/office/word/2010/wordprocessingCanvas" xmlns:mc="http://schemas.openxmlformats.org/markup-compatibility/2006" xmlns:o="urn:schemas-microsoft-com:office:office" xmlns:r="http://schemas.openxmlformats.org/officeDocument/2006/relationships" xmlns:m="http://schemas.openxmlformats.org/officeDocument/2006/math" xmlns:v="urn:schemas-microsoft-com:vml" xmlns:wp14="http://schemas.microsoft.com/office/word/2010/wordprocessingDrawing" xmlns:wp="http://schemas.openxmlformats.org/drawingml/2006/wordprocessingDrawing" xmlns:w10="urn:schemas-microsoft-com:office:word" xmlns:w="http://schemas.openxmlformats.org/wordprocessingml/2006/main" xmlns:w14="http://schemas.microsoft.com/office/word/2010/wordml" xmlns:wpg="http://schemas.microsoft.com/office/word/2010/wordprocessingGroup" xmlns:wpi="http://schemas.microsoft.com/office/word/2010/wordprocessingInk" xmlns:wne="http://schemas.microsoft.com/office/word/2006/wordml" xmlns:wps="http://schemas.microsoft.com/office/word/2010/wordprocessingShape" mc:Ignorable="w14 wp14">
+  <w:comment w:id="4" w:author="Florian Schünhoff" w:date="2014-04-28T19:41:00Z" w:initials="FS">
     <w:p>
       <w:pPr>
         <w:pStyle w:val="Kommentartext"/>
@@ -4924,7 +5106,7 @@
       </w:r>
     </w:p>
   </w:comment>
-  <w:comment w:id="1" w:author="Pascal" w:date="2014-04-28T21:34:00Z" w:initials="P">
+  <w:comment w:id="5" w:author="Pascal" w:date="2014-04-28T21:34:00Z" w:initials="P">
     <w:p>
       <w:pPr>
         <w:pStyle w:val="Kommentartext"/>
@@ -4940,7 +5122,7 @@
       </w:r>
     </w:p>
   </w:comment>
-  <w:comment w:id="2" w:author="Florian Schünhoff" w:date="2014-04-28T20:15:00Z" w:initials="FS">
+  <w:comment w:id="6" w:author="Daniel" w:date="2014-04-28T23:48:00Z" w:initials="D">
     <w:p>
       <w:pPr>
         <w:pStyle w:val="Kommentartext"/>
@@ -4952,6 +5134,22 @@
         <w:annotationRef/>
       </w:r>
       <w:r>
+        <w:t>Diese Formulierung finde ich gelungener.</w:t>
+      </w:r>
+    </w:p>
+  </w:comment>
+  <w:comment w:id="7" w:author="Florian Schünhoff" w:date="2014-04-28T20:15:00Z" w:initials="FS">
+    <w:p>
+      <w:pPr>
+        <w:pStyle w:val="Kommentartext"/>
+      </w:pPr>
+      <w:r>
+        <w:rPr>
+          <w:rStyle w:val="Kommentarzeichen"/>
+        </w:rPr>
+        <w:annotationRef/>
+      </w:r>
+      <w:r>
         <w:t xml:space="preserve">Danke Pascal, sehr gute Arbeit </w:t>
       </w:r>
       <w:r>
@@ -4959,7 +5157,7 @@
       </w:r>
     </w:p>
   </w:comment>
-  <w:comment w:id="3" w:author="Florian Schünhoff" w:date="2014-04-28T19:43:00Z" w:initials="FS">
+  <w:comment w:id="8" w:author="Daniel" w:date="2014-04-28T23:48:00Z" w:initials="D">
     <w:p>
       <w:pPr>
         <w:pStyle w:val="Kommentartext"/>
@@ -4971,6 +5169,22 @@
         <w:annotationRef/>
       </w:r>
       <w:r>
+        <w:t>Finde die Leitfragen so auch gut!</w:t>
+      </w:r>
+    </w:p>
+  </w:comment>
+  <w:comment w:id="9" w:author="Florian Schünhoff" w:date="2014-04-28T19:43:00Z" w:initials="FS">
+    <w:p>
+      <w:pPr>
+        <w:pStyle w:val="Kommentartext"/>
+      </w:pPr>
+      <w:r>
+        <w:rPr>
+          <w:rStyle w:val="Kommentarzeichen"/>
+        </w:rPr>
+        <w:annotationRef/>
+      </w:r>
+      <w:r>
         <w:t xml:space="preserve">theoretisch optimal? In der Theorie ist doch die sicherste Einstellung optimal, aber in der Praxis ist die höchste Verschlüsselung </w:t>
       </w:r>
       <w:proofErr w:type="spellStart"/>
@@ -4983,7 +5197,7 @@
       </w:r>
     </w:p>
   </w:comment>
-  <w:comment w:id="4" w:author="Pascal" w:date="2014-04-28T21:02:00Z" w:initials="P">
+  <w:comment w:id="10" w:author="Pascal" w:date="2014-04-28T21:02:00Z" w:initials="P">
     <w:p>
       <w:pPr>
         <w:pStyle w:val="Kommentartext"/>
@@ -5010,7 +5224,7 @@
       </w:r>
     </w:p>
   </w:comment>
-  <w:comment w:id="5" w:author="Florian Schünhoff" w:date="2014-04-28T19:46:00Z" w:initials="FS">
+  <w:comment w:id="11" w:author="Florian Schünhoff" w:date="2014-04-28T19:46:00Z" w:initials="FS">
     <w:p>
       <w:pPr>
         <w:pStyle w:val="Kommentartext"/>
@@ -5026,7 +5240,7 @@
       </w:r>
     </w:p>
   </w:comment>
-  <w:comment w:id="6" w:author="Pascal" w:date="2014-04-28T21:03:00Z" w:initials="P">
+  <w:comment w:id="12" w:author="Pascal" w:date="2014-04-28T21:03:00Z" w:initials="P">
     <w:p>
       <w:pPr>
         <w:pStyle w:val="Kommentartext"/>
@@ -5042,7 +5256,7 @@
       </w:r>
     </w:p>
   </w:comment>
-  <w:comment w:id="7" w:author="Florian Schünhoff" w:date="2014-04-28T20:16:00Z" w:initials="FS">
+  <w:comment w:id="13" w:author="Daniel" w:date="2014-04-28T23:49:00Z" w:initials="D">
     <w:p>
       <w:pPr>
         <w:pStyle w:val="Kommentartext"/>
@@ -5054,6 +5268,27 @@
         <w:annotationRef/>
       </w:r>
       <w:r>
+        <w:t>Denke auch, dass wir DE-Mail irgendwie mit einbeziehen sollten, ist ja schließlich DAS neue Produkt für die sichere Kommunikation – zumindest kann man relativ sicher sein, dass der Empfänger derjenige ist, der er vorgibt zu sein, was ja auch schon ausreichend sein kann – müssen dann nur Preis-/Leistungsverhältnis checken, DE-Mail kostet ja pro Versand, oder?</w:t>
+      </w:r>
+    </w:p>
+    <w:p>
+      <w:pPr>
+        <w:pStyle w:val="Kommentartext"/>
+      </w:pPr>
+    </w:p>
+  </w:comment>
+  <w:comment w:id="14" w:author="Florian Schünhoff" w:date="2014-04-28T20:16:00Z" w:initials="FS">
+    <w:p>
+      <w:pPr>
+        <w:pStyle w:val="Kommentartext"/>
+      </w:pPr>
+      <w:r>
+        <w:rPr>
+          <w:rStyle w:val="Kommentarzeichen"/>
+        </w:rPr>
+        <w:annotationRef/>
+      </w:r>
+      <w:r>
         <w:t xml:space="preserve">Zuordnung ist nach bestem Wissen und Gewissen erfolgt </w:t>
       </w:r>
       <w:r>
@@ -5064,7 +5299,28 @@
       </w:r>
     </w:p>
   </w:comment>
-  <w:comment w:id="8" w:author="Pascal" w:date="2014-04-28T21:36:00Z" w:initials="P">
+  <w:comment w:id="16" w:author="Daniel" w:date="2014-04-28T23:49:00Z" w:initials="D">
+    <w:p>
+      <w:pPr>
+        <w:pStyle w:val="Kommentartext"/>
+      </w:pPr>
+      <w:r>
+        <w:rPr>
+          <w:rStyle w:val="Kommentarzeichen"/>
+        </w:rPr>
+        <w:annotationRef/>
+      </w:r>
+      <w:r>
+        <w:t>Also für mich passt das auch soweit und wie Pascal schon geschrieben hat, sieht auf dem Papier gut aus und ob wir es dann in der Praxis so durchziehen, da müssen wir eben flexibel bleiben ;-)</w:t>
+      </w:r>
+    </w:p>
+    <w:p>
+      <w:pPr>
+        <w:pStyle w:val="Kommentartext"/>
+      </w:pPr>
+    </w:p>
+  </w:comment>
+  <w:comment w:id="15" w:author="Pascal" w:date="2014-04-28T21:36:00Z" w:initials="P">
     <w:p>
       <w:pPr>
         <w:pStyle w:val="Kommentartext"/>
@@ -5084,7 +5340,7 @@
 </file>
 
 <file path=word/endnotes.xml><?xml version="1.0" encoding="utf-8"?>
-<w:endnotes xmlns:wpc="http://schemas.microsoft.com/office/word/2010/wordprocessingCanvas" xmlns:mo="http://schemas.microsoft.com/office/mac/office/2008/main" xmlns:mc="http://schemas.openxmlformats.org/markup-compatibility/2006" xmlns:mv="urn:schemas-microsoft-com:mac:vml" xmlns:o="urn:schemas-microsoft-com:office:office" xmlns:r="http://schemas.openxmlformats.org/officeDocument/2006/relationships" xmlns:m="http://schemas.openxmlformats.org/officeDocument/2006/math" xmlns:v="urn:schemas-microsoft-com:vml" xmlns:wp14="http://schemas.microsoft.com/office/word/2010/wordprocessingDrawing" xmlns:wp="http://schemas.openxmlformats.org/drawingml/2006/wordprocessingDrawing" xmlns:w10="urn:schemas-microsoft-com:office:word" xmlns:w="http://schemas.openxmlformats.org/wordprocessingml/2006/main" xmlns:w14="http://schemas.microsoft.com/office/word/2010/wordml" xmlns:wpg="http://schemas.microsoft.com/office/word/2010/wordprocessingGroup" xmlns:wpi="http://schemas.microsoft.com/office/word/2010/wordprocessingInk" xmlns:wne="http://schemas.microsoft.com/office/word/2006/wordml" xmlns:wps="http://schemas.microsoft.com/office/word/2010/wordprocessingShape" mc:Ignorable="w14 wp14">
+<w:endnotes xmlns:wpc="http://schemas.microsoft.com/office/word/2010/wordprocessingCanvas" xmlns:mc="http://schemas.openxmlformats.org/markup-compatibility/2006" xmlns:o="urn:schemas-microsoft-com:office:office" xmlns:r="http://schemas.openxmlformats.org/officeDocument/2006/relationships" xmlns:m="http://schemas.openxmlformats.org/officeDocument/2006/math" xmlns:v="urn:schemas-microsoft-com:vml" xmlns:wp14="http://schemas.microsoft.com/office/word/2010/wordprocessingDrawing" xmlns:wp="http://schemas.openxmlformats.org/drawingml/2006/wordprocessingDrawing" xmlns:w10="urn:schemas-microsoft-com:office:word" xmlns:w="http://schemas.openxmlformats.org/wordprocessingml/2006/main" xmlns:w14="http://schemas.microsoft.com/office/word/2010/wordml" xmlns:wpg="http://schemas.microsoft.com/office/word/2010/wordprocessingGroup" xmlns:wpi="http://schemas.microsoft.com/office/word/2010/wordprocessingInk" xmlns:wne="http://schemas.microsoft.com/office/word/2006/wordml" xmlns:wps="http://schemas.microsoft.com/office/word/2010/wordprocessingShape" mc:Ignorable="w14 wp14">
   <w:endnote w:type="separator" w:id="-1">
     <w:p>
       <w:pPr>
@@ -5109,7 +5365,7 @@
 </file>
 
 <file path=word/footnotes.xml><?xml version="1.0" encoding="utf-8"?>
-<w:footnotes xmlns:wpc="http://schemas.microsoft.com/office/word/2010/wordprocessingCanvas" xmlns:mo="http://schemas.microsoft.com/office/mac/office/2008/main" xmlns:mc="http://schemas.openxmlformats.org/markup-compatibility/2006" xmlns:mv="urn:schemas-microsoft-com:mac:vml" xmlns:o="urn:schemas-microsoft-com:office:office" xmlns:r="http://schemas.openxmlformats.org/officeDocument/2006/relationships" xmlns:m="http://schemas.openxmlformats.org/officeDocument/2006/math" xmlns:v="urn:schemas-microsoft-com:vml" xmlns:wp14="http://schemas.microsoft.com/office/word/2010/wordprocessingDrawing" xmlns:wp="http://schemas.openxmlformats.org/drawingml/2006/wordprocessingDrawing" xmlns:w10="urn:schemas-microsoft-com:office:word" xmlns:w="http://schemas.openxmlformats.org/wordprocessingml/2006/main" xmlns:w14="http://schemas.microsoft.com/office/word/2010/wordml" xmlns:wpg="http://schemas.microsoft.com/office/word/2010/wordprocessingGroup" xmlns:wpi="http://schemas.microsoft.com/office/word/2010/wordprocessingInk" xmlns:wne="http://schemas.microsoft.com/office/word/2006/wordml" xmlns:wps="http://schemas.microsoft.com/office/word/2010/wordprocessingShape" mc:Ignorable="w14 wp14">
+<w:footnotes xmlns:wpc="http://schemas.microsoft.com/office/word/2010/wordprocessingCanvas" xmlns:mc="http://schemas.openxmlformats.org/markup-compatibility/2006" xmlns:o="urn:schemas-microsoft-com:office:office" xmlns:r="http://schemas.openxmlformats.org/officeDocument/2006/relationships" xmlns:m="http://schemas.openxmlformats.org/officeDocument/2006/math" xmlns:v="urn:schemas-microsoft-com:vml" xmlns:wp14="http://schemas.microsoft.com/office/word/2010/wordprocessingDrawing" xmlns:wp="http://schemas.openxmlformats.org/drawingml/2006/wordprocessingDrawing" xmlns:w10="urn:schemas-microsoft-com:office:word" xmlns:w="http://schemas.openxmlformats.org/wordprocessingml/2006/main" xmlns:w14="http://schemas.microsoft.com/office/word/2010/wordml" xmlns:wpg="http://schemas.microsoft.com/office/word/2010/wordprocessingGroup" xmlns:wpi="http://schemas.microsoft.com/office/word/2010/wordprocessingInk" xmlns:wne="http://schemas.microsoft.com/office/word/2006/wordml" xmlns:wps="http://schemas.microsoft.com/office/word/2010/wordprocessingShape" mc:Ignorable="w14 wp14">
   <w:footnote w:type="separator" w:id="-1">
     <w:p>
       <w:pPr>
@@ -5134,7 +5390,7 @@
 </file>
 
 <file path=word/numbering.xml><?xml version="1.0" encoding="utf-8"?>
-<w:numbering xmlns:wpc="http://schemas.microsoft.com/office/word/2010/wordprocessingCanvas" xmlns:mo="http://schemas.microsoft.com/office/mac/office/2008/main" xmlns:mc="http://schemas.openxmlformats.org/markup-compatibility/2006" xmlns:mv="urn:schemas-microsoft-com:mac:vml" xmlns:o="urn:schemas-microsoft-com:office:office" xmlns:r="http://schemas.openxmlformats.org/officeDocument/2006/relationships" xmlns:m="http://schemas.openxmlformats.org/officeDocument/2006/math" xmlns:v="urn:schemas-microsoft-com:vml" xmlns:wp14="http://schemas.microsoft.com/office/word/2010/wordprocessingDrawing" xmlns:wp="http://schemas.openxmlformats.org/drawingml/2006/wordprocessingDrawing" xmlns:w10="urn:schemas-microsoft-com:office:word" xmlns:w="http://schemas.openxmlformats.org/wordprocessingml/2006/main" xmlns:w14="http://schemas.microsoft.com/office/word/2010/wordml" xmlns:wpg="http://schemas.microsoft.com/office/word/2010/wordprocessingGroup" xmlns:wpi="http://schemas.microsoft.com/office/word/2010/wordprocessingInk" xmlns:wne="http://schemas.microsoft.com/office/word/2006/wordml" xmlns:wps="http://schemas.microsoft.com/office/word/2010/wordprocessingShape" mc:Ignorable="w14 wp14">
+<w:numbering xmlns:wpc="http://schemas.microsoft.com/office/word/2010/wordprocessingCanvas" xmlns:mc="http://schemas.openxmlformats.org/markup-compatibility/2006" xmlns:o="urn:schemas-microsoft-com:office:office" xmlns:r="http://schemas.openxmlformats.org/officeDocument/2006/relationships" xmlns:m="http://schemas.openxmlformats.org/officeDocument/2006/math" xmlns:v="urn:schemas-microsoft-com:vml" xmlns:wp14="http://schemas.microsoft.com/office/word/2010/wordprocessingDrawing" xmlns:wp="http://schemas.openxmlformats.org/drawingml/2006/wordprocessingDrawing" xmlns:w10="urn:schemas-microsoft-com:office:word" xmlns:w="http://schemas.openxmlformats.org/wordprocessingml/2006/main" xmlns:w14="http://schemas.microsoft.com/office/word/2010/wordml" xmlns:wpg="http://schemas.microsoft.com/office/word/2010/wordprocessingGroup" xmlns:wpi="http://schemas.microsoft.com/office/word/2010/wordprocessingInk" xmlns:wne="http://schemas.microsoft.com/office/word/2006/wordml" xmlns:wps="http://schemas.microsoft.com/office/word/2010/wordprocessingShape" mc:Ignorable="w14 wp14">
   <w:abstractNum w:abstractNumId="0">
     <w:nsid w:val="1945338E"/>
     <w:multiLevelType w:val="hybridMultilevel"/>
@@ -7583,7 +7839,7 @@
       </w:pPr>
     </w:pPrDefault>
   </w:docDefaults>
-  <w:latentStyles w:defLockedState="0" w:defUIPriority="99" w:defSemiHidden="1" w:defUnhideWhenUsed="1" w:defQFormat="0" w:count="276">
+  <w:latentStyles w:defLockedState="0" w:defUIPriority="99" w:defSemiHidden="1" w:defUnhideWhenUsed="1" w:defQFormat="0" w:count="267">
     <w:lsdException w:name="Normal" w:semiHidden="0" w:uiPriority="0" w:unhideWhenUsed="0" w:qFormat="1"/>
     <w:lsdException w:name="heading 1" w:semiHidden="0" w:uiPriority="9" w:unhideWhenUsed="0" w:qFormat="1"/>
     <w:lsdException w:name="heading 2" w:uiPriority="9" w:qFormat="1"/>
@@ -7731,7 +7987,7 @@
     <w:name w:val="heading 1"/>
     <w:basedOn w:val="Standard"/>
     <w:next w:val="Standard"/>
-    <w:link w:val="berschrift1Zeichen"/>
+    <w:link w:val="berschrift1Zchn"/>
     <w:uiPriority w:val="9"/>
     <w:qFormat/>
     <w:rsid w:val="00127D3A"/>
@@ -7747,7 +8003,7 @@
     <w:name w:val="heading 2"/>
     <w:basedOn w:val="Standard"/>
     <w:next w:val="Standard"/>
-    <w:link w:val="berschrift2Zeichen"/>
+    <w:link w:val="berschrift2Zchn"/>
     <w:uiPriority w:val="9"/>
     <w:unhideWhenUsed/>
     <w:qFormat/>
@@ -7767,7 +8023,7 @@
     <w:name w:val="heading 3"/>
     <w:basedOn w:val="Standard"/>
     <w:next w:val="Standard"/>
-    <w:link w:val="berschrift3Zeichen"/>
+    <w:link w:val="berschrift3Zchn"/>
     <w:uiPriority w:val="9"/>
     <w:unhideWhenUsed/>
     <w:qFormat/>
@@ -7789,7 +8045,7 @@
     <w:name w:val="heading 4"/>
     <w:basedOn w:val="Standard"/>
     <w:next w:val="Standard"/>
-    <w:link w:val="berschrift4Zeichen"/>
+    <w:link w:val="berschrift4Zchn"/>
     <w:uiPriority w:val="9"/>
     <w:semiHidden/>
     <w:unhideWhenUsed/>
@@ -7810,7 +8066,7 @@
       <w:color w:val="4F81BD" w:themeColor="accent1"/>
     </w:rPr>
   </w:style>
-  <w:style w:type="character" w:default="1" w:styleId="Absatzstandardschriftart">
+  <w:style w:type="character" w:default="1" w:styleId="Absatz-Standardschriftart">
     <w:name w:val="Default Paragraph Font"/>
     <w:uiPriority w:val="1"/>
     <w:semiHidden/>
@@ -7866,7 +8122,7 @@
   <w:style w:type="paragraph" w:styleId="Kopfzeile">
     <w:name w:val="header"/>
     <w:basedOn w:val="Standard"/>
-    <w:link w:val="KopfzeileZeichen"/>
+    <w:link w:val="KopfzeileZchn"/>
     <w:uiPriority w:val="99"/>
     <w:unhideWhenUsed/>
     <w:rsid w:val="001E42A5"/>
@@ -7878,9 +8134,9 @@
       <w:spacing w:after="0" w:line="240" w:lineRule="auto"/>
     </w:pPr>
   </w:style>
-  <w:style w:type="character" w:customStyle="1" w:styleId="KopfzeileZeichen">
-    <w:name w:val="Kopfzeile Zeichen"/>
-    <w:basedOn w:val="Absatzstandardschriftart"/>
+  <w:style w:type="character" w:customStyle="1" w:styleId="KopfzeileZchn">
+    <w:name w:val="Kopfzeile Zchn"/>
+    <w:basedOn w:val="Absatz-Standardschriftart"/>
     <w:link w:val="Kopfzeile"/>
     <w:uiPriority w:val="99"/>
     <w:rsid w:val="001E42A5"/>
@@ -7888,7 +8144,7 @@
   <w:style w:type="paragraph" w:styleId="Fuzeile">
     <w:name w:val="footer"/>
     <w:basedOn w:val="Standard"/>
-    <w:link w:val="FuzeileZeichen"/>
+    <w:link w:val="FuzeileZchn"/>
     <w:uiPriority w:val="99"/>
     <w:unhideWhenUsed/>
     <w:rsid w:val="001E42A5"/>
@@ -7900,16 +8156,16 @@
       <w:spacing w:after="0" w:line="240" w:lineRule="auto"/>
     </w:pPr>
   </w:style>
-  <w:style w:type="character" w:customStyle="1" w:styleId="FuzeileZeichen">
-    <w:name w:val="Fußzeile Zeichen"/>
-    <w:basedOn w:val="Absatzstandardschriftart"/>
+  <w:style w:type="character" w:customStyle="1" w:styleId="FuzeileZchn">
+    <w:name w:val="Fußzeile Zchn"/>
+    <w:basedOn w:val="Absatz-Standardschriftart"/>
     <w:link w:val="Fuzeile"/>
     <w:uiPriority w:val="99"/>
     <w:rsid w:val="001E42A5"/>
   </w:style>
-  <w:style w:type="character" w:styleId="Link">
+  <w:style w:type="character" w:styleId="Hyperlink">
     <w:name w:val="Hyperlink"/>
-    <w:basedOn w:val="Absatzstandardschriftart"/>
+    <w:basedOn w:val="Absatz-Standardschriftart"/>
     <w:uiPriority w:val="99"/>
     <w:unhideWhenUsed/>
     <w:rsid w:val="009938AB"/>
@@ -7918,9 +8174,9 @@
       <w:u w:val="single"/>
     </w:rPr>
   </w:style>
-  <w:style w:type="character" w:customStyle="1" w:styleId="berschrift1Zeichen">
-    <w:name w:val="Überschrift 1 Zeichen"/>
-    <w:basedOn w:val="Absatzstandardschriftart"/>
+  <w:style w:type="character" w:customStyle="1" w:styleId="berschrift1Zchn">
+    <w:name w:val="Überschrift 1 Zchn"/>
+    <w:basedOn w:val="Absatz-Standardschriftart"/>
     <w:link w:val="berschrift1"/>
     <w:uiPriority w:val="9"/>
     <w:rsid w:val="00127D3A"/>
@@ -7928,9 +8184,9 @@
       <w:b/>
     </w:rPr>
   </w:style>
-  <w:style w:type="character" w:customStyle="1" w:styleId="berschrift2Zeichen">
-    <w:name w:val="Überschrift 2 Zeichen"/>
-    <w:basedOn w:val="Absatzstandardschriftart"/>
+  <w:style w:type="character" w:customStyle="1" w:styleId="berschrift2Zchn">
+    <w:name w:val="Überschrift 2 Zchn"/>
+    <w:basedOn w:val="Absatz-Standardschriftart"/>
     <w:link w:val="berschrift2"/>
     <w:uiPriority w:val="9"/>
     <w:rsid w:val="00EF67A6"/>
@@ -7941,9 +8197,9 @@
       <w:u w:val="single"/>
     </w:rPr>
   </w:style>
-  <w:style w:type="character" w:customStyle="1" w:styleId="berschrift4Zeichen">
-    <w:name w:val="Überschrift 4 Zeichen"/>
-    <w:basedOn w:val="Absatzstandardschriftart"/>
+  <w:style w:type="character" w:customStyle="1" w:styleId="berschrift4Zchn">
+    <w:name w:val="Überschrift 4 Zchn"/>
+    <w:basedOn w:val="Absatz-Standardschriftart"/>
     <w:link w:val="berschrift4"/>
     <w:uiPriority w:val="9"/>
     <w:semiHidden/>
@@ -7971,7 +8227,7 @@
   <w:style w:type="paragraph" w:styleId="Textkrper">
     <w:name w:val="Body Text"/>
     <w:basedOn w:val="Standard"/>
-    <w:link w:val="TextkrperZeichen"/>
+    <w:link w:val="TextkrperZchn"/>
     <w:uiPriority w:val="99"/>
     <w:unhideWhenUsed/>
     <w:rsid w:val="00BC7DBC"/>
@@ -7984,9 +8240,9 @@
       <w:szCs w:val="20"/>
     </w:rPr>
   </w:style>
-  <w:style w:type="character" w:customStyle="1" w:styleId="TextkrperZeichen">
-    <w:name w:val="Textkörper Zeichen"/>
-    <w:basedOn w:val="Absatzstandardschriftart"/>
+  <w:style w:type="character" w:customStyle="1" w:styleId="TextkrperZchn">
+    <w:name w:val="Textkörper Zchn"/>
+    <w:basedOn w:val="Absatz-Standardschriftart"/>
     <w:link w:val="Textkrper"/>
     <w:uiPriority w:val="99"/>
     <w:rsid w:val="00BC7DBC"/>
@@ -7998,7 +8254,7 @@
   </w:style>
   <w:style w:type="character" w:styleId="Kommentarzeichen">
     <w:name w:val="annotation reference"/>
-    <w:basedOn w:val="Absatzstandardschriftart"/>
+    <w:basedOn w:val="Absatz-Standardschriftart"/>
     <w:uiPriority w:val="99"/>
     <w:semiHidden/>
     <w:unhideWhenUsed/>
@@ -8011,7 +8267,7 @@
   <w:style w:type="paragraph" w:styleId="Kommentartext">
     <w:name w:val="annotation text"/>
     <w:basedOn w:val="Standard"/>
-    <w:link w:val="KommentartextZeichen"/>
+    <w:link w:val="KommentartextZchn"/>
     <w:uiPriority w:val="99"/>
     <w:semiHidden/>
     <w:unhideWhenUsed/>
@@ -8024,9 +8280,9 @@
       <w:szCs w:val="20"/>
     </w:rPr>
   </w:style>
-  <w:style w:type="character" w:customStyle="1" w:styleId="KommentartextZeichen">
-    <w:name w:val="Kommentartext Zeichen"/>
-    <w:basedOn w:val="Absatzstandardschriftart"/>
+  <w:style w:type="character" w:customStyle="1" w:styleId="KommentartextZchn">
+    <w:name w:val="Kommentartext Zchn"/>
+    <w:basedOn w:val="Absatz-Standardschriftart"/>
     <w:link w:val="Kommentartext"/>
     <w:uiPriority w:val="99"/>
     <w:semiHidden/>
@@ -8040,7 +8296,7 @@
     <w:name w:val="annotation subject"/>
     <w:basedOn w:val="Kommentartext"/>
     <w:next w:val="Kommentartext"/>
-    <w:link w:val="KommentarthemaZeichen"/>
+    <w:link w:val="KommentarthemaZchn"/>
     <w:uiPriority w:val="99"/>
     <w:semiHidden/>
     <w:unhideWhenUsed/>
@@ -8050,9 +8306,9 @@
       <w:bCs/>
     </w:rPr>
   </w:style>
-  <w:style w:type="character" w:customStyle="1" w:styleId="KommentarthemaZeichen">
-    <w:name w:val="Kommentarthema Zeichen"/>
-    <w:basedOn w:val="KommentartextZeichen"/>
+  <w:style w:type="character" w:customStyle="1" w:styleId="KommentarthemaZchn">
+    <w:name w:val="Kommentarthema Zchn"/>
+    <w:basedOn w:val="KommentartextZchn"/>
     <w:link w:val="Kommentarthema"/>
     <w:uiPriority w:val="99"/>
     <w:semiHidden/>
@@ -8067,7 +8323,7 @@
   <w:style w:type="paragraph" w:styleId="Sprechblasentext">
     <w:name w:val="Balloon Text"/>
     <w:basedOn w:val="Standard"/>
-    <w:link w:val="SprechblasentextZeichen"/>
+    <w:link w:val="SprechblasentextZchn"/>
     <w:uiPriority w:val="99"/>
     <w:semiHidden/>
     <w:unhideWhenUsed/>
@@ -8081,9 +8337,9 @@
       <w:szCs w:val="16"/>
     </w:rPr>
   </w:style>
-  <w:style w:type="character" w:customStyle="1" w:styleId="SprechblasentextZeichen">
-    <w:name w:val="Sprechblasentext Zeichen"/>
-    <w:basedOn w:val="Absatzstandardschriftart"/>
+  <w:style w:type="character" w:customStyle="1" w:styleId="SprechblasentextZchn">
+    <w:name w:val="Sprechblasentext Zchn"/>
+    <w:basedOn w:val="Absatz-Standardschriftart"/>
     <w:link w:val="Sprechblasentext"/>
     <w:uiPriority w:val="99"/>
     <w:semiHidden/>
@@ -8094,9 +8350,9 @@
       <w:szCs w:val="16"/>
     </w:rPr>
   </w:style>
-  <w:style w:type="character" w:customStyle="1" w:styleId="berschrift3Zeichen">
-    <w:name w:val="Überschrift 3 Zeichen"/>
-    <w:basedOn w:val="Absatzstandardschriftart"/>
+  <w:style w:type="character" w:customStyle="1" w:styleId="berschrift3Zchn">
+    <w:name w:val="Überschrift 3 Zchn"/>
+    <w:basedOn w:val="Absatz-Standardschriftart"/>
     <w:link w:val="berschrift3"/>
     <w:uiPriority w:val="9"/>
     <w:rsid w:val="00EE3F5D"/>
@@ -8111,7 +8367,7 @@
 </file>
 
 <file path=word/stylesWithEffects.xml><?xml version="1.0" encoding="utf-8"?>
-<w:styles xmlns:wpc="http://schemas.microsoft.com/office/word/2010/wordprocessingCanvas" xmlns:mo="http://schemas.microsoft.com/office/mac/office/2008/main" xmlns:mc="http://schemas.openxmlformats.org/markup-compatibility/2006" xmlns:mv="urn:schemas-microsoft-com:mac:vml" xmlns:o="urn:schemas-microsoft-com:office:office" xmlns:r="http://schemas.openxmlformats.org/officeDocument/2006/relationships" xmlns:m="http://schemas.openxmlformats.org/officeDocument/2006/math" xmlns:v="urn:schemas-microsoft-com:vml" xmlns:wp14="http://schemas.microsoft.com/office/word/2010/wordprocessingDrawing" xmlns:wp="http://schemas.openxmlformats.org/drawingml/2006/wordprocessingDrawing" xmlns:w10="urn:schemas-microsoft-com:office:word" xmlns:w="http://schemas.openxmlformats.org/wordprocessingml/2006/main" xmlns:w14="http://schemas.microsoft.com/office/word/2010/wordml" xmlns:wpg="http://schemas.microsoft.com/office/word/2010/wordprocessingGroup" xmlns:wpi="http://schemas.microsoft.com/office/word/2010/wordprocessingInk" xmlns:wne="http://schemas.microsoft.com/office/word/2006/wordml" xmlns:wps="http://schemas.microsoft.com/office/word/2010/wordprocessingShape" mc:Ignorable="w14 wp14">
+<w:styles xmlns:wpc="http://schemas.microsoft.com/office/word/2010/wordprocessingCanvas" xmlns:mc="http://schemas.openxmlformats.org/markup-compatibility/2006" xmlns:o="urn:schemas-microsoft-com:office:office" xmlns:r="http://schemas.openxmlformats.org/officeDocument/2006/relationships" xmlns:m="http://schemas.openxmlformats.org/officeDocument/2006/math" xmlns:v="urn:schemas-microsoft-com:vml" xmlns:wp14="http://schemas.microsoft.com/office/word/2010/wordprocessingDrawing" xmlns:wp="http://schemas.openxmlformats.org/drawingml/2006/wordprocessingDrawing" xmlns:w10="urn:schemas-microsoft-com:office:word" xmlns:w="http://schemas.openxmlformats.org/wordprocessingml/2006/main" xmlns:w14="http://schemas.microsoft.com/office/word/2010/wordml" xmlns:wpg="http://schemas.microsoft.com/office/word/2010/wordprocessingGroup" xmlns:wpi="http://schemas.microsoft.com/office/word/2010/wordprocessingInk" xmlns:wne="http://schemas.microsoft.com/office/word/2006/wordml" xmlns:wps="http://schemas.microsoft.com/office/word/2010/wordprocessingShape" mc:Ignorable="w14 wp14">
   <w:docDefaults>
     <w:rPrDefault>
       <w:rPr>
@@ -8127,7 +8383,7 @@
       </w:pPr>
     </w:pPrDefault>
   </w:docDefaults>
-  <w:latentStyles w:defLockedState="0" w:defUIPriority="99" w:defSemiHidden="1" w:defUnhideWhenUsed="1" w:defQFormat="0" w:count="276">
+  <w:latentStyles w:defLockedState="0" w:defUIPriority="99" w:defSemiHidden="1" w:defUnhideWhenUsed="1" w:defQFormat="0" w:count="267">
     <w:lsdException w:name="Normal" w:semiHidden="0" w:uiPriority="0" w:unhideWhenUsed="0" w:qFormat="1"/>
     <w:lsdException w:name="heading 1" w:semiHidden="0" w:uiPriority="9" w:unhideWhenUsed="0" w:qFormat="1"/>
     <w:lsdException w:name="heading 2" w:uiPriority="9" w:qFormat="1"/>
@@ -8275,7 +8531,7 @@
     <w:name w:val="heading 1"/>
     <w:basedOn w:val="Standard"/>
     <w:next w:val="Standard"/>
-    <w:link w:val="berschrift1Zeichen"/>
+    <w:link w:val="berschrift1Zchn"/>
     <w:uiPriority w:val="9"/>
     <w:qFormat/>
     <w:rsid w:val="00127D3A"/>
@@ -8291,7 +8547,7 @@
     <w:name w:val="heading 2"/>
     <w:basedOn w:val="Standard"/>
     <w:next w:val="Standard"/>
-    <w:link w:val="berschrift2Zeichen"/>
+    <w:link w:val="berschrift2Zchn"/>
     <w:uiPriority w:val="9"/>
     <w:unhideWhenUsed/>
     <w:qFormat/>
@@ -8311,7 +8567,7 @@
     <w:name w:val="heading 3"/>
     <w:basedOn w:val="Standard"/>
     <w:next w:val="Standard"/>
-    <w:link w:val="berschrift3Zeichen"/>
+    <w:link w:val="berschrift3Zchn"/>
     <w:uiPriority w:val="9"/>
     <w:unhideWhenUsed/>
     <w:qFormat/>
@@ -8333,7 +8589,7 @@
     <w:name w:val="heading 4"/>
     <w:basedOn w:val="Standard"/>
     <w:next w:val="Standard"/>
-    <w:link w:val="berschrift4Zeichen"/>
+    <w:link w:val="berschrift4Zchn"/>
     <w:uiPriority w:val="9"/>
     <w:semiHidden/>
     <w:unhideWhenUsed/>
@@ -8354,7 +8610,7 @@
       <w:color w:val="4F81BD" w:themeColor="accent1"/>
     </w:rPr>
   </w:style>
-  <w:style w:type="character" w:default="1" w:styleId="Absatzstandardschriftart">
+  <w:style w:type="character" w:default="1" w:styleId="Absatz-Standardschriftart">
     <w:name w:val="Default Paragraph Font"/>
     <w:uiPriority w:val="1"/>
     <w:semiHidden/>
@@ -8410,7 +8666,7 @@
   <w:style w:type="paragraph" w:styleId="Kopfzeile">
     <w:name w:val="header"/>
     <w:basedOn w:val="Standard"/>
-    <w:link w:val="KopfzeileZeichen"/>
+    <w:link w:val="KopfzeileZchn"/>
     <w:uiPriority w:val="99"/>
     <w:unhideWhenUsed/>
     <w:rsid w:val="001E42A5"/>
@@ -8422,9 +8678,9 @@
       <w:spacing w:after="0" w:line="240" w:lineRule="auto"/>
     </w:pPr>
   </w:style>
-  <w:style w:type="character" w:customStyle="1" w:styleId="KopfzeileZeichen">
-    <w:name w:val="Kopfzeile Zeichen"/>
-    <w:basedOn w:val="Absatzstandardschriftart"/>
+  <w:style w:type="character" w:customStyle="1" w:styleId="KopfzeileZchn">
+    <w:name w:val="Kopfzeile Zchn"/>
+    <w:basedOn w:val="Absatz-Standardschriftart"/>
     <w:link w:val="Kopfzeile"/>
     <w:uiPriority w:val="99"/>
     <w:rsid w:val="001E42A5"/>
@@ -8432,7 +8688,7 @@
   <w:style w:type="paragraph" w:styleId="Fuzeile">
     <w:name w:val="footer"/>
     <w:basedOn w:val="Standard"/>
-    <w:link w:val="FuzeileZeichen"/>
+    <w:link w:val="FuzeileZchn"/>
     <w:uiPriority w:val="99"/>
     <w:unhideWhenUsed/>
     <w:rsid w:val="001E42A5"/>
@@ -8444,16 +8700,16 @@
       <w:spacing w:after="0" w:line="240" w:lineRule="auto"/>
     </w:pPr>
   </w:style>
-  <w:style w:type="character" w:customStyle="1" w:styleId="FuzeileZeichen">
-    <w:name w:val="Fußzeile Zeichen"/>
-    <w:basedOn w:val="Absatzstandardschriftart"/>
+  <w:style w:type="character" w:customStyle="1" w:styleId="FuzeileZchn">
+    <w:name w:val="Fußzeile Zchn"/>
+    <w:basedOn w:val="Absatz-Standardschriftart"/>
     <w:link w:val="Fuzeile"/>
     <w:uiPriority w:val="99"/>
     <w:rsid w:val="001E42A5"/>
   </w:style>
-  <w:style w:type="character" w:styleId="Link">
+  <w:style w:type="character" w:styleId="Hyperlink">
     <w:name w:val="Hyperlink"/>
-    <w:basedOn w:val="Absatzstandardschriftart"/>
+    <w:basedOn w:val="Absatz-Standardschriftart"/>
     <w:uiPriority w:val="99"/>
     <w:unhideWhenUsed/>
     <w:rsid w:val="009938AB"/>
@@ -8462,9 +8718,9 @@
       <w:u w:val="single"/>
     </w:rPr>
   </w:style>
-  <w:style w:type="character" w:customStyle="1" w:styleId="berschrift1Zeichen">
-    <w:name w:val="Überschrift 1 Zeichen"/>
-    <w:basedOn w:val="Absatzstandardschriftart"/>
+  <w:style w:type="character" w:customStyle="1" w:styleId="berschrift1Zchn">
+    <w:name w:val="Überschrift 1 Zchn"/>
+    <w:basedOn w:val="Absatz-Standardschriftart"/>
     <w:link w:val="berschrift1"/>
     <w:uiPriority w:val="9"/>
     <w:rsid w:val="00127D3A"/>
@@ -8472,9 +8728,9 @@
       <w:b/>
     </w:rPr>
   </w:style>
-  <w:style w:type="character" w:customStyle="1" w:styleId="berschrift2Zeichen">
-    <w:name w:val="Überschrift 2 Zeichen"/>
-    <w:basedOn w:val="Absatzstandardschriftart"/>
+  <w:style w:type="character" w:customStyle="1" w:styleId="berschrift2Zchn">
+    <w:name w:val="Überschrift 2 Zchn"/>
+    <w:basedOn w:val="Absatz-Standardschriftart"/>
     <w:link w:val="berschrift2"/>
     <w:uiPriority w:val="9"/>
     <w:rsid w:val="00EF67A6"/>
@@ -8485,9 +8741,9 @@
       <w:u w:val="single"/>
     </w:rPr>
   </w:style>
-  <w:style w:type="character" w:customStyle="1" w:styleId="berschrift4Zeichen">
-    <w:name w:val="Überschrift 4 Zeichen"/>
-    <w:basedOn w:val="Absatzstandardschriftart"/>
+  <w:style w:type="character" w:customStyle="1" w:styleId="berschrift4Zchn">
+    <w:name w:val="Überschrift 4 Zchn"/>
+    <w:basedOn w:val="Absatz-Standardschriftart"/>
     <w:link w:val="berschrift4"/>
     <w:uiPriority w:val="9"/>
     <w:semiHidden/>
@@ -8515,7 +8771,7 @@
   <w:style w:type="paragraph" w:styleId="Textkrper">
     <w:name w:val="Body Text"/>
     <w:basedOn w:val="Standard"/>
-    <w:link w:val="TextkrperZeichen"/>
+    <w:link w:val="TextkrperZchn"/>
     <w:uiPriority w:val="99"/>
     <w:unhideWhenUsed/>
     <w:rsid w:val="00BC7DBC"/>
@@ -8528,9 +8784,9 @@
       <w:szCs w:val="20"/>
     </w:rPr>
   </w:style>
-  <w:style w:type="character" w:customStyle="1" w:styleId="TextkrperZeichen">
-    <w:name w:val="Textkörper Zeichen"/>
-    <w:basedOn w:val="Absatzstandardschriftart"/>
+  <w:style w:type="character" w:customStyle="1" w:styleId="TextkrperZchn">
+    <w:name w:val="Textkörper Zchn"/>
+    <w:basedOn w:val="Absatz-Standardschriftart"/>
     <w:link w:val="Textkrper"/>
     <w:uiPriority w:val="99"/>
     <w:rsid w:val="00BC7DBC"/>
@@ -8542,7 +8798,7 @@
   </w:style>
   <w:style w:type="character" w:styleId="Kommentarzeichen">
     <w:name w:val="annotation reference"/>
-    <w:basedOn w:val="Absatzstandardschriftart"/>
+    <w:basedOn w:val="Absatz-Standardschriftart"/>
     <w:uiPriority w:val="99"/>
     <w:semiHidden/>
     <w:unhideWhenUsed/>
@@ -8555,7 +8811,7 @@
   <w:style w:type="paragraph" w:styleId="Kommentartext">
     <w:name w:val="annotation text"/>
     <w:basedOn w:val="Standard"/>
-    <w:link w:val="KommentartextZeichen"/>
+    <w:link w:val="KommentartextZchn"/>
     <w:uiPriority w:val="99"/>
     <w:semiHidden/>
     <w:unhideWhenUsed/>
@@ -8568,9 +8824,9 @@
       <w:szCs w:val="20"/>
     </w:rPr>
   </w:style>
-  <w:style w:type="character" w:customStyle="1" w:styleId="KommentartextZeichen">
-    <w:name w:val="Kommentartext Zeichen"/>
-    <w:basedOn w:val="Absatzstandardschriftart"/>
+  <w:style w:type="character" w:customStyle="1" w:styleId="KommentartextZchn">
+    <w:name w:val="Kommentartext Zchn"/>
+    <w:basedOn w:val="Absatz-Standardschriftart"/>
     <w:link w:val="Kommentartext"/>
     <w:uiPriority w:val="99"/>
     <w:semiHidden/>
@@ -8584,7 +8840,7 @@
     <w:name w:val="annotation subject"/>
     <w:basedOn w:val="Kommentartext"/>
     <w:next w:val="Kommentartext"/>
-    <w:link w:val="KommentarthemaZeichen"/>
+    <w:link w:val="KommentarthemaZchn"/>
     <w:uiPriority w:val="99"/>
     <w:semiHidden/>
     <w:unhideWhenUsed/>
@@ -8594,9 +8850,9 @@
       <w:bCs/>
     </w:rPr>
   </w:style>
-  <w:style w:type="character" w:customStyle="1" w:styleId="KommentarthemaZeichen">
-    <w:name w:val="Kommentarthema Zeichen"/>
-    <w:basedOn w:val="KommentartextZeichen"/>
+  <w:style w:type="character" w:customStyle="1" w:styleId="KommentarthemaZchn">
+    <w:name w:val="Kommentarthema Zchn"/>
+    <w:basedOn w:val="KommentartextZchn"/>
     <w:link w:val="Kommentarthema"/>
     <w:uiPriority w:val="99"/>
     <w:semiHidden/>
@@ -8611,7 +8867,7 @@
   <w:style w:type="paragraph" w:styleId="Sprechblasentext">
     <w:name w:val="Balloon Text"/>
     <w:basedOn w:val="Standard"/>
-    <w:link w:val="SprechblasentextZeichen"/>
+    <w:link w:val="SprechblasentextZchn"/>
     <w:uiPriority w:val="99"/>
     <w:semiHidden/>
     <w:unhideWhenUsed/>
@@ -8625,9 +8881,9 @@
       <w:szCs w:val="16"/>
     </w:rPr>
   </w:style>
-  <w:style w:type="character" w:customStyle="1" w:styleId="SprechblasentextZeichen">
-    <w:name w:val="Sprechblasentext Zeichen"/>
-    <w:basedOn w:val="Absatzstandardschriftart"/>
+  <w:style w:type="character" w:customStyle="1" w:styleId="SprechblasentextZchn">
+    <w:name w:val="Sprechblasentext Zchn"/>
+    <w:basedOn w:val="Absatz-Standardschriftart"/>
     <w:link w:val="Sprechblasentext"/>
     <w:uiPriority w:val="99"/>
     <w:semiHidden/>
@@ -8638,9 +8894,9 @@
       <w:szCs w:val="16"/>
     </w:rPr>
   </w:style>
-  <w:style w:type="character" w:customStyle="1" w:styleId="berschrift3Zeichen">
-    <w:name w:val="Überschrift 3 Zeichen"/>
-    <w:basedOn w:val="Absatzstandardschriftart"/>
+  <w:style w:type="character" w:customStyle="1" w:styleId="berschrift3Zchn">
+    <w:name w:val="Überschrift 3 Zchn"/>
+    <w:basedOn w:val="Absatz-Standardschriftart"/>
     <w:link w:val="berschrift3"/>
     <w:uiPriority w:val="9"/>
     <w:rsid w:val="00EE3F5D"/>
@@ -8944,7 +9200,7 @@
 </file>
 
 <file path=customXml/itemProps1.xml><?xml version="1.0" encoding="utf-8"?>
-<ds:datastoreItem xmlns:ds="http://schemas.openxmlformats.org/officeDocument/2006/customXml" ds:itemID="{0D539D60-95FC-C54D-91BD-3ABB642F255C}">
+<ds:datastoreItem xmlns:ds="http://schemas.openxmlformats.org/officeDocument/2006/customXml" ds:itemID="{ADA70972-72A1-4C3C-A2B3-66211D1A1332}">
   <ds:schemaRefs>
     <ds:schemaRef ds:uri="http://schemas.openxmlformats.org/officeDocument/2006/bibliography"/>
   </ds:schemaRefs>

</xml_diff>

<commit_message>
Geringfügige Präzisierung der Aufgabenstellung
</commit_message>
<xml_diff>
--- a/Praezisierte_Aufgabenstellen_ueberarbeitet.docx
+++ b/Praezisierte_Aufgabenstellen_ueberarbeitet.docx
@@ -313,7 +313,34 @@
         <w:rPr>
           <w:rFonts w:ascii="Arial" w:hAnsi="Arial" w:cs="Arial"/>
         </w:rPr>
-        <w:t xml:space="preserve"> erfahren, sofern er dies möchte</w:t>
+        <w:t xml:space="preserve"> </w:t>
+      </w:r>
+      <w:r>
+        <w:rPr>
+          <w:rFonts w:ascii="Arial" w:hAnsi="Arial" w:cs="Arial"/>
+          <w:strike/>
+        </w:rPr>
+        <w:t>erfahren</w:t>
+      </w:r>
+      <w:r>
+        <w:rPr>
+          <w:rFonts w:ascii="Arial" w:hAnsi="Arial" w:cs="Arial"/>
+          <w:strike/>
+        </w:rPr>
+        <w:t xml:space="preserve"> </w:t>
+      </w:r>
+      <w:r>
+        <w:rPr>
+          <w:rFonts w:ascii="Arial" w:hAnsi="Arial" w:cs="Arial"/>
+        </w:rPr>
+        <w:t>lesen</w:t>
+      </w:r>
+      <w:r>
+        <w:rPr>
+          <w:rFonts w:ascii="Arial" w:hAnsi="Arial" w:cs="Arial"/>
+          <w:strike/>
+        </w:rPr>
+        <w:t>, sofern er dies möchte</w:t>
       </w:r>
       <w:r>
         <w:rPr>
@@ -336,20 +363,129 @@
       <w:r>
         <w:rPr>
           <w:rFonts w:ascii="Arial" w:hAnsi="Arial" w:cs="Arial"/>
-        </w:rPr>
-        <w:t xml:space="preserve">Außerdem gibt es im E-Mail Verkehr kein Äquivalent zum Postgeheimnis, welches das unerlaubte Öffnen oder Lesen von Briefen strafbar macht. </w:t>
-      </w:r>
-      <w:r>
-        <w:rPr>
-          <w:rFonts w:ascii="Arial" w:hAnsi="Arial" w:cs="Arial"/>
-        </w:rPr>
-        <w:t>Diese wissenschaftliche Arbeit soll sich damit auseinandersetzen, welche Sicherheitsvorkehrungen eine private Person (bspw. ein Student) treffen kann, um seine E-Mails sicher und geschützt zu versenden.</w:t>
-      </w:r>
-      <w:r>
-        <w:rPr>
-          <w:rFonts w:ascii="Arial" w:hAnsi="Arial" w:cs="Arial"/>
-        </w:rPr>
-        <w:t xml:space="preserve"> Als Anlage zu dieser Arbeit soll außerdem eine Broschüre erstellt werden, welche de</w:t>
+          <w:strike/>
+        </w:rPr>
+        <w:t>Außerdem gibt es im E-Mail Verkehr kein Äquivalent zum Postgeheimnis, welches das unerlaubte Öffnen oder Lesen von Briefen strafbar macht.</w:t>
+      </w:r>
+      <w:r>
+        <w:rPr>
+          <w:rFonts w:ascii="Arial" w:hAnsi="Arial" w:cs="Arial"/>
+        </w:rPr>
+        <w:t xml:space="preserve"> </w:t>
+      </w:r>
+      <w:r>
+        <w:rPr>
+          <w:rFonts w:ascii="Arial" w:hAnsi="Arial" w:cs="Arial"/>
+        </w:rPr>
+        <w:t xml:space="preserve">Diese wissenschaftliche Arbeit </w:t>
+      </w:r>
+      <w:r>
+        <w:rPr>
+          <w:rFonts w:ascii="Arial" w:hAnsi="Arial" w:cs="Arial"/>
+        </w:rPr>
+        <w:t>setzt sich damit auseinander</w:t>
+      </w:r>
+      <w:r>
+        <w:rPr>
+          <w:rFonts w:ascii="Arial" w:hAnsi="Arial" w:cs="Arial"/>
+          <w:strike/>
+        </w:rPr>
+        <w:t>soll sich damit auseinandersetzen</w:t>
+      </w:r>
+      <w:r>
+        <w:rPr>
+          <w:rFonts w:ascii="Arial" w:hAnsi="Arial" w:cs="Arial"/>
+        </w:rPr>
+        <w:t>, welche Sicherheitsvorkehrungen eine private Person (bspw. ein Student) treffe</w:t>
+      </w:r>
+      <w:r>
+        <w:rPr>
+          <w:rFonts w:ascii="Arial" w:hAnsi="Arial" w:cs="Arial"/>
+        </w:rPr>
+        <w:t xml:space="preserve">n kann, um seine E-Mails </w:t>
+      </w:r>
+      <w:r>
+        <w:rPr>
+          <w:rFonts w:ascii="Arial" w:hAnsi="Arial" w:cs="Arial"/>
+          <w:color w:val="FF0000"/>
+        </w:rPr>
+        <w:t>sicher (vor Veränderungen;</w:t>
+      </w:r>
+      <w:r>
+        <w:rPr>
+          <w:rFonts w:ascii="Arial" w:hAnsi="Arial" w:cs="Arial"/>
+          <w:color w:val="FF0000"/>
+        </w:rPr>
+        <w:t xml:space="preserve"> Integrität) und geschützt</w:t>
+      </w:r>
+      <w:r>
+        <w:rPr>
+          <w:rFonts w:ascii="Arial" w:hAnsi="Arial" w:cs="Arial"/>
+          <w:color w:val="FF0000"/>
+        </w:rPr>
+        <w:t xml:space="preserve"> (vor dem Mitlesen durch Dritte;</w:t>
+      </w:r>
+      <w:r>
+        <w:rPr>
+          <w:rFonts w:ascii="Arial" w:hAnsi="Arial" w:cs="Arial"/>
+          <w:color w:val="FF0000"/>
+        </w:rPr>
+        <w:t xml:space="preserve"> Verschlüsselung) zu versenden. Zusätzlich wird noch der Aspekt der Echtheit (</w:t>
+      </w:r>
+      <w:r>
+        <w:rPr>
+          <w:rFonts w:ascii="Arial" w:hAnsi="Arial" w:cs="Arial"/>
+          <w:color w:val="FF0000"/>
+        </w:rPr>
+        <w:t>d. h. ist der Absender</w:t>
+      </w:r>
+      <w:r>
+        <w:rPr>
+          <w:rFonts w:ascii="Arial" w:hAnsi="Arial" w:cs="Arial"/>
+          <w:color w:val="FF0000"/>
+        </w:rPr>
+        <w:t>/ Empfänger</w:t>
+      </w:r>
+      <w:r>
+        <w:rPr>
+          <w:rFonts w:ascii="Arial" w:hAnsi="Arial" w:cs="Arial"/>
+          <w:color w:val="FF0000"/>
+        </w:rPr>
+        <w:t xml:space="preserve"> </w:t>
+      </w:r>
+      <w:r>
+        <w:rPr>
+          <w:rFonts w:ascii="Arial" w:hAnsi="Arial" w:cs="Arial"/>
+          <w:color w:val="FF0000"/>
+        </w:rPr>
+        <w:t xml:space="preserve">wirklich derjenige, für </w:t>
+      </w:r>
+      <w:r>
+        <w:rPr>
+          <w:rFonts w:ascii="Arial" w:hAnsi="Arial" w:cs="Arial"/>
+          <w:color w:val="FF0000"/>
+        </w:rPr>
+        <w:t xml:space="preserve">den er sich ausgibt; </w:t>
+      </w:r>
+      <w:r>
+        <w:rPr>
+          <w:rFonts w:ascii="Arial" w:hAnsi="Arial" w:cs="Arial"/>
+          <w:color w:val="FF0000"/>
+        </w:rPr>
+        <w:t xml:space="preserve">Authentizität) beleuchtet. </w:t>
+      </w:r>
+      <w:r>
+        <w:rPr>
+          <w:rFonts w:ascii="Arial" w:hAnsi="Arial" w:cs="Arial"/>
+          <w:color w:val="FF0000"/>
+        </w:rPr>
+        <w:t xml:space="preserve">Des Weiteren wird die Funktionsweise dieser Verfahren erläutert. </w:t>
+      </w:r>
+      <w:r>
+        <w:rPr>
+          <w:rFonts w:ascii="Arial" w:hAnsi="Arial" w:cs="Arial"/>
+        </w:rPr>
+        <w:t>Als Anlage zu dieser Arbeit soll außerdem eine Broschüre erstellt werden, welche de</w:t>
       </w:r>
       <w:r>
         <w:rPr>
@@ -552,6 +688,8 @@
         </w:rPr>
         <w:t>.</w:t>
       </w:r>
+      <w:bookmarkStart w:id="2" w:name="_GoBack"/>
+      <w:bookmarkEnd w:id="2"/>
     </w:p>
     <w:p>
       <w:pPr>
@@ -574,7 +712,7 @@
           <w:szCs w:val="20"/>
         </w:rPr>
       </w:pPr>
-      <w:commentRangeStart w:id="2"/>
+      <w:commentRangeStart w:id="3"/>
       <w:r>
         <w:rPr>
           <w:rFonts w:ascii="Arial" w:hAnsi="Arial" w:cs="Arial"/>
@@ -582,12 +720,12 @@
         </w:rPr>
         <w:t>Für</w:t>
       </w:r>
-      <w:commentRangeEnd w:id="2"/>
+      <w:commentRangeEnd w:id="3"/>
       <w:r>
         <w:rPr>
           <w:rStyle w:val="Kommentarzeichen"/>
         </w:rPr>
-        <w:commentReference w:id="2"/>
+        <w:commentReference w:id="3"/>
       </w:r>
       <w:r>
         <w:rPr>
@@ -665,30 +803,29 @@
         <w:rPr>
           <w:rFonts w:ascii="Arial" w:hAnsi="Arial" w:cs="Arial"/>
         </w:rPr>
-        <w:lastRenderedPageBreak/>
         <w:t xml:space="preserve">Welche Fragen sollen mit dem schriftlichen Bericht beantwortet werden? Formulieren Sie mindestens eine </w:t>
       </w:r>
-      <w:commentRangeStart w:id="3"/>
       <w:commentRangeStart w:id="4"/>
+      <w:commentRangeStart w:id="5"/>
       <w:r>
         <w:rPr>
           <w:rFonts w:ascii="Arial" w:hAnsi="Arial" w:cs="Arial"/>
         </w:rPr>
         <w:t>Leitfrage</w:t>
       </w:r>
-      <w:commentRangeEnd w:id="3"/>
+      <w:commentRangeEnd w:id="4"/>
       <w:r>
         <w:rPr>
           <w:rStyle w:val="Kommentarzeichen"/>
         </w:rPr>
-        <w:commentReference w:id="3"/>
-      </w:r>
-      <w:commentRangeEnd w:id="4"/>
+        <w:commentReference w:id="4"/>
+      </w:r>
+      <w:commentRangeEnd w:id="5"/>
       <w:r>
         <w:rPr>
           <w:rStyle w:val="Kommentarzeichen"/>
         </w:rPr>
-        <w:commentReference w:id="4"/>
+        <w:commentReference w:id="5"/>
       </w:r>
       <w:r>
         <w:rPr>
@@ -816,27 +953,27 @@
         </w:rPr>
         <w:t xml:space="preserve"> den Anwendungsfällen </w:t>
       </w:r>
-      <w:commentRangeStart w:id="5"/>
       <w:commentRangeStart w:id="6"/>
+      <w:commentRangeStart w:id="7"/>
       <w:r>
         <w:rPr>
           <w:rFonts w:ascii="Arial" w:hAnsi="Arial" w:cs="Arial"/>
         </w:rPr>
         <w:t xml:space="preserve"> </w:t>
       </w:r>
-      <w:commentRangeEnd w:id="5"/>
+      <w:commentRangeEnd w:id="6"/>
       <w:r>
         <w:rPr>
           <w:rStyle w:val="Kommentarzeichen"/>
         </w:rPr>
-        <w:commentReference w:id="5"/>
-      </w:r>
-      <w:commentRangeEnd w:id="6"/>
+        <w:commentReference w:id="6"/>
+      </w:r>
+      <w:commentRangeEnd w:id="7"/>
       <w:r>
         <w:rPr>
           <w:rStyle w:val="Kommentarzeichen"/>
         </w:rPr>
-        <w:commentReference w:id="6"/>
+        <w:commentReference w:id="7"/>
       </w:r>
       <w:r>
         <w:rPr>
@@ -933,8 +1070,6 @@
           <w:rFonts w:ascii="Arial" w:hAnsi="Arial" w:cs="Arial"/>
         </w:rPr>
       </w:pPr>
-      <w:bookmarkStart w:id="7" w:name="_GoBack"/>
-      <w:bookmarkEnd w:id="7"/>
     </w:p>
     <w:p>
       <w:pPr>
@@ -1321,6 +1456,7 @@
           <w:szCs w:val="20"/>
           <w:lang w:val="en-US"/>
         </w:rPr>
+        <w:lastRenderedPageBreak/>
         <w:t xml:space="preserve">SSL </w:t>
       </w:r>
     </w:p>
@@ -2176,6 +2312,7 @@
         </w:rPr>
         <w:t xml:space="preserve">,  München: </w:t>
       </w:r>
+      <w:proofErr w:type="spellStart"/>
       <w:r>
         <w:rPr>
           <w:rFonts w:ascii="Arial" w:hAnsi="Arial" w:cs="Arial"/>
@@ -2183,6 +2320,7 @@
         </w:rPr>
         <w:t>Oldenbourg</w:t>
       </w:r>
+      <w:proofErr w:type="spellEnd"/>
     </w:p>
     <w:p>
       <w:pPr>
@@ -2530,8 +2668,8 @@
               </w:rPr>
               <w:commentReference w:id="11"/>
             </w:r>
+            <w:commentRangeEnd w:id="13"/>
             <w:commentRangeEnd w:id="12"/>
-            <w:commentRangeEnd w:id="13"/>
             <w:r>
               <w:rPr>
                 <w:rStyle w:val="Kommentarzeichen"/>
@@ -3840,7 +3978,7 @@
                 <w:rFonts w:ascii="Arial" w:eastAsia="Times New Roman" w:hAnsi="Arial" w:cs="Arial"/>
                 <w:sz w:val="16"/>
                 <w:szCs w:val="16"/>
-                <w:lang w:eastAsia="ar-SA"/>
+                <w:lang w:val="en-US" w:eastAsia="ar-SA"/>
               </w:rPr>
             </w:pPr>
             <w:r>
@@ -3848,7 +3986,7 @@
                 <w:rFonts w:ascii="Arial" w:eastAsia="Times New Roman" w:hAnsi="Arial" w:cs="Arial"/>
                 <w:sz w:val="16"/>
                 <w:szCs w:val="16"/>
-                <w:lang w:eastAsia="ar-SA"/>
+                <w:lang w:val="en-US" w:eastAsia="ar-SA"/>
               </w:rPr>
               <w:t>Chi Cong</w:t>
             </w:r>
@@ -3862,7 +4000,7 @@
                 <w:rFonts w:ascii="Arial" w:eastAsia="Times New Roman" w:hAnsi="Arial" w:cs="Arial"/>
                 <w:sz w:val="16"/>
                 <w:szCs w:val="16"/>
-                <w:lang w:eastAsia="ar-SA"/>
+                <w:lang w:val="en-US" w:eastAsia="ar-SA"/>
               </w:rPr>
             </w:pPr>
             <w:r>
@@ -3870,7 +4008,7 @@
                 <w:rFonts w:ascii="Arial" w:eastAsia="Times New Roman" w:hAnsi="Arial" w:cs="Arial"/>
                 <w:sz w:val="16"/>
                 <w:szCs w:val="16"/>
-                <w:lang w:eastAsia="ar-SA"/>
+                <w:lang w:val="en-US" w:eastAsia="ar-SA"/>
               </w:rPr>
               <w:t>Florian</w:t>
             </w:r>
@@ -3884,7 +4022,7 @@
                 <w:rFonts w:ascii="Arial" w:eastAsia="Times New Roman" w:hAnsi="Arial" w:cs="Arial"/>
                 <w:sz w:val="16"/>
                 <w:szCs w:val="16"/>
-                <w:lang w:eastAsia="ar-SA"/>
+                <w:lang w:val="en-US" w:eastAsia="ar-SA"/>
               </w:rPr>
             </w:pPr>
             <w:r>
@@ -3892,7 +4030,7 @@
                 <w:rFonts w:ascii="Arial" w:eastAsia="Times New Roman" w:hAnsi="Arial" w:cs="Arial"/>
                 <w:sz w:val="16"/>
                 <w:szCs w:val="16"/>
-                <w:lang w:eastAsia="ar-SA"/>
+                <w:lang w:val="en-US" w:eastAsia="ar-SA"/>
               </w:rPr>
               <w:t>Pascal</w:t>
             </w:r>
@@ -3906,7 +4044,7 @@
                 <w:rFonts w:ascii="Arial" w:eastAsia="Times New Roman" w:hAnsi="Arial" w:cs="Arial"/>
                 <w:sz w:val="16"/>
                 <w:szCs w:val="16"/>
-                <w:lang w:eastAsia="ar-SA"/>
+                <w:lang w:val="en-US" w:eastAsia="ar-SA"/>
               </w:rPr>
             </w:pPr>
             <w:r>
@@ -3914,7 +4052,7 @@
                 <w:rFonts w:ascii="Arial" w:eastAsia="Times New Roman" w:hAnsi="Arial" w:cs="Arial"/>
                 <w:sz w:val="16"/>
                 <w:szCs w:val="16"/>
-                <w:lang w:eastAsia="ar-SA"/>
+                <w:lang w:val="en-US" w:eastAsia="ar-SA"/>
               </w:rPr>
               <w:t>Daniel</w:t>
             </w:r>
@@ -3928,7 +4066,7 @@
                 <w:rFonts w:ascii="Arial" w:eastAsia="Times New Roman" w:hAnsi="Arial" w:cs="Arial"/>
                 <w:sz w:val="16"/>
                 <w:szCs w:val="16"/>
-                <w:lang w:eastAsia="ar-SA"/>
+                <w:lang w:val="en-US" w:eastAsia="ar-SA"/>
               </w:rPr>
             </w:pPr>
           </w:p>
@@ -3941,7 +4079,7 @@
                 <w:rFonts w:ascii="Arial" w:eastAsia="Times New Roman" w:hAnsi="Arial" w:cs="Arial"/>
                 <w:sz w:val="16"/>
                 <w:szCs w:val="16"/>
-                <w:lang w:eastAsia="ar-SA"/>
+                <w:lang w:val="en-US" w:eastAsia="ar-SA"/>
               </w:rPr>
             </w:pPr>
           </w:p>
@@ -3954,7 +4092,7 @@
                 <w:rFonts w:ascii="Arial" w:eastAsia="Times New Roman" w:hAnsi="Arial" w:cs="Arial"/>
                 <w:sz w:val="16"/>
                 <w:szCs w:val="16"/>
-                <w:lang w:eastAsia="ar-SA"/>
+                <w:lang w:val="en-US" w:eastAsia="ar-SA"/>
               </w:rPr>
             </w:pPr>
             <w:r>
@@ -3962,7 +4100,7 @@
                 <w:rFonts w:ascii="Arial" w:eastAsia="Times New Roman" w:hAnsi="Arial" w:cs="Arial"/>
                 <w:sz w:val="16"/>
                 <w:szCs w:val="16"/>
-                <w:lang w:eastAsia="ar-SA"/>
+                <w:lang w:val="en-US" w:eastAsia="ar-SA"/>
               </w:rPr>
               <w:t>Florian</w:t>
             </w:r>
@@ -4678,6 +4816,7 @@
                 <w:szCs w:val="16"/>
                 <w:lang w:eastAsia="ar-SA"/>
               </w:rPr>
+              <w:lastRenderedPageBreak/>
               <w:t>26</w:t>
             </w:r>
           </w:p>
@@ -5314,7 +5453,7 @@
       </w:r>
     </w:p>
   </w:comment>
-  <w:comment w:id="2" w:author="Daniel" w:date="2014-04-28T23:48:00Z" w:initials="D">
+  <w:comment w:id="3" w:author="Daniel" w:date="2014-04-28T23:48:00Z" w:initials="D">
     <w:p>
       <w:pPr>
         <w:pStyle w:val="Kommentartext"/>
@@ -5330,7 +5469,7 @@
       </w:r>
     </w:p>
   </w:comment>
-  <w:comment w:id="3" w:author="Florian Schünhoff" w:date="2014-04-28T20:15:00Z" w:initials="FS">
+  <w:comment w:id="4" w:author="Florian Schünhoff" w:date="2014-04-28T20:15:00Z" w:initials="FS">
     <w:p>
       <w:pPr>
         <w:pStyle w:val="Kommentartext"/>
@@ -5349,7 +5488,7 @@
       </w:r>
     </w:p>
   </w:comment>
-  <w:comment w:id="4" w:author="Daniel" w:date="2014-04-28T23:48:00Z" w:initials="D">
+  <w:comment w:id="5" w:author="Daniel" w:date="2014-04-28T23:48:00Z" w:initials="D">
     <w:p>
       <w:pPr>
         <w:pStyle w:val="Kommentartext"/>
@@ -5365,7 +5504,7 @@
       </w:r>
     </w:p>
   </w:comment>
-  <w:comment w:id="5" w:author="Florian Schünhoff" w:date="2014-04-28T19:43:00Z" w:initials="FS">
+  <w:comment w:id="6" w:author="Florian Schünhoff" w:date="2014-04-28T19:43:00Z" w:initials="FS">
     <w:p>
       <w:pPr>
         <w:pStyle w:val="Kommentartext"/>
@@ -5389,7 +5528,7 @@
       </w:r>
     </w:p>
   </w:comment>
-  <w:comment w:id="6" w:author="Pascal" w:date="2014-04-28T21:02:00Z" w:initials="P">
+  <w:comment w:id="7" w:author="Pascal" w:date="2014-04-28T21:02:00Z" w:initials="P">
     <w:p>
       <w:pPr>
         <w:pStyle w:val="Kommentartext"/>
@@ -9392,7 +9531,7 @@
 </file>
 
 <file path=customXml/itemProps1.xml><?xml version="1.0" encoding="utf-8"?>
-<ds:datastoreItem xmlns:ds="http://schemas.openxmlformats.org/officeDocument/2006/customXml" ds:itemID="{06B76FA0-52D2-4FD5-A245-75F38035B196}">
+<ds:datastoreItem xmlns:ds="http://schemas.openxmlformats.org/officeDocument/2006/customXml" ds:itemID="{2A17FDAD-948D-4DD5-8B8B-B8102CD67288}">
   <ds:schemaRefs>
     <ds:schemaRef ds:uri="http://schemas.openxmlformats.org/officeDocument/2006/bibliography"/>
   </ds:schemaRefs>

</xml_diff>

<commit_message>
Geringfügige Präzisierung der Aufgabenstellung II
</commit_message>
<xml_diff>
--- a/Praezisierte_Aufgabenstellen_ueberarbeitet.docx
+++ b/Praezisierte_Aufgabenstellen_ueberarbeitet.docx
@@ -576,13 +576,101 @@
         <w:rPr>
           <w:rFonts w:ascii="Arial" w:hAnsi="Arial" w:cs="Arial"/>
         </w:rPr>
-        <w:t xml:space="preserve"> durch das Mitlesen von E-Mails der Datenschutz und die Privatsphäre eines Menschen verletzt. Zum anderen</w:t>
-      </w:r>
-      <w:r>
-        <w:rPr>
-          <w:rFonts w:ascii="Arial" w:hAnsi="Arial" w:cs="Arial"/>
-        </w:rPr>
-        <w:t xml:space="preserve"> ist das Thema durch die derzeitigen Medienberichte über die Programme der NSA sehr aktuell. Vielen Privatpersonen ist es einerseits mitunter unklar, was überhaupt „von außen“ alles mitgelesen werden kann und andererseits kennt nur eine geringe Anzahl der zu untersuchenden Zielgruppe die verschiedenen Möglichkeiten zum Schutz beim Versenden von E-Mails. Genau auf diese verschiedenen technischen Möglichkeiten soll in dieser wissenschaftlichen Arbeit eingegangen werden, sodass nicht nur die Autoren, sondern auch alle Leser ein besseres Verständnis für diese Thematik erlangen können.</w:t>
+        <w:t xml:space="preserve"> durch das Mitlesen von E-Mails </w:t>
+      </w:r>
+      <w:r>
+        <w:rPr>
+          <w:rFonts w:ascii="Arial" w:hAnsi="Arial" w:cs="Arial"/>
+          <w:strike/>
+        </w:rPr>
+        <w:t xml:space="preserve">der Datenschutz und </w:t>
+      </w:r>
+      <w:r>
+        <w:rPr>
+          <w:rFonts w:ascii="Arial" w:hAnsi="Arial" w:cs="Arial"/>
+        </w:rPr>
+        <w:t xml:space="preserve">die Privatsphäre </w:t>
+      </w:r>
+      <w:r>
+        <w:rPr>
+          <w:rFonts w:ascii="Arial" w:hAnsi="Arial" w:cs="Arial"/>
+        </w:rPr>
+        <w:t>des</w:t>
+      </w:r>
+      <w:r>
+        <w:rPr>
+          <w:rFonts w:ascii="Arial" w:hAnsi="Arial" w:cs="Arial"/>
+        </w:rPr>
+        <w:t xml:space="preserve"> Menschen verletzt.</w:t>
+      </w:r>
+      <w:r>
+        <w:rPr>
+          <w:rFonts w:ascii="Arial" w:hAnsi="Arial" w:cs="Arial"/>
+        </w:rPr>
+        <w:t xml:space="preserve"> </w:t>
+      </w:r>
+      <w:r>
+        <w:rPr>
+          <w:rFonts w:ascii="Arial" w:hAnsi="Arial" w:cs="Arial"/>
+          <w:color w:val="FF0000"/>
+        </w:rPr>
+        <w:t xml:space="preserve">Wie beim Brief </w:t>
+      </w:r>
+      <w:proofErr w:type="gramStart"/>
+      <w:r>
+        <w:rPr>
+          <w:rFonts w:ascii="Arial" w:hAnsi="Arial" w:cs="Arial"/>
+          <w:color w:val="FF0000"/>
+        </w:rPr>
+        <w:t>soll</w:t>
+      </w:r>
+      <w:proofErr w:type="gramEnd"/>
+      <w:r>
+        <w:rPr>
+          <w:rFonts w:ascii="Arial" w:hAnsi="Arial" w:cs="Arial"/>
+          <w:color w:val="FF0000"/>
+        </w:rPr>
+        <w:t xml:space="preserve"> nur der Absender und der rechtmäßige Empfänger auf den Inhalt der Mail erhalten. Dieses ist im Mailverkehr nicht gewährleistet, weswegen andere Methoden zurückgegriffen werden muss, um die Vertraulichkeit zu garantieren.</w:t>
+      </w:r>
+      <w:bookmarkStart w:id="0" w:name="_GoBack"/>
+      <w:bookmarkEnd w:id="0"/>
+      <w:r>
+        <w:rPr>
+          <w:rFonts w:ascii="Arial" w:hAnsi="Arial" w:cs="Arial"/>
+        </w:rPr>
+        <w:t xml:space="preserve"> Zum anderen</w:t>
+      </w:r>
+      <w:r>
+        <w:rPr>
+          <w:rFonts w:ascii="Arial" w:hAnsi="Arial" w:cs="Arial"/>
+        </w:rPr>
+        <w:t xml:space="preserve"> ist das Thema durch die derzeitigen Medienberichte über die Programme der NSA sehr aktuell. Vielen Privatpersonen ist es einerseits mitunter unklar, was überhaupt „von außen“ alles mitgelesen werden kann und andererseits kennt nur eine geringe Anzahl der </w:t>
+      </w:r>
+      <w:r>
+        <w:rPr>
+          <w:rFonts w:ascii="Arial" w:hAnsi="Arial" w:cs="Arial"/>
+          <w:strike/>
+        </w:rPr>
+        <w:t>zu untersuchenden Zielgruppe</w:t>
+      </w:r>
+      <w:r>
+        <w:rPr>
+          <w:rFonts w:ascii="Arial" w:hAnsi="Arial" w:cs="Arial"/>
+          <w:strike/>
+        </w:rPr>
+        <w:t xml:space="preserve"> </w:t>
+      </w:r>
+      <w:r>
+        <w:rPr>
+          <w:rFonts w:ascii="Arial" w:hAnsi="Arial" w:cs="Arial"/>
+        </w:rPr>
+        <w:t>betroffenen Personen</w:t>
+      </w:r>
+      <w:r>
+        <w:rPr>
+          <w:rFonts w:ascii="Arial" w:hAnsi="Arial" w:cs="Arial"/>
+        </w:rPr>
+        <w:t xml:space="preserve"> die verschiedenen Möglichkeiten zum Schutz beim Versenden von E-Mails. Genau auf diese verschiedenen technischen Möglichkeiten soll in dieser wissenschaftlichen Arbeit eingegangen werden, sodass nicht nur die Autoren, sondern auch alle Leser ein besseres Verständnis für diese Thematik erlangen können.</w:t>
       </w:r>
     </w:p>
     <w:p>
@@ -611,27 +699,27 @@
           <w:rFonts w:ascii="Arial" w:hAnsi="Arial" w:cs="Arial"/>
         </w:rPr>
       </w:pPr>
-      <w:commentRangeStart w:id="0"/>
       <w:commentRangeStart w:id="1"/>
+      <w:commentRangeStart w:id="2"/>
       <w:r>
         <w:rPr>
           <w:rFonts w:ascii="Arial" w:hAnsi="Arial" w:cs="Arial"/>
         </w:rPr>
         <w:t>Für wen ist das Problem von Interesse (Zielgruppe)?</w:t>
       </w:r>
-      <w:commentRangeEnd w:id="0"/>
+      <w:commentRangeEnd w:id="1"/>
       <w:r>
         <w:rPr>
           <w:rStyle w:val="Kommentarzeichen"/>
         </w:rPr>
-        <w:commentReference w:id="0"/>
-      </w:r>
-      <w:commentRangeEnd w:id="1"/>
+        <w:commentReference w:id="1"/>
+      </w:r>
+      <w:commentRangeEnd w:id="2"/>
       <w:r>
         <w:rPr>
           <w:rStyle w:val="Kommentarzeichen"/>
         </w:rPr>
-        <w:commentReference w:id="1"/>
+        <w:commentReference w:id="2"/>
       </w:r>
     </w:p>
     <w:p>
@@ -650,6 +738,7 @@
         <w:jc w:val="both"/>
         <w:rPr>
           <w:rFonts w:ascii="Arial" w:hAnsi="Arial" w:cs="Arial"/>
+          <w:strike/>
           <w:szCs w:val="20"/>
         </w:rPr>
       </w:pPr>
@@ -679,17 +768,24 @@
           <w:rFonts w:ascii="Arial" w:hAnsi="Arial" w:cs="Arial"/>
           <w:szCs w:val="20"/>
         </w:rPr>
-        <w:t xml:space="preserve"> und grundlegenden IT-Kenntnissen</w:t>
-      </w:r>
-      <w:r>
-        <w:rPr>
-          <w:rFonts w:ascii="Arial" w:hAnsi="Arial" w:cs="Arial"/>
+        <w:t xml:space="preserve"> </w:t>
+      </w:r>
+      <w:r>
+        <w:rPr>
+          <w:rFonts w:ascii="Arial" w:hAnsi="Arial" w:cs="Arial"/>
+          <w:strike/>
+          <w:szCs w:val="20"/>
+        </w:rPr>
+        <w:t>und grundlegenden IT-Kenntnissen</w:t>
+      </w:r>
+      <w:r>
+        <w:rPr>
+          <w:rFonts w:ascii="Arial" w:hAnsi="Arial" w:cs="Arial"/>
+          <w:strike/>
           <w:szCs w:val="20"/>
         </w:rPr>
         <w:t>.</w:t>
       </w:r>
-      <w:bookmarkStart w:id="2" w:name="_GoBack"/>
-      <w:bookmarkEnd w:id="2"/>
     </w:p>
     <w:p>
       <w:pPr>
@@ -1370,6 +1466,7 @@
         <w:pStyle w:val="berschrift3"/>
       </w:pPr>
       <w:r>
+        <w:lastRenderedPageBreak/>
         <w:t>Technische Möglichkeiten/Verfahren</w:t>
       </w:r>
     </w:p>
@@ -1456,7 +1553,6 @@
           <w:szCs w:val="20"/>
           <w:lang w:val="en-US"/>
         </w:rPr>
-        <w:lastRenderedPageBreak/>
         <w:t xml:space="preserve">SSL </w:t>
       </w:r>
     </w:p>
@@ -2143,6 +2239,7 @@
           <w:rFonts w:ascii="Arial" w:hAnsi="Arial" w:cs="Arial"/>
           <w:szCs w:val="20"/>
         </w:rPr>
+        <w:lastRenderedPageBreak/>
         <w:t>Sorge, ob es nicht zu sehr in die Breite geht</w:t>
       </w:r>
     </w:p>
@@ -4197,6 +4294,7 @@
                 <w:szCs w:val="16"/>
                 <w:lang w:eastAsia="ar-SA"/>
               </w:rPr>
+              <w:lastRenderedPageBreak/>
               <w:t>23</w:t>
             </w:r>
           </w:p>
@@ -4816,7 +4914,6 @@
                 <w:szCs w:val="16"/>
                 <w:lang w:eastAsia="ar-SA"/>
               </w:rPr>
-              <w:lastRenderedPageBreak/>
               <w:t>26</w:t>
             </w:r>
           </w:p>
@@ -5418,7 +5515,7 @@
 
 <file path=word/comments.xml><?xml version="1.0" encoding="utf-8"?>
 <w:comments xmlns:wpc="http://schemas.microsoft.com/office/word/2010/wordprocessingCanvas" xmlns:mc="http://schemas.openxmlformats.org/markup-compatibility/2006" xmlns:o="urn:schemas-microsoft-com:office:office" xmlns:r="http://schemas.openxmlformats.org/officeDocument/2006/relationships" xmlns:m="http://schemas.openxmlformats.org/officeDocument/2006/math" xmlns:v="urn:schemas-microsoft-com:vml" xmlns:wp14="http://schemas.microsoft.com/office/word/2010/wordprocessingDrawing" xmlns:wp="http://schemas.openxmlformats.org/drawingml/2006/wordprocessingDrawing" xmlns:w10="urn:schemas-microsoft-com:office:word" xmlns:w="http://schemas.openxmlformats.org/wordprocessingml/2006/main" xmlns:w14="http://schemas.microsoft.com/office/word/2010/wordml" xmlns:wpg="http://schemas.microsoft.com/office/word/2010/wordprocessingGroup" xmlns:wpi="http://schemas.microsoft.com/office/word/2010/wordprocessingInk" xmlns:wne="http://schemas.microsoft.com/office/word/2006/wordml" xmlns:wps="http://schemas.microsoft.com/office/word/2010/wordprocessingShape" mc:Ignorable="w14 wp14">
-  <w:comment w:id="0" w:author="Florian Schünhoff" w:date="2014-04-28T19:41:00Z" w:initials="FS">
+  <w:comment w:id="1" w:author="Florian Schünhoff" w:date="2014-04-28T19:41:00Z" w:initials="FS">
     <w:p>
       <w:pPr>
         <w:pStyle w:val="Kommentartext"/>
@@ -5437,7 +5534,7 @@
       </w:r>
     </w:p>
   </w:comment>
-  <w:comment w:id="1" w:author="Pascal" w:date="2014-04-28T21:34:00Z" w:initials="P">
+  <w:comment w:id="2" w:author="Pascal" w:date="2014-04-28T21:34:00Z" w:initials="P">
     <w:p>
       <w:pPr>
         <w:pStyle w:val="Kommentartext"/>
@@ -9531,7 +9628,7 @@
 </file>
 
 <file path=customXml/itemProps1.xml><?xml version="1.0" encoding="utf-8"?>
-<ds:datastoreItem xmlns:ds="http://schemas.openxmlformats.org/officeDocument/2006/customXml" ds:itemID="{2A17FDAD-948D-4DD5-8B8B-B8102CD67288}">
+<ds:datastoreItem xmlns:ds="http://schemas.openxmlformats.org/officeDocument/2006/customXml" ds:itemID="{3AE279E0-C57E-4674-A4B6-AAFD66BF6ED8}">
   <ds:schemaRefs>
     <ds:schemaRef ds:uri="http://schemas.openxmlformats.org/officeDocument/2006/bibliography"/>
   </ds:schemaRefs>

</xml_diff>

<commit_message>
Geringfügige Präzisierung der Aufgabenstellung III
</commit_message>
<xml_diff>
--- a/Praezisierte_Aufgabenstellen_ueberarbeitet.docx
+++ b/Praezisierte_Aufgabenstellen_ueberarbeitet.docx
@@ -51,18 +51,8 @@
           <w:szCs w:val="24"/>
         </w:rPr>
         <w:br/>
-        <w:t xml:space="preserve">Prof. Dr. </w:t>
-      </w:r>
-      <w:proofErr w:type="spellStart"/>
-      <w:r>
-        <w:rPr>
-          <w:rFonts w:ascii="Arial" w:hAnsi="Arial" w:cs="Arial"/>
-          <w:sz w:val="24"/>
-          <w:szCs w:val="24"/>
-        </w:rPr>
-        <w:t>U.Pielot</w:t>
-      </w:r>
-      <w:proofErr w:type="spellEnd"/>
+        <w:t>Prof. Dr. U.Pielot</w:t>
+      </w:r>
       <w:r>
         <w:rPr>
           <w:rFonts w:ascii="Arial" w:hAnsi="Arial" w:cs="Arial"/>
@@ -283,95 +273,49 @@
         <w:rPr>
           <w:rFonts w:ascii="Arial" w:hAnsi="Arial" w:cs="Arial"/>
         </w:rPr>
-        <w:t xml:space="preserve">E-Mails werden wie Postkarten versendet. </w:t>
-      </w:r>
-      <w:r>
-        <w:rPr>
-          <w:rFonts w:ascii="Arial" w:hAnsi="Arial" w:cs="Arial"/>
-        </w:rPr>
-        <w:t>Jeder</w:t>
-      </w:r>
-      <w:r>
-        <w:rPr>
-          <w:rFonts w:ascii="Arial" w:hAnsi="Arial" w:cs="Arial"/>
-        </w:rPr>
-        <w:t xml:space="preserve">, </w:t>
-      </w:r>
-      <w:r>
-        <w:rPr>
-          <w:rFonts w:ascii="Arial" w:hAnsi="Arial" w:cs="Arial"/>
-        </w:rPr>
-        <w:t>der</w:t>
-      </w:r>
-      <w:r>
-        <w:rPr>
-          <w:rFonts w:ascii="Arial" w:hAnsi="Arial" w:cs="Arial"/>
-        </w:rPr>
-        <w:t xml:space="preserve"> sie in die Hände bekommt, kann deren Inhalt</w:t>
-      </w:r>
-      <w:r>
-        <w:rPr>
-          <w:rFonts w:ascii="Arial" w:hAnsi="Arial" w:cs="Arial"/>
-        </w:rPr>
-        <w:t xml:space="preserve"> </w:t>
-      </w:r>
-      <w:r>
-        <w:rPr>
-          <w:rFonts w:ascii="Arial" w:hAnsi="Arial" w:cs="Arial"/>
-          <w:strike/>
-        </w:rPr>
-        <w:t>erfahren</w:t>
-      </w:r>
-      <w:r>
-        <w:rPr>
-          <w:rFonts w:ascii="Arial" w:hAnsi="Arial" w:cs="Arial"/>
-          <w:strike/>
-        </w:rPr>
-        <w:t xml:space="preserve"> </w:t>
-      </w:r>
-      <w:r>
-        <w:rPr>
-          <w:rFonts w:ascii="Arial" w:hAnsi="Arial" w:cs="Arial"/>
-        </w:rPr>
-        <w:t>lesen</w:t>
-      </w:r>
-      <w:r>
-        <w:rPr>
-          <w:rFonts w:ascii="Arial" w:hAnsi="Arial" w:cs="Arial"/>
-          <w:strike/>
-        </w:rPr>
-        <w:t>, sofern er dies möchte</w:t>
-      </w:r>
-      <w:r>
-        <w:rPr>
-          <w:rFonts w:ascii="Arial" w:hAnsi="Arial" w:cs="Arial"/>
-        </w:rPr>
-        <w:t xml:space="preserve">. E-Mails werden zwar </w:t>
-      </w:r>
-      <w:r>
-        <w:rPr>
-          <w:rFonts w:ascii="Arial" w:hAnsi="Arial" w:cs="Arial"/>
-        </w:rPr>
-        <w:t>elektronisch</w:t>
-      </w:r>
-      <w:r>
-        <w:rPr>
-          <w:rFonts w:ascii="Arial" w:hAnsi="Arial" w:cs="Arial"/>
-        </w:rPr>
-        <w:t xml:space="preserve">, aber in der Regel genauso ungeschützt versandt. </w:t>
-      </w:r>
-      <w:r>
-        <w:rPr>
-          <w:rFonts w:ascii="Arial" w:hAnsi="Arial" w:cs="Arial"/>
-          <w:strike/>
-        </w:rPr>
-        <w:t>Außerdem gibt es im E-Mail Verkehr kein Äquivalent zum Postgeheimnis, welches das unerlaubte Öffnen oder Lesen von Briefen strafbar macht.</w:t>
-      </w:r>
-      <w:r>
-        <w:rPr>
-          <w:rFonts w:ascii="Arial" w:hAnsi="Arial" w:cs="Arial"/>
-        </w:rPr>
-        <w:t xml:space="preserve"> </w:t>
+        <w:t xml:space="preserve">E-Mails </w:t>
+      </w:r>
+      <w:r>
+        <w:rPr>
+          <w:rFonts w:ascii="Arial" w:hAnsi="Arial" w:cs="Arial"/>
+        </w:rPr>
+        <w:t xml:space="preserve">werden in der Regel unverschlüsselt und im Klartext </w:t>
+      </w:r>
+      <w:r>
+        <w:rPr>
+          <w:rFonts w:ascii="Arial" w:hAnsi="Arial" w:cs="Arial"/>
+        </w:rPr>
+        <w:t>übertragen</w:t>
+      </w:r>
+      <w:r>
+        <w:rPr>
+          <w:rFonts w:ascii="Arial" w:hAnsi="Arial" w:cs="Arial"/>
+        </w:rPr>
+        <w:t xml:space="preserve">. </w:t>
+      </w:r>
+      <w:r>
+        <w:rPr>
+          <w:rFonts w:ascii="Arial" w:hAnsi="Arial" w:cs="Arial"/>
+        </w:rPr>
+        <w:t xml:space="preserve">Somit </w:t>
+      </w:r>
+      <w:r>
+        <w:rPr>
+          <w:rFonts w:ascii="Arial" w:hAnsi="Arial" w:cs="Arial"/>
+        </w:rPr>
+        <w:t>wird</w:t>
+      </w:r>
+      <w:r>
+        <w:rPr>
+          <w:rFonts w:ascii="Arial" w:hAnsi="Arial" w:cs="Arial"/>
+        </w:rPr>
+        <w:t xml:space="preserve"> es Dritten</w:t>
+      </w:r>
+      <w:r>
+        <w:rPr>
+          <w:rFonts w:ascii="Arial" w:hAnsi="Arial" w:cs="Arial"/>
+        </w:rPr>
+        <w:t xml:space="preserve"> ermöglicht, an den Inhalt dieser E-Mails zu gelangen. </w:t>
       </w:r>
       <w:r>
         <w:rPr>
@@ -383,101 +327,89 @@
         <w:rPr>
           <w:rFonts w:ascii="Arial" w:hAnsi="Arial" w:cs="Arial"/>
         </w:rPr>
-        <w:t>setzt sich damit auseinander</w:t>
-      </w:r>
-      <w:r>
-        <w:rPr>
-          <w:rFonts w:ascii="Arial" w:hAnsi="Arial" w:cs="Arial"/>
-          <w:strike/>
-        </w:rPr>
-        <w:t>soll sich damit auseinandersetzen</w:t>
-      </w:r>
-      <w:r>
-        <w:rPr>
-          <w:rFonts w:ascii="Arial" w:hAnsi="Arial" w:cs="Arial"/>
-        </w:rPr>
-        <w:t>, welche Sicherheitsvorkehrungen eine private Person (bspw. ein Student) treffe</w:t>
-      </w:r>
-      <w:r>
-        <w:rPr>
-          <w:rFonts w:ascii="Arial" w:hAnsi="Arial" w:cs="Arial"/>
-        </w:rPr>
-        <w:t xml:space="preserve">n kann, um seine E-Mails </w:t>
-      </w:r>
-      <w:r>
-        <w:rPr>
-          <w:rFonts w:ascii="Arial" w:hAnsi="Arial" w:cs="Arial"/>
-          <w:color w:val="FF0000"/>
-        </w:rPr>
-        <w:t>sicher (vor Veränderungen;</w:t>
-      </w:r>
-      <w:r>
-        <w:rPr>
-          <w:rFonts w:ascii="Arial" w:hAnsi="Arial" w:cs="Arial"/>
-          <w:color w:val="FF0000"/>
-        </w:rPr>
-        <w:t xml:space="preserve"> Integrität) und geschützt</w:t>
-      </w:r>
-      <w:r>
-        <w:rPr>
-          <w:rFonts w:ascii="Arial" w:hAnsi="Arial" w:cs="Arial"/>
-          <w:color w:val="FF0000"/>
-        </w:rPr>
-        <w:t xml:space="preserve"> (vor dem Mitlesen durch Dritte;</w:t>
-      </w:r>
-      <w:r>
-        <w:rPr>
-          <w:rFonts w:ascii="Arial" w:hAnsi="Arial" w:cs="Arial"/>
-          <w:color w:val="FF0000"/>
-        </w:rPr>
-        <w:t xml:space="preserve"> Verschlüsselung) zu versenden. Zusätzlich wird noch der Aspekt der Echtheit (</w:t>
-      </w:r>
-      <w:r>
-        <w:rPr>
-          <w:rFonts w:ascii="Arial" w:hAnsi="Arial" w:cs="Arial"/>
-          <w:color w:val="FF0000"/>
-        </w:rPr>
-        <w:t>d. h. ist der Absender</w:t>
-      </w:r>
-      <w:r>
-        <w:rPr>
-          <w:rFonts w:ascii="Arial" w:hAnsi="Arial" w:cs="Arial"/>
-          <w:color w:val="FF0000"/>
-        </w:rPr>
-        <w:t>/ Empfänger</w:t>
-      </w:r>
-      <w:r>
-        <w:rPr>
-          <w:rFonts w:ascii="Arial" w:hAnsi="Arial" w:cs="Arial"/>
-          <w:color w:val="FF0000"/>
-        </w:rPr>
-        <w:t xml:space="preserve"> </w:t>
-      </w:r>
-      <w:r>
-        <w:rPr>
-          <w:rFonts w:ascii="Arial" w:hAnsi="Arial" w:cs="Arial"/>
-          <w:color w:val="FF0000"/>
-        </w:rPr>
-        <w:t xml:space="preserve">wirklich derjenige, für </w:t>
-      </w:r>
-      <w:r>
-        <w:rPr>
-          <w:rFonts w:ascii="Arial" w:hAnsi="Arial" w:cs="Arial"/>
-          <w:color w:val="FF0000"/>
-        </w:rPr>
-        <w:t xml:space="preserve">den er sich ausgibt; </w:t>
-      </w:r>
-      <w:r>
-        <w:rPr>
-          <w:rFonts w:ascii="Arial" w:hAnsi="Arial" w:cs="Arial"/>
-          <w:color w:val="FF0000"/>
-        </w:rPr>
-        <w:t xml:space="preserve">Authentizität) beleuchtet. </w:t>
-      </w:r>
-      <w:r>
-        <w:rPr>
-          <w:rFonts w:ascii="Arial" w:hAnsi="Arial" w:cs="Arial"/>
-          <w:color w:val="FF0000"/>
+        <w:t>setzt sich damit</w:t>
+      </w:r>
+      <w:r>
+        <w:rPr>
+          <w:rFonts w:ascii="Arial" w:hAnsi="Arial" w:cs="Arial"/>
+        </w:rPr>
+        <w:t xml:space="preserve"> auseinander</w:t>
+      </w:r>
+      <w:r>
+        <w:rPr>
+          <w:rFonts w:ascii="Arial" w:hAnsi="Arial" w:cs="Arial"/>
+        </w:rPr>
+        <w:t>, welche Sicherheitsvorkehrungen eine pri</w:t>
+      </w:r>
+      <w:r>
+        <w:rPr>
+          <w:rFonts w:ascii="Arial" w:hAnsi="Arial" w:cs="Arial"/>
+        </w:rPr>
+        <w:t xml:space="preserve">vate Person </w:t>
+      </w:r>
+      <w:r>
+        <w:rPr>
+          <w:rFonts w:ascii="Arial" w:hAnsi="Arial" w:cs="Arial"/>
+        </w:rPr>
+        <w:t>treffe</w:t>
+      </w:r>
+      <w:r>
+        <w:rPr>
+          <w:rFonts w:ascii="Arial" w:hAnsi="Arial" w:cs="Arial"/>
+        </w:rPr>
+        <w:t xml:space="preserve">n kann, </w:t>
+      </w:r>
+      <w:r>
+        <w:rPr>
+          <w:rFonts w:ascii="Arial" w:hAnsi="Arial" w:cs="Arial"/>
+        </w:rPr>
+        <w:t xml:space="preserve">damit Dritten der Inhalt ihrer Mails </w:t>
+      </w:r>
+      <w:r>
+        <w:rPr>
+          <w:rFonts w:ascii="Arial" w:hAnsi="Arial" w:cs="Arial"/>
+        </w:rPr>
+        <w:t>verwahrt</w:t>
+      </w:r>
+      <w:r>
+        <w:rPr>
+          <w:rFonts w:ascii="Arial" w:hAnsi="Arial" w:cs="Arial"/>
+        </w:rPr>
+        <w:t xml:space="preserve"> bleibt und damit der Empfänger sicherstellen kann, dass er die Mail vollständig und unverändert erhalten hat. Zusätzlich wird </w:t>
+      </w:r>
+      <w:r>
+        <w:rPr>
+          <w:rFonts w:ascii="Arial" w:hAnsi="Arial" w:cs="Arial"/>
+        </w:rPr>
+        <w:t xml:space="preserve">auf den </w:t>
+      </w:r>
+      <w:r>
+        <w:rPr>
+          <w:rFonts w:ascii="Arial" w:hAnsi="Arial" w:cs="Arial"/>
+        </w:rPr>
+        <w:t>Aspekt der Authentizität</w:t>
+      </w:r>
+      <w:r>
+        <w:rPr>
+          <w:rFonts w:ascii="Arial" w:hAnsi="Arial" w:cs="Arial"/>
+        </w:rPr>
+        <w:t xml:space="preserve"> eingegangen</w:t>
+      </w:r>
+      <w:r>
+        <w:rPr>
+          <w:rFonts w:ascii="Arial" w:hAnsi="Arial" w:cs="Arial"/>
+        </w:rPr>
+        <w:t>, d. h. ist der Kommunikationspartner wirklich derjenige, für den er sich ausgibt?</w:t>
+      </w:r>
+      <w:r>
+        <w:rPr>
+          <w:rFonts w:ascii="Arial" w:hAnsi="Arial" w:cs="Arial"/>
+        </w:rPr>
+        <w:br/>
+      </w:r>
+      <w:r>
+        <w:rPr>
+          <w:rFonts w:ascii="Arial" w:hAnsi="Arial" w:cs="Arial"/>
         </w:rPr>
         <w:t xml:space="preserve">Des Weiteren wird die Funktionsweise dieser Verfahren erläutert. </w:t>
       </w:r>
@@ -485,7 +417,13 @@
         <w:rPr>
           <w:rFonts w:ascii="Arial" w:hAnsi="Arial" w:cs="Arial"/>
         </w:rPr>
-        <w:t>Als Anlage zu dieser Arbeit soll außerdem eine Broschüre erstellt werden, welche de</w:t>
+        <w:t xml:space="preserve">Als </w:t>
+      </w:r>
+      <w:r>
+        <w:rPr>
+          <w:rFonts w:ascii="Arial" w:hAnsi="Arial" w:cs="Arial"/>
+        </w:rPr>
+        <w:t>Anlage zu dieser Arbeit soll außerdem eine Broschüre erstellt werden, welche de</w:t>
       </w:r>
       <w:r>
         <w:rPr>
@@ -564,73 +502,13 @@
         <w:rPr>
           <w:rFonts w:ascii="Arial" w:hAnsi="Arial" w:cs="Arial"/>
         </w:rPr>
-        <w:t xml:space="preserve">Hierfür existieren zwei verschiedene Gründe. Zum einen </w:t>
-      </w:r>
-      <w:r>
-        <w:rPr>
-          <w:rFonts w:ascii="Arial" w:hAnsi="Arial" w:cs="Arial"/>
-        </w:rPr>
-        <w:t>werden</w:t>
-      </w:r>
-      <w:r>
-        <w:rPr>
-          <w:rFonts w:ascii="Arial" w:hAnsi="Arial" w:cs="Arial"/>
-        </w:rPr>
-        <w:t xml:space="preserve"> durch das Mitlesen von E-Mails </w:t>
-      </w:r>
-      <w:r>
-        <w:rPr>
-          <w:rFonts w:ascii="Arial" w:hAnsi="Arial" w:cs="Arial"/>
-          <w:strike/>
-        </w:rPr>
-        <w:t xml:space="preserve">der Datenschutz und </w:t>
-      </w:r>
-      <w:r>
-        <w:rPr>
-          <w:rFonts w:ascii="Arial" w:hAnsi="Arial" w:cs="Arial"/>
-        </w:rPr>
-        <w:t xml:space="preserve">die Privatsphäre </w:t>
-      </w:r>
-      <w:r>
-        <w:rPr>
-          <w:rFonts w:ascii="Arial" w:hAnsi="Arial" w:cs="Arial"/>
-        </w:rPr>
-        <w:t>des</w:t>
-      </w:r>
-      <w:r>
-        <w:rPr>
-          <w:rFonts w:ascii="Arial" w:hAnsi="Arial" w:cs="Arial"/>
-        </w:rPr>
-        <w:t xml:space="preserve"> Menschen verletzt.</w:t>
-      </w:r>
-      <w:r>
-        <w:rPr>
-          <w:rFonts w:ascii="Arial" w:hAnsi="Arial" w:cs="Arial"/>
-        </w:rPr>
-        <w:t xml:space="preserve"> </w:t>
-      </w:r>
-      <w:r>
-        <w:rPr>
-          <w:rFonts w:ascii="Arial" w:hAnsi="Arial" w:cs="Arial"/>
-          <w:color w:val="FF0000"/>
-        </w:rPr>
-        <w:t xml:space="preserve">Wie beim Brief </w:t>
-      </w:r>
-      <w:proofErr w:type="gramStart"/>
-      <w:r>
-        <w:rPr>
-          <w:rFonts w:ascii="Arial" w:hAnsi="Arial" w:cs="Arial"/>
-          <w:color w:val="FF0000"/>
-        </w:rPr>
-        <w:t>soll</w:t>
-      </w:r>
-      <w:proofErr w:type="gramEnd"/>
-      <w:r>
-        <w:rPr>
-          <w:rFonts w:ascii="Arial" w:hAnsi="Arial" w:cs="Arial"/>
-          <w:color w:val="FF0000"/>
-        </w:rPr>
-        <w:t xml:space="preserve"> nur der Absender und der rechtmäßige Empfänger auf den Inhalt der Mail erhalten. Dieses ist im Mailverkehr nicht gewährleistet, weswegen andere Methoden zurückgegriffen werden muss, um die Vertraulichkeit zu garantieren.</w:t>
+        <w:t xml:space="preserve">Hierfür existieren zwei verschiedene Gründe. </w:t>
+      </w:r>
+      <w:r>
+        <w:rPr>
+          <w:rFonts w:ascii="Arial" w:hAnsi="Arial" w:cs="Arial"/>
+        </w:rPr>
+        <w:t>Zum einen soll nicht jeder Zugriff auf den Mailinhalt haben</w:t>
       </w:r>
       <w:bookmarkStart w:id="0" w:name="_GoBack"/>
       <w:bookmarkEnd w:id="0"/>
@@ -638,25 +516,79 @@
         <w:rPr>
           <w:rFonts w:ascii="Arial" w:hAnsi="Arial" w:cs="Arial"/>
         </w:rPr>
-        <w:t xml:space="preserve"> Zum anderen</w:t>
-      </w:r>
-      <w:r>
-        <w:rPr>
-          <w:rFonts w:ascii="Arial" w:hAnsi="Arial" w:cs="Arial"/>
-        </w:rPr>
-        <w:t xml:space="preserve"> ist das Thema durch die derzeitigen Medienberichte über die Programme der NSA sehr aktuell. Vielen Privatpersonen ist es einerseits mitunter unklar, was überhaupt „von außen“ alles mitgelesen werden kann und andererseits kennt nur eine geringe Anzahl der </w:t>
-      </w:r>
-      <w:r>
-        <w:rPr>
-          <w:rFonts w:ascii="Arial" w:hAnsi="Arial" w:cs="Arial"/>
-          <w:strike/>
-        </w:rPr>
-        <w:t>zu untersuchenden Zielgruppe</w:t>
-      </w:r>
-      <w:r>
-        <w:rPr>
-          <w:rFonts w:ascii="Arial" w:hAnsi="Arial" w:cs="Arial"/>
-          <w:strike/>
+        <w:t>.</w:t>
+      </w:r>
+      <w:r>
+        <w:rPr>
+          <w:rFonts w:ascii="Arial" w:hAnsi="Arial" w:cs="Arial"/>
+        </w:rPr>
+        <w:t xml:space="preserve"> </w:t>
+      </w:r>
+      <w:r>
+        <w:rPr>
+          <w:rFonts w:ascii="Arial" w:hAnsi="Arial" w:cs="Arial"/>
+        </w:rPr>
+        <w:t>Nur</w:t>
+      </w:r>
+      <w:r>
+        <w:rPr>
+          <w:rFonts w:ascii="Arial" w:hAnsi="Arial" w:cs="Arial"/>
+          <w:color w:val="FF0000"/>
+        </w:rPr>
+        <w:t xml:space="preserve"> </w:t>
+      </w:r>
+      <w:r>
+        <w:rPr>
+          <w:rFonts w:ascii="Arial" w:hAnsi="Arial" w:cs="Arial"/>
+        </w:rPr>
+        <w:t>der rechtmäßige Empfänger</w:t>
+      </w:r>
+      <w:r>
+        <w:rPr>
+          <w:rFonts w:ascii="Arial" w:hAnsi="Arial" w:cs="Arial"/>
+        </w:rPr>
+        <w:t xml:space="preserve"> sol</w:t>
+      </w:r>
+      <w:r>
+        <w:rPr>
+          <w:rFonts w:ascii="Arial" w:hAnsi="Arial" w:cs="Arial"/>
+        </w:rPr>
+        <w:t>l in der Lage sein,</w:t>
+      </w:r>
+      <w:r>
+        <w:rPr>
+          <w:rFonts w:ascii="Arial" w:hAnsi="Arial" w:cs="Arial"/>
+        </w:rPr>
+        <w:t xml:space="preserve"> den Inhalt der Mail</w:t>
+      </w:r>
+      <w:r>
+        <w:rPr>
+          <w:rFonts w:ascii="Arial" w:hAnsi="Arial" w:cs="Arial"/>
+        </w:rPr>
+        <w:t xml:space="preserve"> zu erfahren</w:t>
+      </w:r>
+      <w:r>
+        <w:rPr>
+          <w:rFonts w:ascii="Arial" w:hAnsi="Arial" w:cs="Arial"/>
+          <w:color w:val="FF0000"/>
+        </w:rPr>
+        <w:t xml:space="preserve">. </w:t>
+      </w:r>
+      <w:r>
+        <w:rPr>
+          <w:rFonts w:ascii="Arial" w:hAnsi="Arial" w:cs="Arial"/>
+        </w:rPr>
+        <w:t>Zum anderen</w:t>
+      </w:r>
+      <w:r>
+        <w:rPr>
+          <w:rFonts w:ascii="Arial" w:hAnsi="Arial" w:cs="Arial"/>
+        </w:rPr>
+        <w:t xml:space="preserve"> ist das Thema durch die derzeitigen Medienberichte über die Programme der NSA sehr aktuell. Vielen Privatpersonen ist es einerseits mitunter unklar, was überhaupt „von außen“ alles mitgelesen werden kann und andererseits kennt nur eine geringe Anzahl der</w:t>
+      </w:r>
+      <w:r>
+        <w:rPr>
+          <w:rFonts w:ascii="Arial" w:hAnsi="Arial" w:cs="Arial"/>
         </w:rPr>
         <w:t xml:space="preserve"> </w:t>
       </w:r>
@@ -814,6 +746,7 @@
           <w:rFonts w:ascii="Arial" w:hAnsi="Arial" w:cs="Arial"/>
           <w:szCs w:val="20"/>
         </w:rPr>
+        <w:lastRenderedPageBreak/>
         <w:t>Für</w:t>
       </w:r>
       <w:commentRangeEnd w:id="3"/>
@@ -1466,7 +1399,6 @@
         <w:pStyle w:val="berschrift3"/>
       </w:pPr>
       <w:r>
-        <w:lastRenderedPageBreak/>
         <w:t>Technische Möglichkeiten/Verfahren</w:t>
       </w:r>
     </w:p>
@@ -1513,25 +1445,7 @@
           <w:szCs w:val="20"/>
           <w:lang w:val="en-US"/>
         </w:rPr>
-        <w:t xml:space="preserve">PGP, </w:t>
-      </w:r>
-      <w:proofErr w:type="spellStart"/>
-      <w:r>
-        <w:rPr>
-          <w:rFonts w:ascii="Arial" w:hAnsi="Arial" w:cs="Arial"/>
-          <w:szCs w:val="20"/>
-          <w:lang w:val="en-US"/>
-        </w:rPr>
-        <w:t>sMiMe</w:t>
-      </w:r>
-      <w:proofErr w:type="spellEnd"/>
-      <w:r>
-        <w:rPr>
-          <w:rFonts w:ascii="Arial" w:hAnsi="Arial" w:cs="Arial"/>
-          <w:szCs w:val="20"/>
-          <w:lang w:val="en-US"/>
-        </w:rPr>
-        <w:t xml:space="preserve"> -&gt; End to End </w:t>
+        <w:t xml:space="preserve">PGP, sMiMe -&gt; End to End </w:t>
       </w:r>
     </w:p>
     <w:p>
@@ -1569,59 +1483,14 @@
           <w:lang w:val="en-US"/>
         </w:rPr>
       </w:pPr>
-      <w:proofErr w:type="spellStart"/>
       <w:r>
         <w:rPr>
           <w:rFonts w:ascii="Arial" w:hAnsi="Arial" w:cs="Arial"/>
           <w:szCs w:val="20"/>
           <w:lang w:val="en-US"/>
         </w:rPr>
-        <w:t>Authentizität</w:t>
-      </w:r>
-      <w:proofErr w:type="spellEnd"/>
-      <w:r>
-        <w:rPr>
-          <w:rFonts w:ascii="Arial" w:hAnsi="Arial" w:cs="Arial"/>
-          <w:szCs w:val="20"/>
-          <w:lang w:val="en-US"/>
-        </w:rPr>
-        <w:t xml:space="preserve">, </w:t>
-      </w:r>
-      <w:proofErr w:type="spellStart"/>
-      <w:r>
-        <w:rPr>
-          <w:rFonts w:ascii="Arial" w:hAnsi="Arial" w:cs="Arial"/>
-          <w:szCs w:val="20"/>
-          <w:lang w:val="en-US"/>
-        </w:rPr>
-        <w:t>Integrität</w:t>
-      </w:r>
-      <w:proofErr w:type="spellEnd"/>
-      <w:r>
-        <w:rPr>
-          <w:rFonts w:ascii="Arial" w:hAnsi="Arial" w:cs="Arial"/>
-          <w:szCs w:val="20"/>
-          <w:lang w:val="en-US"/>
-        </w:rPr>
-        <w:t xml:space="preserve">, </w:t>
-      </w:r>
-      <w:proofErr w:type="spellStart"/>
-      <w:r>
-        <w:rPr>
-          <w:rFonts w:ascii="Arial" w:hAnsi="Arial" w:cs="Arial"/>
-          <w:szCs w:val="20"/>
-          <w:lang w:val="en-US"/>
-        </w:rPr>
-        <w:t>Verschlüsselung</w:t>
-      </w:r>
-      <w:proofErr w:type="spellEnd"/>
-      <w:r>
-        <w:rPr>
-          <w:rFonts w:ascii="Arial" w:hAnsi="Arial" w:cs="Arial"/>
-          <w:szCs w:val="20"/>
-          <w:lang w:val="en-US"/>
-        </w:rPr>
-        <w:t xml:space="preserve"> (CIA)</w:t>
+        <w:lastRenderedPageBreak/>
+        <w:t>Authentizität, Integrität, Verschlüsselung (CIA)</w:t>
       </w:r>
     </w:p>
     <w:p>
@@ -1815,39 +1684,7 @@
           <w:rFonts w:ascii="Arial" w:hAnsi="Arial" w:cs="Arial"/>
           <w:szCs w:val="20"/>
         </w:rPr>
-        <w:t xml:space="preserve"> (z.B. 1&amp;1, </w:t>
-      </w:r>
-      <w:proofErr w:type="spellStart"/>
-      <w:r>
-        <w:rPr>
-          <w:rFonts w:ascii="Arial" w:hAnsi="Arial" w:cs="Arial"/>
-          <w:szCs w:val="20"/>
-        </w:rPr>
-        <w:t>t-online</w:t>
-      </w:r>
-      <w:proofErr w:type="spellEnd"/>
-      <w:r>
-        <w:rPr>
-          <w:rFonts w:ascii="Arial" w:hAnsi="Arial" w:cs="Arial"/>
-          <w:szCs w:val="20"/>
-        </w:rPr>
-        <w:t xml:space="preserve">, aber auch kleine/jüngere Anbieter (Start </w:t>
-      </w:r>
-      <w:proofErr w:type="spellStart"/>
-      <w:r>
-        <w:rPr>
-          <w:rFonts w:ascii="Arial" w:hAnsi="Arial" w:cs="Arial"/>
-          <w:szCs w:val="20"/>
-        </w:rPr>
-        <w:t>Ups</w:t>
-      </w:r>
-      <w:proofErr w:type="spellEnd"/>
-      <w:r>
-        <w:rPr>
-          <w:rFonts w:ascii="Arial" w:hAnsi="Arial" w:cs="Arial"/>
-          <w:szCs w:val="20"/>
-        </w:rPr>
-        <w:t>))</w:t>
+        <w:t xml:space="preserve"> (z.B. 1&amp;1, t-online, aber auch kleine/jüngere Anbieter (Start Ups))</w:t>
       </w:r>
       <w:r>
         <w:rPr>
@@ -2022,23 +1859,7 @@
           <w:rFonts w:ascii="Arial" w:hAnsi="Arial" w:cs="Arial"/>
           <w:szCs w:val="20"/>
         </w:rPr>
-        <w:t xml:space="preserve">Kein Anbieter macht </w:t>
-      </w:r>
-      <w:proofErr w:type="gramStart"/>
-      <w:r>
-        <w:rPr>
-          <w:rFonts w:ascii="Arial" w:hAnsi="Arial" w:cs="Arial"/>
-          <w:szCs w:val="20"/>
-        </w:rPr>
-        <w:t>eine</w:t>
-      </w:r>
-      <w:proofErr w:type="gramEnd"/>
-      <w:r>
-        <w:rPr>
-          <w:rFonts w:ascii="Arial" w:hAnsi="Arial" w:cs="Arial"/>
-          <w:szCs w:val="20"/>
-        </w:rPr>
-        <w:t xml:space="preserve"> Ende zu Ende Verschlüsselung?!</w:t>
+        <w:t>Kein Anbieter macht eine Ende zu Ende Verschlüsselung?!</w:t>
       </w:r>
     </w:p>
     <w:p>
@@ -2078,23 +1899,7 @@
           <w:rFonts w:ascii="Arial" w:hAnsi="Arial" w:cs="Arial"/>
           <w:szCs w:val="20"/>
         </w:rPr>
-        <w:t xml:space="preserve">Sind kleine Start </w:t>
-      </w:r>
-      <w:proofErr w:type="spellStart"/>
-      <w:r>
-        <w:rPr>
-          <w:rFonts w:ascii="Arial" w:hAnsi="Arial" w:cs="Arial"/>
-          <w:szCs w:val="20"/>
-        </w:rPr>
-        <w:t>Ups</w:t>
-      </w:r>
-      <w:proofErr w:type="spellEnd"/>
-      <w:r>
-        <w:rPr>
-          <w:rFonts w:ascii="Arial" w:hAnsi="Arial" w:cs="Arial"/>
-          <w:szCs w:val="20"/>
-        </w:rPr>
-        <w:t xml:space="preserve"> ggf. besser (4-5 kleine Anbieter ermitteln und deren Technologien untersuchen)?</w:t>
+        <w:t>Sind kleine Start Ups ggf. besser (4-5 kleine Anbieter ermitteln und deren Technologien untersuchen)?</w:t>
       </w:r>
     </w:p>
     <w:p>
@@ -2239,7 +2044,6 @@
           <w:rFonts w:ascii="Arial" w:hAnsi="Arial" w:cs="Arial"/>
           <w:szCs w:val="20"/>
         </w:rPr>
-        <w:lastRenderedPageBreak/>
         <w:t>Sorge, ob es nicht zu sehr in die Breite geht</w:t>
       </w:r>
     </w:p>
@@ -2325,6 +2129,7 @@
           <w:rFonts w:ascii="Arial" w:hAnsi="Arial" w:cs="Arial"/>
           <w:szCs w:val="20"/>
         </w:rPr>
+        <w:lastRenderedPageBreak/>
         <w:t>Schwenk, Jörg</w:t>
       </w:r>
       <w:r>
@@ -2349,7 +2154,6 @@
         </w:rPr>
         <w:t xml:space="preserve">, 3. Aufl., Berlin: </w:t>
       </w:r>
-      <w:proofErr w:type="spellStart"/>
       <w:r>
         <w:rPr>
           <w:rFonts w:ascii="Arial" w:hAnsi="Arial" w:cs="Arial"/>
@@ -2357,7 +2161,6 @@
         </w:rPr>
         <w:t>Vieweg+Teubner</w:t>
       </w:r>
-      <w:proofErr w:type="spellEnd"/>
     </w:p>
     <w:p>
       <w:pPr>
@@ -2409,7 +2212,6 @@
         </w:rPr>
         <w:t xml:space="preserve">,  München: </w:t>
       </w:r>
-      <w:proofErr w:type="spellStart"/>
       <w:r>
         <w:rPr>
           <w:rFonts w:ascii="Arial" w:hAnsi="Arial" w:cs="Arial"/>
@@ -2417,7 +2219,6 @@
         </w:rPr>
         <w:t>Oldenbourg</w:t>
       </w:r>
-      <w:proofErr w:type="spellEnd"/>
     </w:p>
     <w:p>
       <w:pPr>
@@ -2512,23 +2313,7 @@
           <w:sz w:val="24"/>
           <w:szCs w:val="24"/>
         </w:rPr>
-        <w:t xml:space="preserve">Kommunikation via Mail; alternativ kann auch </w:t>
-      </w:r>
-      <w:proofErr w:type="spellStart"/>
-      <w:r>
-        <w:rPr>
-          <w:sz w:val="24"/>
-          <w:szCs w:val="24"/>
-        </w:rPr>
-        <w:t>WhatsApp</w:t>
-      </w:r>
-      <w:proofErr w:type="spellEnd"/>
-      <w:r>
-        <w:rPr>
-          <w:sz w:val="24"/>
-          <w:szCs w:val="24"/>
-        </w:rPr>
-        <w:t xml:space="preserve"> für schnelle Rückfragen genommen werden</w:t>
+        <w:t>Kommunikation via Mail; alternativ kann auch WhatsApp für schnelle Rückfragen genommen werden</w:t>
       </w:r>
     </w:p>
     <w:p>
@@ -2550,21 +2335,12 @@
         </w:rPr>
         <w:t xml:space="preserve">Benutzung von </w:t>
       </w:r>
-      <w:proofErr w:type="spellStart"/>
       <w:r>
         <w:rPr>
           <w:sz w:val="24"/>
           <w:szCs w:val="24"/>
         </w:rPr>
-        <w:t>Trello</w:t>
-      </w:r>
-      <w:proofErr w:type="spellEnd"/>
-      <w:r>
-        <w:rPr>
-          <w:sz w:val="24"/>
-          <w:szCs w:val="24"/>
-        </w:rPr>
-        <w:t xml:space="preserve"> für das Projekt-Controlling</w:t>
+        <w:t>Trello für das Projekt-Controlling</w:t>
       </w:r>
     </w:p>
     <w:p>
@@ -3745,7 +3521,6 @@
                 <w:lang w:eastAsia="ar-SA"/>
               </w:rPr>
             </w:pPr>
-            <w:proofErr w:type="spellStart"/>
             <w:r>
               <w:rPr>
                 <w:rFonts w:ascii="Arial" w:eastAsia="Times New Roman" w:hAnsi="Arial" w:cs="Arial"/>
@@ -3755,7 +3530,6 @@
               </w:rPr>
               <w:t>t-online</w:t>
             </w:r>
-            <w:proofErr w:type="spellEnd"/>
           </w:p>
           <w:p>
             <w:pPr>
@@ -3810,27 +3584,7 @@
                 <w:szCs w:val="16"/>
                 <w:lang w:eastAsia="ar-SA"/>
               </w:rPr>
-              <w:t xml:space="preserve">Alternativer Anbieter/Start </w:t>
-            </w:r>
-            <w:proofErr w:type="spellStart"/>
-            <w:r>
-              <w:rPr>
-                <w:rFonts w:ascii="Arial" w:eastAsia="Times New Roman" w:hAnsi="Arial" w:cs="Arial"/>
-                <w:sz w:val="16"/>
-                <w:szCs w:val="16"/>
-                <w:lang w:eastAsia="ar-SA"/>
-              </w:rPr>
-              <w:t>Up</w:t>
-            </w:r>
-            <w:proofErr w:type="spellEnd"/>
-            <w:r>
-              <w:rPr>
-                <w:rFonts w:ascii="Arial" w:eastAsia="Times New Roman" w:hAnsi="Arial" w:cs="Arial"/>
-                <w:sz w:val="16"/>
-                <w:szCs w:val="16"/>
-                <w:lang w:eastAsia="ar-SA"/>
-              </w:rPr>
-              <w:t xml:space="preserve"> 1</w:t>
+              <w:t>Alternativer Anbieter/Start Up 1</w:t>
             </w:r>
           </w:p>
           <w:p>
@@ -3858,27 +3612,7 @@
                 <w:szCs w:val="16"/>
                 <w:lang w:eastAsia="ar-SA"/>
               </w:rPr>
-              <w:t xml:space="preserve">Alternativer Anbieter/Start </w:t>
-            </w:r>
-            <w:proofErr w:type="spellStart"/>
-            <w:r>
-              <w:rPr>
-                <w:rFonts w:ascii="Arial" w:eastAsia="Times New Roman" w:hAnsi="Arial" w:cs="Arial"/>
-                <w:sz w:val="16"/>
-                <w:szCs w:val="16"/>
-                <w:lang w:eastAsia="ar-SA"/>
-              </w:rPr>
-              <w:t>Up</w:t>
-            </w:r>
-            <w:proofErr w:type="spellEnd"/>
-            <w:r>
-              <w:rPr>
-                <w:rFonts w:ascii="Arial" w:eastAsia="Times New Roman" w:hAnsi="Arial" w:cs="Arial"/>
-                <w:sz w:val="16"/>
-                <w:szCs w:val="16"/>
-                <w:lang w:eastAsia="ar-SA"/>
-              </w:rPr>
-              <w:t xml:space="preserve"> 2</w:t>
+              <w:t>Alternativer Anbieter/Start Up 2</w:t>
             </w:r>
           </w:p>
           <w:p>
@@ -4243,19 +3977,8 @@
                 <w:szCs w:val="16"/>
                 <w:lang w:eastAsia="ar-SA"/>
               </w:rPr>
-              <w:t xml:space="preserve">Chi </w:t>
+              <w:t>Chi Cong</w:t>
             </w:r>
-            <w:proofErr w:type="spellStart"/>
-            <w:r>
-              <w:rPr>
-                <w:rFonts w:ascii="Arial" w:eastAsia="Times New Roman" w:hAnsi="Arial" w:cs="Arial"/>
-                <w:sz w:val="16"/>
-                <w:szCs w:val="16"/>
-                <w:lang w:eastAsia="ar-SA"/>
-              </w:rPr>
-              <w:t>Cong</w:t>
-            </w:r>
-            <w:proofErr w:type="spellEnd"/>
           </w:p>
         </w:tc>
       </w:tr>
@@ -4294,7 +4017,6 @@
                 <w:szCs w:val="16"/>
                 <w:lang w:eastAsia="ar-SA"/>
               </w:rPr>
-              <w:lastRenderedPageBreak/>
               <w:t>23</w:t>
             </w:r>
           </w:p>
@@ -4914,6 +4636,7 @@
                 <w:szCs w:val="16"/>
                 <w:lang w:eastAsia="ar-SA"/>
               </w:rPr>
+              <w:lastRenderedPageBreak/>
               <w:t>26</w:t>
             </w:r>
           </w:p>
@@ -5365,43 +5088,7 @@
           <w:sz w:val="20"/>
           <w:szCs w:val="20"/>
         </w:rPr>
-        <w:t xml:space="preserve">Frage: Können wir auch </w:t>
-      </w:r>
-      <w:proofErr w:type="spellStart"/>
-      <w:r>
-        <w:rPr>
-          <w:rFonts w:ascii="Arial" w:hAnsi="Arial" w:cs="Arial"/>
-          <w:sz w:val="20"/>
-          <w:szCs w:val="20"/>
-        </w:rPr>
-        <w:t>tex</w:t>
-      </w:r>
-      <w:proofErr w:type="spellEnd"/>
-      <w:r>
-        <w:rPr>
-          <w:rFonts w:ascii="Arial" w:hAnsi="Arial" w:cs="Arial"/>
-          <w:sz w:val="20"/>
-          <w:szCs w:val="20"/>
-        </w:rPr>
-        <w:t xml:space="preserve"> Dateien statt </w:t>
-      </w:r>
-      <w:proofErr w:type="spellStart"/>
-      <w:r>
-        <w:rPr>
-          <w:rFonts w:ascii="Arial" w:hAnsi="Arial" w:cs="Arial"/>
-          <w:sz w:val="20"/>
-          <w:szCs w:val="20"/>
-        </w:rPr>
-        <w:t>word</w:t>
-      </w:r>
-      <w:proofErr w:type="spellEnd"/>
-      <w:r>
-        <w:rPr>
-          <w:rFonts w:ascii="Arial" w:hAnsi="Arial" w:cs="Arial"/>
-          <w:sz w:val="20"/>
-          <w:szCs w:val="20"/>
-        </w:rPr>
-        <w:t xml:space="preserve"> abgeben oder gibt es eine andere Lösung?</w:t>
+        <w:t>Frage: Können wir auch tex Dateien statt word abgeben oder gibt es eine andere Lösung?</w:t>
       </w:r>
     </w:p>
     <w:p>
@@ -5423,16 +5110,15 @@
           <w:sz w:val="20"/>
           <w:szCs w:val="20"/>
         </w:rPr>
-        <w:t xml:space="preserve">Frage: Dürfen wir </w:t>
-      </w:r>
-      <w:proofErr w:type="spellStart"/>
+        <w:t>Frage: Dürfen wir Pr</w:t>
+      </w:r>
       <w:r>
         <w:rPr>
           <w:rFonts w:ascii="Arial" w:hAnsi="Arial" w:cs="Arial"/>
           <w:sz w:val="20"/>
           <w:szCs w:val="20"/>
         </w:rPr>
-        <w:t>Pr</w:t>
+        <w:t>e</w:t>
       </w:r>
       <w:r>
         <w:rPr>
@@ -5440,24 +5126,7 @@
           <w:sz w:val="20"/>
           <w:szCs w:val="20"/>
         </w:rPr>
-        <w:t>e</w:t>
-      </w:r>
-      <w:r>
-        <w:rPr>
-          <w:rFonts w:ascii="Arial" w:hAnsi="Arial" w:cs="Arial"/>
-          <w:sz w:val="20"/>
-          <w:szCs w:val="20"/>
-        </w:rPr>
-        <w:t>zi</w:t>
-      </w:r>
-      <w:proofErr w:type="spellEnd"/>
-      <w:r>
-        <w:rPr>
-          <w:rFonts w:ascii="Arial" w:hAnsi="Arial" w:cs="Arial"/>
-          <w:sz w:val="20"/>
-          <w:szCs w:val="20"/>
-        </w:rPr>
-        <w:t xml:space="preserve"> benutzen?</w:t>
+        <w:t>zi benutzen?</w:t>
       </w:r>
     </w:p>
     <w:p>
@@ -5613,15 +5282,7 @@
         <w:annotationRef/>
       </w:r>
       <w:r>
-        <w:t xml:space="preserve">theoretisch optimal? In der Theorie ist doch die sicherste Einstellung optimal, aber in der Praxis ist die höchste Verschlüsselung </w:t>
-      </w:r>
-      <w:proofErr w:type="spellStart"/>
-      <w:r>
-        <w:t>mglw</w:t>
-      </w:r>
-      <w:proofErr w:type="spellEnd"/>
-      <w:r>
-        <w:t>. viel zu aufwendig?! Ich würde das theoretisch einfach weg lassen</w:t>
+        <w:t>theoretisch optimal? In der Theorie ist doch die sicherste Einstellung optimal, aber in der Praxis ist die höchste Verschlüsselung mglw. viel zu aufwendig?! Ich würde das theoretisch einfach weg lassen</w:t>
       </w:r>
     </w:p>
   </w:comment>
@@ -5637,15 +5298,7 @@
         <w:annotationRef/>
       </w:r>
       <w:r>
-        <w:t xml:space="preserve">Ist vollkommen in Ordnung. Wie das manchmal so ist mit </w:t>
-      </w:r>
-      <w:proofErr w:type="spellStart"/>
-      <w:r>
-        <w:t>zuvielen</w:t>
-      </w:r>
-      <w:proofErr w:type="spellEnd"/>
-      <w:r>
-        <w:t xml:space="preserve"> Gedanken.. </w:t>
+        <w:t xml:space="preserve">Ist vollkommen in Ordnung. Wie das manchmal so ist mit zuvielen Gedanken.. </w:t>
       </w:r>
       <w:r>
         <w:sym w:font="Wingdings" w:char="F04A"/>
@@ -9628,7 +9281,7 @@
 </file>
 
 <file path=customXml/itemProps1.xml><?xml version="1.0" encoding="utf-8"?>
-<ds:datastoreItem xmlns:ds="http://schemas.openxmlformats.org/officeDocument/2006/customXml" ds:itemID="{3AE279E0-C57E-4674-A4B6-AAFD66BF6ED8}">
+<ds:datastoreItem xmlns:ds="http://schemas.openxmlformats.org/officeDocument/2006/customXml" ds:itemID="{72881352-0964-4C86-B8FB-39B94081B993}">
   <ds:schemaRefs>
     <ds:schemaRef ds:uri="http://schemas.openxmlformats.org/officeDocument/2006/bibliography"/>
   </ds:schemaRefs>

</xml_diff>

<commit_message>
Feedback von Fr. Pielot vom 22.05. eingebaut
</commit_message>
<xml_diff>
--- a/Praezisierte_Aufgabenstellen_ueberarbeitet.docx
+++ b/Praezisierte_Aufgabenstellen_ueberarbeitet.docx
@@ -51,72 +51,45 @@
           <w:szCs w:val="24"/>
         </w:rPr>
         <w:br/>
-        <w:t xml:space="preserve">Prof. Dr. </w:t>
-      </w:r>
-      <w:proofErr w:type="spellStart"/>
-      <w:r>
+      </w:r>
+    </w:p>
+    <w:p>
+      <w:pPr>
         <w:rPr>
           <w:rFonts w:ascii="Arial" w:hAnsi="Arial" w:cs="Arial"/>
           <w:sz w:val="24"/>
           <w:szCs w:val="24"/>
         </w:rPr>
-        <w:t>U.Pielot</w:t>
-      </w:r>
-      <w:proofErr w:type="spellEnd"/>
-      <w:r>
-        <w:rPr>
-          <w:rFonts w:ascii="Arial" w:hAnsi="Arial" w:cs="Arial"/>
-          <w:sz w:val="24"/>
-          <w:szCs w:val="24"/>
+      </w:pPr>
+    </w:p>
+    <w:p>
+      <w:pPr>
+        <w:pStyle w:val="berschrift2"/>
+        <w:rPr>
+          <w:rFonts w:ascii="Arial" w:hAnsi="Arial" w:cs="Arial"/>
+        </w:rPr>
+      </w:pPr>
+      <w:r>
+        <w:rPr>
+          <w:rFonts w:ascii="Arial" w:hAnsi="Arial" w:cs="Arial"/>
+        </w:rPr>
+        <w:t xml:space="preserve">Betr.: </w:t>
+      </w:r>
+      <w:r>
+        <w:rPr>
+          <w:rFonts w:ascii="Arial" w:hAnsi="Arial" w:cs="Arial"/>
+        </w:rPr>
+        <w:t>Überarbeitete</w:t>
+      </w:r>
+      <w:r>
+        <w:rPr>
+          <w:rFonts w:ascii="Arial" w:hAnsi="Arial" w:cs="Arial"/>
         </w:rPr>
         <w:t xml:space="preserve"> </w:t>
       </w:r>
       <w:r>
         <w:rPr>
           <w:rFonts w:ascii="Arial" w:hAnsi="Arial" w:cs="Arial"/>
-          <w:sz w:val="24"/>
-          <w:szCs w:val="24"/>
-        </w:rPr>
-        <w:t xml:space="preserve"> </w:t>
-      </w:r>
-    </w:p>
-    <w:p>
-      <w:pPr>
-        <w:rPr>
-          <w:rFonts w:ascii="Arial" w:hAnsi="Arial" w:cs="Arial"/>
-          <w:sz w:val="24"/>
-          <w:szCs w:val="24"/>
-        </w:rPr>
-      </w:pPr>
-    </w:p>
-    <w:p>
-      <w:pPr>
-        <w:pStyle w:val="berschrift2"/>
-        <w:rPr>
-          <w:rFonts w:ascii="Arial" w:hAnsi="Arial" w:cs="Arial"/>
-        </w:rPr>
-      </w:pPr>
-      <w:r>
-        <w:rPr>
-          <w:rFonts w:ascii="Arial" w:hAnsi="Arial" w:cs="Arial"/>
-        </w:rPr>
-        <w:t xml:space="preserve">Betr.: </w:t>
-      </w:r>
-      <w:r>
-        <w:rPr>
-          <w:rFonts w:ascii="Arial" w:hAnsi="Arial" w:cs="Arial"/>
-        </w:rPr>
-        <w:t>Überarbeitete</w:t>
-      </w:r>
-      <w:r>
-        <w:rPr>
-          <w:rFonts w:ascii="Arial" w:hAnsi="Arial" w:cs="Arial"/>
-        </w:rPr>
-        <w:t xml:space="preserve"> </w:t>
-      </w:r>
-      <w:r>
-        <w:rPr>
-          <w:rFonts w:ascii="Arial" w:hAnsi="Arial" w:cs="Arial"/>
         </w:rPr>
         <w:t>p</w:t>
       </w:r>
@@ -136,7 +109,13 @@
         <w:rPr>
           <w:rFonts w:ascii="Arial" w:hAnsi="Arial" w:cs="Arial"/>
         </w:rPr>
-        <w:t>20</w:t>
+        <w:t>2</w:t>
+      </w:r>
+      <w:r>
+        <w:rPr>
+          <w:rFonts w:ascii="Arial" w:hAnsi="Arial" w:cs="Arial"/>
+        </w:rPr>
+        <w:t>8</w:t>
       </w:r>
       <w:r>
         <w:rPr>
@@ -505,19 +484,19 @@
         <w:rPr>
           <w:rFonts w:ascii="Arial" w:hAnsi="Arial" w:cs="Arial"/>
         </w:rPr>
-        <w:t>Anlage zu dieser Arbeit soll außerdem eine Broschüre erstellt werden, welche de</w:t>
-      </w:r>
-      <w:r>
-        <w:rPr>
-          <w:rFonts w:ascii="Arial" w:hAnsi="Arial" w:cs="Arial"/>
-        </w:rPr>
-        <w:t>m</w:t>
-      </w:r>
-      <w:r>
-        <w:rPr>
-          <w:rFonts w:ascii="Arial" w:hAnsi="Arial" w:cs="Arial"/>
-        </w:rPr>
-        <w:t xml:space="preserve"> Leser eine Zusammenfassung über die derzeitige Lage und Möglichkeit sicherer E-Mail Kommunikation </w:t>
+        <w:t xml:space="preserve">Anlage zu dieser Arbeit soll außerdem eine Broschüre erstellt werden, welche </w:t>
+      </w:r>
+      <w:r>
+        <w:rPr>
+          <w:rFonts w:ascii="Arial" w:hAnsi="Arial" w:cs="Arial"/>
+        </w:rPr>
+        <w:t>der Zielgruppe</w:t>
+      </w:r>
+      <w:r>
+        <w:rPr>
+          <w:rFonts w:ascii="Arial" w:hAnsi="Arial" w:cs="Arial"/>
+        </w:rPr>
+        <w:t xml:space="preserve"> eine Zusammenfassung über die derzeitige Lage und Möglichkeit sicherer E-Mail Kommunikation </w:t>
       </w:r>
       <w:r>
         <w:rPr>
@@ -694,7 +673,55 @@
         <w:rPr>
           <w:rFonts w:ascii="Arial" w:hAnsi="Arial" w:cs="Arial"/>
         </w:rPr>
-        <w:t xml:space="preserve"> die verschiedenen Möglichkeiten zum Schutz beim Versenden von E-Mails. Genau auf diese verschiedenen technischen Möglichkeiten soll in dieser wissenschaftlichen Arbeit eingegangen werden, sodass nicht nur die Autoren, sondern auch alle Leser ein besseres Verständnis für diese Thematik erlangen können.</w:t>
+        <w:t xml:space="preserve"> die verschiedenen Möglichkeiten zum Schutz beim Versenden von E-Mails. Genau auf diese verschiedenen technischen Möglichkeiten soll in dieser wissenschaftl</w:t>
+      </w:r>
+      <w:r>
+        <w:rPr>
+          <w:rFonts w:ascii="Arial" w:hAnsi="Arial" w:cs="Arial"/>
+        </w:rPr>
+        <w:t>ichen Arbeit eingegangen werden</w:t>
+      </w:r>
+      <w:r>
+        <w:rPr>
+          <w:rFonts w:ascii="Arial" w:hAnsi="Arial" w:cs="Arial"/>
+        </w:rPr>
+        <w:t xml:space="preserve"> </w:t>
+      </w:r>
+      <w:r>
+        <w:rPr>
+          <w:rFonts w:ascii="Arial" w:hAnsi="Arial" w:cs="Arial"/>
+        </w:rPr>
+        <w:t xml:space="preserve">und es der Zielgruppe </w:t>
+      </w:r>
+      <w:r>
+        <w:rPr>
+          <w:rFonts w:ascii="Arial" w:hAnsi="Arial" w:cs="Arial"/>
+        </w:rPr>
+        <w:t xml:space="preserve">als Ergebnis </w:t>
+      </w:r>
+      <w:r>
+        <w:rPr>
+          <w:rFonts w:ascii="Arial" w:hAnsi="Arial" w:cs="Arial"/>
+        </w:rPr>
+        <w:t xml:space="preserve">ermöglichen ein </w:t>
+      </w:r>
+      <w:r>
+        <w:rPr>
+          <w:rFonts w:ascii="Arial" w:hAnsi="Arial" w:cs="Arial"/>
+        </w:rPr>
+        <w:t>besseres Verständnis für diese Thematik erlangen</w:t>
+      </w:r>
+      <w:r>
+        <w:rPr>
+          <w:rFonts w:ascii="Arial" w:hAnsi="Arial" w:cs="Arial"/>
+        </w:rPr>
+        <w:t xml:space="preserve"> zu</w:t>
+      </w:r>
+      <w:r>
+        <w:rPr>
+          <w:rFonts w:ascii="Arial" w:hAnsi="Arial" w:cs="Arial"/>
+        </w:rPr>
+        <w:t xml:space="preserve"> können.</w:t>
       </w:r>
     </w:p>
     <w:p>
@@ -750,6 +777,7 @@
           <w:szCs w:val="20"/>
         </w:rPr>
       </w:pPr>
+      <w:commentRangeStart w:id="0"/>
       <w:r>
         <w:rPr>
           <w:rFonts w:ascii="Arial" w:hAnsi="Arial" w:cs="Arial"/>
@@ -791,6 +819,13 @@
           <w:szCs w:val="20"/>
         </w:rPr>
         <w:t>.</w:t>
+      </w:r>
+      <w:commentRangeEnd w:id="0"/>
+      <w:r>
+        <w:rPr>
+          <w:rStyle w:val="Kommentarzeichen"/>
+        </w:rPr>
+        <w:commentReference w:id="0"/>
       </w:r>
     </w:p>
     <w:p>
@@ -1047,7 +1082,31 @@
         <w:rPr>
           <w:rFonts w:ascii="Arial" w:hAnsi="Arial" w:cs="Arial"/>
         </w:rPr>
-        <w:t>nfassung der Ergebnisse aussehen, die der Zielgruppe in kurzer Zeit über die derzeitige Lage und Möglichkeit sicherer E-Mail Kommunikation informiert?</w:t>
+        <w:t xml:space="preserve">nfassung der Ergebnisse aussehen, die der Zielgruppe in kurzer </w:t>
+      </w:r>
+      <w:r>
+        <w:rPr>
+          <w:rFonts w:ascii="Arial" w:hAnsi="Arial" w:cs="Arial"/>
+        </w:rPr>
+        <w:t xml:space="preserve">Form ihre Fragen hinsichtlich der </w:t>
+      </w:r>
+      <w:r>
+        <w:rPr>
+          <w:rFonts w:ascii="Arial" w:hAnsi="Arial" w:cs="Arial"/>
+        </w:rPr>
+        <w:t xml:space="preserve">Möglichkeit sicherer E-Mail Kommunikation </w:t>
+      </w:r>
+      <w:r>
+        <w:rPr>
+          <w:rFonts w:ascii="Arial" w:hAnsi="Arial" w:cs="Arial"/>
+        </w:rPr>
+        <w:t>beantwortet</w:t>
+      </w:r>
+      <w:r>
+        <w:rPr>
+          <w:rFonts w:ascii="Arial" w:hAnsi="Arial" w:cs="Arial"/>
+        </w:rPr>
+        <w:t>?</w:t>
       </w:r>
     </w:p>
     <w:p>
@@ -1127,21 +1186,41 @@
           <w:rFonts w:ascii="Arial" w:hAnsi="Arial" w:cs="Arial"/>
           <w:szCs w:val="20"/>
         </w:rPr>
-        <w:t>Schwenk, Jörg</w:t>
+        <w:t>S</w:t>
       </w:r>
       <w:r>
         <w:rPr>
           <w:rFonts w:ascii="Arial" w:hAnsi="Arial" w:cs="Arial"/>
           <w:szCs w:val="20"/>
         </w:rPr>
-        <w:t xml:space="preserve">, 2010. </w:t>
-      </w:r>
-      <w:r>
-        <w:rPr>
-          <w:rFonts w:ascii="Arial" w:hAnsi="Arial" w:cs="Arial"/>
-          <w:i/>
+        <w:t>CHWENK</w:t>
+      </w:r>
+      <w:r>
+        <w:rPr>
+          <w:rFonts w:ascii="Arial" w:hAnsi="Arial" w:cs="Arial"/>
           <w:szCs w:val="20"/>
         </w:rPr>
+        <w:t>, J</w:t>
+      </w:r>
+      <w:r>
+        <w:rPr>
+          <w:rFonts w:ascii="Arial" w:hAnsi="Arial" w:cs="Arial"/>
+          <w:szCs w:val="20"/>
+        </w:rPr>
+        <w:t>.:</w:t>
+      </w:r>
+      <w:r>
+        <w:rPr>
+          <w:rFonts w:ascii="Arial" w:hAnsi="Arial" w:cs="Arial"/>
+          <w:szCs w:val="20"/>
+        </w:rPr>
+        <w:t xml:space="preserve"> </w:t>
+      </w:r>
+      <w:r>
+        <w:rPr>
+          <w:rFonts w:ascii="Arial" w:hAnsi="Arial" w:cs="Arial"/>
+          <w:szCs w:val="20"/>
+        </w:rPr>
         <w:t>Sicherheit und Kryptographie im Internet. Von Sicherer E-Mail bis zu IP-Verschlüsselung</w:t>
       </w:r>
       <w:r>
@@ -1149,7 +1228,14 @@
           <w:rFonts w:ascii="Arial" w:hAnsi="Arial" w:cs="Arial"/>
           <w:szCs w:val="20"/>
         </w:rPr>
-        <w:t xml:space="preserve">, 3. Aufl., Berlin: </w:t>
+        <w:t>:</w:t>
+      </w:r>
+      <w:r>
+        <w:rPr>
+          <w:rFonts w:ascii="Arial" w:hAnsi="Arial" w:cs="Arial"/>
+          <w:szCs w:val="20"/>
+        </w:rPr>
+        <w:t xml:space="preserve"> </w:t>
       </w:r>
       <w:proofErr w:type="spellStart"/>
       <w:r>
@@ -1160,6 +1246,20 @@
         <w:t>Vieweg+Teubner</w:t>
       </w:r>
       <w:proofErr w:type="spellEnd"/>
+      <w:r>
+        <w:rPr>
+          <w:rFonts w:ascii="Arial" w:hAnsi="Arial" w:cs="Arial"/>
+          <w:szCs w:val="20"/>
+        </w:rPr>
+        <w:t xml:space="preserve">., </w:t>
+      </w:r>
+      <w:r>
+        <w:rPr>
+          <w:rFonts w:ascii="Arial" w:hAnsi="Arial" w:cs="Arial"/>
+          <w:szCs w:val="20"/>
+        </w:rPr>
+        <w:t>2010</w:t>
+      </w:r>
     </w:p>
     <w:p>
       <w:pPr>
@@ -1178,38 +1278,43 @@
           <w:rFonts w:ascii="Arial" w:hAnsi="Arial" w:cs="Arial"/>
           <w:szCs w:val="20"/>
         </w:rPr>
-        <w:t xml:space="preserve">Eckert, Claudia, 2013. </w:t>
-      </w:r>
-      <w:r>
-        <w:rPr>
-          <w:rFonts w:ascii="Arial" w:hAnsi="Arial" w:cs="Arial"/>
-          <w:i/>
+        <w:t xml:space="preserve">ECKERT, C.: IT-Sicherheit / Konzepte - Verfahren - Protokolle, Offline: </w:t>
+      </w:r>
+      <w:proofErr w:type="spellStart"/>
+      <w:r>
+        <w:rPr>
+          <w:rFonts w:ascii="Arial" w:hAnsi="Arial" w:cs="Arial"/>
           <w:szCs w:val="20"/>
         </w:rPr>
-        <w:t xml:space="preserve">IT-Sicherheit. Konzepte – Verfahren </w:t>
-      </w:r>
-      <w:r>
-        <w:rPr>
-          <w:rFonts w:ascii="Arial" w:hAnsi="Arial" w:cs="Arial"/>
-          <w:i/>
+        <w:t>Oldenbourg</w:t>
+      </w:r>
+      <w:proofErr w:type="spellEnd"/>
+      <w:r>
+        <w:rPr>
+          <w:rFonts w:ascii="Arial" w:hAnsi="Arial" w:cs="Arial"/>
           <w:szCs w:val="20"/>
         </w:rPr>
-        <w:t>–</w:t>
-      </w:r>
-      <w:r>
-        <w:rPr>
-          <w:rFonts w:ascii="Arial" w:hAnsi="Arial" w:cs="Arial"/>
-          <w:i/>
+        <w:t>., 2013</w:t>
+      </w:r>
+    </w:p>
+    <w:p>
+      <w:pPr>
+        <w:pStyle w:val="Listenabsatz"/>
+        <w:numPr>
+          <w:ilvl w:val="0"/>
+          <w:numId w:val="3"/>
+        </w:numPr>
+        <w:rPr>
+          <w:rFonts w:ascii="Arial" w:hAnsi="Arial" w:cs="Arial"/>
           <w:szCs w:val="20"/>
         </w:rPr>
-        <w:t xml:space="preserve"> Protokolle</w:t>
-      </w:r>
+      </w:pPr>
       <w:r>
         <w:rPr>
           <w:rFonts w:ascii="Arial" w:hAnsi="Arial" w:cs="Arial"/>
           <w:szCs w:val="20"/>
         </w:rPr>
-        <w:t xml:space="preserve">,  München: </w:t>
+        <w:t xml:space="preserve">SORGE, C.; GRUSCHKA, N. &amp; IACONO, L. L.: Sicherheit in Kommunikationsnetzen: </w:t>
       </w:r>
       <w:proofErr w:type="spellStart"/>
       <w:r>
@@ -1220,6 +1325,479 @@
         <w:t>Oldenbourg</w:t>
       </w:r>
       <w:proofErr w:type="spellEnd"/>
+      <w:r>
+        <w:rPr>
+          <w:rFonts w:ascii="Arial" w:hAnsi="Arial" w:cs="Arial"/>
+          <w:szCs w:val="20"/>
+        </w:rPr>
+        <w:t>., 2013</w:t>
+      </w:r>
+    </w:p>
+    <w:p>
+      <w:pPr>
+        <w:pStyle w:val="Listenabsatz"/>
+        <w:numPr>
+          <w:ilvl w:val="0"/>
+          <w:numId w:val="3"/>
+        </w:numPr>
+        <w:rPr>
+          <w:rFonts w:ascii="Arial" w:hAnsi="Arial" w:cs="Arial"/>
+          <w:szCs w:val="20"/>
+        </w:rPr>
+      </w:pPr>
+      <w:r>
+        <w:rPr>
+          <w:rFonts w:ascii="Arial" w:hAnsi="Arial" w:cs="Arial"/>
+          <w:szCs w:val="20"/>
+        </w:rPr>
+        <w:t>ERTEL, W</w:t>
+      </w:r>
+      <w:r>
+        <w:rPr>
+          <w:rFonts w:ascii="Arial" w:hAnsi="Arial" w:cs="Arial"/>
+          <w:szCs w:val="20"/>
+        </w:rPr>
+        <w:t xml:space="preserve">.: Angewandte Kryptographie: </w:t>
+      </w:r>
+      <w:r>
+        <w:rPr>
+          <w:rFonts w:ascii="Arial" w:hAnsi="Arial" w:cs="Arial"/>
+          <w:szCs w:val="20"/>
+        </w:rPr>
+        <w:t>Carl Hanser Verlag</w:t>
+      </w:r>
+      <w:r>
+        <w:rPr>
+          <w:rFonts w:ascii="Arial" w:hAnsi="Arial" w:cs="Arial"/>
+          <w:szCs w:val="20"/>
+        </w:rPr>
+        <w:t>.</w:t>
+      </w:r>
+      <w:r>
+        <w:rPr>
+          <w:rFonts w:ascii="Arial" w:hAnsi="Arial" w:cs="Arial"/>
+          <w:szCs w:val="20"/>
+        </w:rPr>
+        <w:t>, 2012</w:t>
+      </w:r>
+    </w:p>
+    <w:p>
+      <w:pPr>
+        <w:pStyle w:val="Listenabsatz"/>
+        <w:numPr>
+          <w:ilvl w:val="0"/>
+          <w:numId w:val="3"/>
+        </w:numPr>
+        <w:rPr>
+          <w:rFonts w:ascii="Arial" w:hAnsi="Arial" w:cs="Arial"/>
+          <w:szCs w:val="20"/>
+        </w:rPr>
+      </w:pPr>
+      <w:r>
+        <w:rPr>
+          <w:rFonts w:ascii="Arial" w:hAnsi="Arial" w:cs="Arial"/>
+          <w:szCs w:val="20"/>
+        </w:rPr>
+        <w:t>SCHMEH, K</w:t>
+      </w:r>
+      <w:r>
+        <w:rPr>
+          <w:rFonts w:ascii="Arial" w:hAnsi="Arial" w:cs="Arial"/>
+          <w:szCs w:val="20"/>
+        </w:rPr>
+        <w:t>.</w:t>
+      </w:r>
+      <w:r>
+        <w:rPr>
+          <w:rFonts w:ascii="Arial" w:hAnsi="Arial" w:cs="Arial"/>
+          <w:szCs w:val="20"/>
+        </w:rPr>
+        <w:t>: Kryptographie - Verfahr</w:t>
+      </w:r>
+      <w:r>
+        <w:rPr>
+          <w:rFonts w:ascii="Arial" w:hAnsi="Arial" w:cs="Arial"/>
+          <w:szCs w:val="20"/>
+        </w:rPr>
+        <w:t>en, Protokolle, Infrastrukturen:</w:t>
+      </w:r>
+      <w:r>
+        <w:rPr>
+          <w:rFonts w:ascii="Arial" w:hAnsi="Arial" w:cs="Arial"/>
+          <w:szCs w:val="20"/>
+        </w:rPr>
+        <w:t xml:space="preserve"> </w:t>
+      </w:r>
+      <w:proofErr w:type="spellStart"/>
+      <w:r>
+        <w:rPr>
+          <w:rFonts w:ascii="Arial" w:hAnsi="Arial" w:cs="Arial"/>
+          <w:szCs w:val="20"/>
+        </w:rPr>
+        <w:t>dpunkt.verlag</w:t>
+      </w:r>
+      <w:proofErr w:type="spellEnd"/>
+      <w:r>
+        <w:rPr>
+          <w:rFonts w:ascii="Arial" w:hAnsi="Arial" w:cs="Arial"/>
+          <w:szCs w:val="20"/>
+        </w:rPr>
+        <w:t>.</w:t>
+      </w:r>
+      <w:r>
+        <w:rPr>
+          <w:rFonts w:ascii="Arial" w:hAnsi="Arial" w:cs="Arial"/>
+          <w:szCs w:val="20"/>
+        </w:rPr>
+        <w:t>, 2013</w:t>
+      </w:r>
+    </w:p>
+    <w:p>
+      <w:pPr>
+        <w:pStyle w:val="Listenabsatz"/>
+        <w:numPr>
+          <w:ilvl w:val="0"/>
+          <w:numId w:val="3"/>
+        </w:numPr>
+        <w:rPr>
+          <w:rFonts w:ascii="Arial" w:hAnsi="Arial" w:cs="Arial"/>
+          <w:szCs w:val="20"/>
+        </w:rPr>
+      </w:pPr>
+      <w:r>
+        <w:rPr>
+          <w:rFonts w:ascii="Arial" w:hAnsi="Arial" w:cs="Arial"/>
+          <w:szCs w:val="20"/>
+        </w:rPr>
+        <w:t>SPITZ, S</w:t>
+      </w:r>
+      <w:r>
+        <w:rPr>
+          <w:rFonts w:ascii="Arial" w:hAnsi="Arial" w:cs="Arial"/>
+          <w:szCs w:val="20"/>
+        </w:rPr>
+        <w:t>.;</w:t>
+      </w:r>
+      <w:r>
+        <w:rPr>
+          <w:rFonts w:ascii="Arial" w:hAnsi="Arial" w:cs="Arial"/>
+          <w:szCs w:val="20"/>
+        </w:rPr>
+        <w:t xml:space="preserve"> PRAMATEFTAKIS, M</w:t>
+      </w:r>
+      <w:r>
+        <w:rPr>
+          <w:rFonts w:ascii="Arial" w:hAnsi="Arial" w:cs="Arial"/>
+          <w:szCs w:val="20"/>
+        </w:rPr>
+        <w:t>.</w:t>
+      </w:r>
+      <w:r>
+        <w:rPr>
+          <w:rFonts w:ascii="Arial" w:hAnsi="Arial" w:cs="Arial"/>
+          <w:szCs w:val="20"/>
+        </w:rPr>
+        <w:t>; SWOBODA, J</w:t>
+      </w:r>
+      <w:r>
+        <w:rPr>
+          <w:rFonts w:ascii="Arial" w:hAnsi="Arial" w:cs="Arial"/>
+          <w:szCs w:val="20"/>
+        </w:rPr>
+        <w:t>.</w:t>
+      </w:r>
+      <w:r>
+        <w:rPr>
+          <w:rFonts w:ascii="Arial" w:hAnsi="Arial" w:cs="Arial"/>
+          <w:szCs w:val="20"/>
+        </w:rPr>
+        <w:t>: Kryptographie und IT-Sicherhe</w:t>
+      </w:r>
+      <w:r>
+        <w:rPr>
+          <w:rFonts w:ascii="Arial" w:hAnsi="Arial" w:cs="Arial"/>
+          <w:szCs w:val="20"/>
+        </w:rPr>
+        <w:t xml:space="preserve">it - Grundlagen und Anwendungen: </w:t>
+      </w:r>
+      <w:proofErr w:type="spellStart"/>
+      <w:r>
+        <w:rPr>
+          <w:rFonts w:ascii="Arial" w:hAnsi="Arial" w:cs="Arial"/>
+          <w:szCs w:val="20"/>
+        </w:rPr>
+        <w:t>Vieweg+Teubner</w:t>
+      </w:r>
+      <w:proofErr w:type="spellEnd"/>
+      <w:r>
+        <w:rPr>
+          <w:rFonts w:ascii="Arial" w:hAnsi="Arial" w:cs="Arial"/>
+          <w:szCs w:val="20"/>
+        </w:rPr>
+        <w:t xml:space="preserve"> Verlag</w:t>
+      </w:r>
+      <w:r>
+        <w:rPr>
+          <w:rFonts w:ascii="Arial" w:hAnsi="Arial" w:cs="Arial"/>
+          <w:szCs w:val="20"/>
+        </w:rPr>
+        <w:t>.</w:t>
+      </w:r>
+      <w:r>
+        <w:rPr>
+          <w:rFonts w:ascii="Arial" w:hAnsi="Arial" w:cs="Arial"/>
+          <w:szCs w:val="20"/>
+        </w:rPr>
+        <w:t>, 2011</w:t>
+      </w:r>
+    </w:p>
+    <w:p>
+      <w:pPr>
+        <w:pStyle w:val="Listenabsatz"/>
+        <w:ind w:left="709"/>
+        <w:rPr>
+          <w:rFonts w:ascii="Arial" w:hAnsi="Arial" w:cs="Arial"/>
+          <w:szCs w:val="20"/>
+        </w:rPr>
+      </w:pPr>
+    </w:p>
+    <w:p>
+      <w:pPr>
+        <w:pStyle w:val="Listenabsatz"/>
+        <w:numPr>
+          <w:ilvl w:val="0"/>
+          <w:numId w:val="3"/>
+        </w:numPr>
+        <w:rPr>
+          <w:rFonts w:ascii="Arial" w:hAnsi="Arial" w:cs="Arial"/>
+          <w:szCs w:val="20"/>
+        </w:rPr>
+      </w:pPr>
+      <w:r>
+        <w:rPr>
+          <w:rFonts w:ascii="Arial" w:hAnsi="Arial" w:cs="Arial"/>
+          <w:szCs w:val="20"/>
+        </w:rPr>
+        <w:t xml:space="preserve">BÖCK, H.: </w:t>
+      </w:r>
+      <w:proofErr w:type="spellStart"/>
+      <w:r>
+        <w:rPr>
+          <w:rFonts w:ascii="Arial" w:hAnsi="Arial" w:cs="Arial"/>
+          <w:szCs w:val="20"/>
+        </w:rPr>
+        <w:t>Perfect</w:t>
+      </w:r>
+      <w:proofErr w:type="spellEnd"/>
+      <w:r>
+        <w:rPr>
+          <w:rFonts w:ascii="Arial" w:hAnsi="Arial" w:cs="Arial"/>
+          <w:szCs w:val="20"/>
+        </w:rPr>
+        <w:t xml:space="preserve"> Forward Secrecy: Zukunftssicher per Schlüsselaustausch, GOLEM.DE - </w:t>
+      </w:r>
+      <w:proofErr w:type="spellStart"/>
+      <w:r>
+        <w:rPr>
+          <w:rFonts w:ascii="Arial" w:hAnsi="Arial" w:cs="Arial"/>
+          <w:szCs w:val="20"/>
+        </w:rPr>
+        <w:t>Klaß</w:t>
+      </w:r>
+      <w:proofErr w:type="spellEnd"/>
+      <w:r>
+        <w:rPr>
+          <w:rFonts w:ascii="Arial" w:hAnsi="Arial" w:cs="Arial"/>
+          <w:szCs w:val="20"/>
+        </w:rPr>
+        <w:t xml:space="preserve"> &amp; </w:t>
+      </w:r>
+      <w:proofErr w:type="spellStart"/>
+      <w:r>
+        <w:rPr>
+          <w:rFonts w:ascii="Arial" w:hAnsi="Arial" w:cs="Arial"/>
+          <w:szCs w:val="20"/>
+        </w:rPr>
+        <w:t>Ihlenfeld</w:t>
+      </w:r>
+      <w:proofErr w:type="spellEnd"/>
+      <w:r>
+        <w:rPr>
+          <w:rFonts w:ascii="Arial" w:hAnsi="Arial" w:cs="Arial"/>
+          <w:szCs w:val="20"/>
+        </w:rPr>
+        <w:t xml:space="preserve"> Verlag GmbH, Online, </w:t>
+      </w:r>
+      <w:proofErr w:type="spellStart"/>
+      <w:r>
+        <w:rPr>
+          <w:rFonts w:ascii="Arial" w:hAnsi="Arial" w:cs="Arial"/>
+          <w:szCs w:val="20"/>
+        </w:rPr>
+        <w:t>Klaß</w:t>
+      </w:r>
+      <w:proofErr w:type="spellEnd"/>
+      <w:r>
+        <w:rPr>
+          <w:rFonts w:ascii="Arial" w:hAnsi="Arial" w:cs="Arial"/>
+          <w:szCs w:val="20"/>
+        </w:rPr>
+        <w:t xml:space="preserve"> &amp; </w:t>
+      </w:r>
+      <w:proofErr w:type="spellStart"/>
+      <w:r>
+        <w:rPr>
+          <w:rFonts w:ascii="Arial" w:hAnsi="Arial" w:cs="Arial"/>
+          <w:szCs w:val="20"/>
+        </w:rPr>
+        <w:t>Ihlenfeld</w:t>
+      </w:r>
+      <w:proofErr w:type="spellEnd"/>
+      <w:r>
+        <w:rPr>
+          <w:rFonts w:ascii="Arial" w:hAnsi="Arial" w:cs="Arial"/>
+          <w:szCs w:val="20"/>
+        </w:rPr>
+        <w:t xml:space="preserve"> Verlag</w:t>
+      </w:r>
+      <w:r>
+        <w:rPr>
+          <w:rFonts w:ascii="Arial" w:hAnsi="Arial" w:cs="Arial"/>
+          <w:szCs w:val="20"/>
+        </w:rPr>
+        <w:t xml:space="preserve"> </w:t>
+      </w:r>
+      <w:proofErr w:type="spellStart"/>
+      <w:r>
+        <w:rPr>
+          <w:rFonts w:ascii="Arial" w:hAnsi="Arial" w:cs="Arial"/>
+          <w:szCs w:val="20"/>
+        </w:rPr>
+        <w:t>GmbHO</w:t>
+      </w:r>
+      <w:r>
+        <w:rPr>
+          <w:rFonts w:ascii="Arial" w:hAnsi="Arial" w:cs="Arial"/>
+          <w:szCs w:val="20"/>
+        </w:rPr>
+        <w:t>ranienstr</w:t>
+      </w:r>
+      <w:proofErr w:type="spellEnd"/>
+      <w:r>
+        <w:rPr>
+          <w:rFonts w:ascii="Arial" w:hAnsi="Arial" w:cs="Arial"/>
+          <w:szCs w:val="20"/>
+        </w:rPr>
+        <w:t>. 16410969 Berlin, 2013</w:t>
+      </w:r>
+    </w:p>
+    <w:p>
+      <w:pPr>
+        <w:pStyle w:val="Listenabsatz"/>
+        <w:numPr>
+          <w:ilvl w:val="0"/>
+          <w:numId w:val="3"/>
+        </w:numPr>
+        <w:rPr>
+          <w:rFonts w:ascii="Arial" w:hAnsi="Arial" w:cs="Arial"/>
+          <w:szCs w:val="20"/>
+        </w:rPr>
+      </w:pPr>
+      <w:r>
+        <w:rPr>
+          <w:rFonts w:ascii="Arial" w:hAnsi="Arial" w:cs="Arial"/>
+          <w:szCs w:val="20"/>
+        </w:rPr>
+        <w:t xml:space="preserve">Bundesamt für Sicherheit in der Informationstechnik: Glossar </w:t>
+      </w:r>
+      <w:r>
+        <w:rPr>
+          <w:rFonts w:ascii="Arial" w:hAnsi="Arial" w:cs="Arial"/>
+          <w:szCs w:val="20"/>
+        </w:rPr>
+        <w:t xml:space="preserve">und Begriffsdefinitionen (2009), </w:t>
+      </w:r>
+      <w:r>
+        <w:rPr>
+          <w:rFonts w:ascii="Arial" w:hAnsi="Arial" w:cs="Arial"/>
+          <w:szCs w:val="20"/>
+        </w:rPr>
+        <w:t xml:space="preserve">URL: </w:t>
+      </w:r>
+      <w:r>
+        <w:rPr>
+          <w:rFonts w:ascii="Arial" w:hAnsi="Arial" w:cs="Arial"/>
+          <w:szCs w:val="20"/>
+        </w:rPr>
+        <w:t>h</w:t>
+      </w:r>
+      <w:r>
+        <w:rPr>
+          <w:rFonts w:ascii="Arial" w:hAnsi="Arial" w:cs="Arial"/>
+          <w:szCs w:val="20"/>
+        </w:rPr>
+        <w:t>ttps:/www.bsi.bund.de/DE/Themen/ITGrundschutz/</w:t>
+      </w:r>
+    </w:p>
+    <w:p>
+      <w:pPr>
+        <w:pStyle w:val="Listenabsatz"/>
+        <w:ind w:left="709"/>
+        <w:rPr>
+          <w:rFonts w:ascii="Arial" w:hAnsi="Arial" w:cs="Arial"/>
+          <w:szCs w:val="20"/>
+        </w:rPr>
+      </w:pPr>
+      <w:proofErr w:type="spellStart"/>
+      <w:r>
+        <w:rPr>
+          <w:rFonts w:ascii="Arial" w:hAnsi="Arial" w:cs="Arial"/>
+          <w:szCs w:val="20"/>
+        </w:rPr>
+        <w:t>ITGrundschutzKataloge</w:t>
+      </w:r>
+      <w:proofErr w:type="spellEnd"/>
+      <w:r>
+        <w:rPr>
+          <w:rFonts w:ascii="Arial" w:hAnsi="Arial" w:cs="Arial"/>
+          <w:szCs w:val="20"/>
+        </w:rPr>
+        <w:t>/Inhalt/Glossar/glossar_node.html (Stand 28.05.2014)</w:t>
+      </w:r>
+    </w:p>
+    <w:p>
+      <w:pPr>
+        <w:pStyle w:val="Listenabsatz"/>
+        <w:numPr>
+          <w:ilvl w:val="0"/>
+          <w:numId w:val="3"/>
+        </w:numPr>
+        <w:rPr>
+          <w:rFonts w:ascii="Arial" w:hAnsi="Arial" w:cs="Arial"/>
+          <w:szCs w:val="20"/>
+        </w:rPr>
+      </w:pPr>
+      <w:r>
+        <w:rPr>
+          <w:rFonts w:ascii="Arial" w:hAnsi="Arial" w:cs="Arial"/>
+          <w:szCs w:val="20"/>
+        </w:rPr>
+        <w:t>Berliner Beauftragter für Datenschutz und Informationsfreiheit: Verfügbarkeit, Integrität, Vertra</w:t>
+      </w:r>
+      <w:r>
+        <w:rPr>
+          <w:rFonts w:ascii="Arial" w:hAnsi="Arial" w:cs="Arial"/>
+          <w:szCs w:val="20"/>
+        </w:rPr>
+        <w:t xml:space="preserve">ulichkeit, Authentizität (2008), </w:t>
+      </w:r>
+      <w:r>
+        <w:rPr>
+          <w:rFonts w:ascii="Arial" w:hAnsi="Arial" w:cs="Arial"/>
+          <w:szCs w:val="20"/>
+        </w:rPr>
+        <w:t>URL: http://www.datenschutz-berlin.de/content/technik/begriffsbestimmungen/verfuegbarkeit-integritaet-vertraulichkeit-authentizitaet (Stand 28.05.2014)</w:t>
+      </w:r>
     </w:p>
     <w:p>
       <w:pPr>
@@ -4106,11 +4684,19 @@
           <w:rFonts w:ascii="Calibri" w:hAnsi="Calibri"/>
         </w:rPr>
       </w:pPr>
+      <w:commentRangeStart w:id="1"/>
       <w:r>
         <w:rPr>
           <w:rFonts w:ascii="Calibri" w:hAnsi="Calibri"/>
         </w:rPr>
         <w:t xml:space="preserve">Sicherheitsniveaus </w:t>
+      </w:r>
+      <w:commentRangeEnd w:id="1"/>
+      <w:r>
+        <w:rPr>
+          <w:rStyle w:val="Kommentarzeichen"/>
+        </w:rPr>
+        <w:commentReference w:id="1"/>
       </w:r>
     </w:p>
     <w:p>
@@ -4126,6 +4712,7 @@
           <w:rFonts w:ascii="Calibri" w:hAnsi="Calibri"/>
         </w:rPr>
       </w:pPr>
+      <w:commentRangeStart w:id="2"/>
       <w:r>
         <w:rPr>
           <w:rFonts w:ascii="Calibri" w:hAnsi="Calibri"/>
@@ -4611,6 +5198,13 @@
         </w:rPr>
         <w:t>DANE/TLSA</w:t>
       </w:r>
+      <w:commentRangeEnd w:id="2"/>
+      <w:r>
+        <w:rPr>
+          <w:rStyle w:val="Kommentarzeichen"/>
+        </w:rPr>
+        <w:commentReference w:id="2"/>
+      </w:r>
     </w:p>
     <w:p>
       <w:pPr>
@@ -4625,6 +5219,7 @@
           <w:rFonts w:ascii="Calibri" w:hAnsi="Calibri"/>
         </w:rPr>
       </w:pPr>
+      <w:commentRangeStart w:id="3"/>
       <w:r>
         <w:rPr>
           <w:rFonts w:ascii="Calibri" w:hAnsi="Calibri"/>
@@ -4862,6 +5457,13 @@
         </w:rPr>
         <w:t>)</w:t>
       </w:r>
+      <w:commentRangeEnd w:id="3"/>
+      <w:r>
+        <w:rPr>
+          <w:rStyle w:val="Kommentarzeichen"/>
+        </w:rPr>
+        <w:commentReference w:id="3"/>
+      </w:r>
     </w:p>
     <w:p>
       <w:pPr>
@@ -4936,11 +5538,19 @@
           <w:rFonts w:ascii="Calibri" w:hAnsi="Calibri"/>
         </w:rPr>
       </w:pPr>
+      <w:commentRangeStart w:id="4"/>
       <w:r>
         <w:rPr>
           <w:rFonts w:ascii="Calibri" w:hAnsi="Calibri"/>
         </w:rPr>
         <w:t>Anhang: Infografik</w:t>
+      </w:r>
+      <w:commentRangeEnd w:id="4"/>
+      <w:r>
+        <w:rPr>
+          <w:rStyle w:val="Kommentarzeichen"/>
+        </w:rPr>
+        <w:commentReference w:id="4"/>
       </w:r>
     </w:p>
     <w:p>
@@ -4959,8 +5569,6 @@
         </w:rPr>
         <w:t xml:space="preserve"> </w:t>
       </w:r>
-      <w:bookmarkStart w:id="0" w:name="_GoBack"/>
-      <w:bookmarkEnd w:id="0"/>
     </w:p>
     <w:sectPr>
       <w:pgSz w:w="11906" w:h="16838"/>
@@ -4970,6 +5578,151 @@
     </w:sectPr>
   </w:body>
 </w:document>
+</file>
+
+<file path=word/comments.xml><?xml version="1.0" encoding="utf-8"?>
+<w:comments xmlns:wpc="http://schemas.microsoft.com/office/word/2010/wordprocessingCanvas" xmlns:mc="http://schemas.openxmlformats.org/markup-compatibility/2006" xmlns:o="urn:schemas-microsoft-com:office:office" xmlns:r="http://schemas.openxmlformats.org/officeDocument/2006/relationships" xmlns:m="http://schemas.openxmlformats.org/officeDocument/2006/math" xmlns:v="urn:schemas-microsoft-com:vml" xmlns:wp14="http://schemas.microsoft.com/office/word/2010/wordprocessingDrawing" xmlns:wp="http://schemas.openxmlformats.org/drawingml/2006/wordprocessingDrawing" xmlns:w10="urn:schemas-microsoft-com:office:word" xmlns:w="http://schemas.openxmlformats.org/wordprocessingml/2006/main" xmlns:w14="http://schemas.microsoft.com/office/word/2010/wordml" xmlns:wpg="http://schemas.microsoft.com/office/word/2010/wordprocessingGroup" xmlns:wpi="http://schemas.microsoft.com/office/word/2010/wordprocessingInk" xmlns:wne="http://schemas.microsoft.com/office/word/2006/wordml" xmlns:wps="http://schemas.microsoft.com/office/word/2010/wordprocessingShape" mc:Ignorable="w14 wp14">
+  <w:comment w:id="0" w:author="Florian Schünhoff" w:date="2014-05-28T13:14:00Z" w:initials="FS">
+    <w:p>
+      <w:pPr>
+        <w:pStyle w:val="Kommentartext"/>
+      </w:pPr>
+      <w:r>
+        <w:rPr>
+          <w:rStyle w:val="Kommentarzeichen"/>
+        </w:rPr>
+        <w:annotationRef/>
+      </w:r>
+      <w:r>
+        <w:t>Wir arbeiten aktuell daran die Zielgruppe genauer zu definieren. Sobald wir ein Zwischenergebnis haben, bitten wir Sie wieder um Ihr Feedback (vor. bis zum kommenden TT)</w:t>
+      </w:r>
+    </w:p>
+  </w:comment>
+  <w:comment w:id="1" w:author="Florian Schünhoff" w:date="2014-05-28T13:38:00Z" w:initials="FS">
+    <w:p>
+      <w:pPr>
+        <w:jc w:val="both"/>
+        <w:rPr>
+          <w:rFonts w:ascii="Arial" w:hAnsi="Arial" w:cs="Arial"/>
+        </w:rPr>
+      </w:pPr>
+      <w:r>
+        <w:rPr>
+          <w:rStyle w:val="Kommentarzeichen"/>
+        </w:rPr>
+        <w:annotationRef/>
+      </w:r>
+      <w:r>
+        <w:rPr>
+          <w:rFonts w:ascii="Arial" w:hAnsi="Arial" w:cs="Arial"/>
+        </w:rPr>
+        <w:t>Welche unterschiedlichen Sicherheitsbedürfnisse gibt es in der privaten E-Mail Kommunikation und wie kann man diese hinsichtlich praxisorientierter Anwendungsfälle beschreiben und in Sicherheitsstufen kategorisieren?</w:t>
+      </w:r>
+    </w:p>
+    <w:p>
+      <w:pPr>
+        <w:pStyle w:val="Kommentartext"/>
+      </w:pPr>
+    </w:p>
+  </w:comment>
+  <w:comment w:id="2" w:author="Florian Schünhoff" w:date="2014-05-28T13:38:00Z" w:initials="FS">
+    <w:p>
+      <w:pPr>
+        <w:jc w:val="both"/>
+        <w:rPr>
+          <w:rFonts w:ascii="Arial" w:hAnsi="Arial" w:cs="Arial"/>
+        </w:rPr>
+      </w:pPr>
+      <w:r>
+        <w:rPr>
+          <w:rStyle w:val="Kommentarzeichen"/>
+        </w:rPr>
+        <w:annotationRef/>
+      </w:r>
+      <w:r>
+        <w:rPr>
+          <w:rFonts w:ascii="Arial" w:hAnsi="Arial" w:cs="Arial"/>
+        </w:rPr>
+        <w:t>Welche Verfahren, Methoden und Protokolle sind für eine sichere E-Mail Kommunikation notwendig und wie sehen deren Funktionsweisen aus?</w:t>
+      </w:r>
+    </w:p>
+    <w:p>
+      <w:pPr>
+        <w:jc w:val="both"/>
+        <w:rPr>
+          <w:rFonts w:ascii="Arial" w:hAnsi="Arial" w:cs="Arial"/>
+        </w:rPr>
+      </w:pPr>
+    </w:p>
+    <w:p>
+      <w:pPr>
+        <w:pStyle w:val="Kommentartext"/>
+      </w:pPr>
+      <w:r>
+        <w:rPr>
+          <w:rFonts w:ascii="Arial" w:hAnsi="Arial" w:cs="Arial"/>
+        </w:rPr>
+        <w:t>Wie ist eine Zuordnung zwischen beschriebenen Sicherheitsstufen und Verfahren zu entwickeln, um entsprechend den Anwendungsfällen  optimale technische Konzepte für sichere E-Mail Kommunikation zu empfehlen?</w:t>
+      </w:r>
+    </w:p>
+  </w:comment>
+  <w:comment w:id="3" w:author="Florian Schünhoff" w:date="2014-05-28T13:38:00Z" w:initials="FS">
+    <w:p>
+      <w:pPr>
+        <w:jc w:val="both"/>
+        <w:rPr>
+          <w:rFonts w:ascii="Arial" w:hAnsi="Arial" w:cs="Arial"/>
+        </w:rPr>
+      </w:pPr>
+      <w:r>
+        <w:rPr>
+          <w:rStyle w:val="Kommentarzeichen"/>
+        </w:rPr>
+        <w:annotationRef/>
+      </w:r>
+      <w:r>
+        <w:rPr>
+          <w:rFonts w:ascii="Arial" w:hAnsi="Arial" w:cs="Arial"/>
+        </w:rPr>
+        <w:t>Welche Möglichkeiten hat der private Endanwender um mit den E-Mail-Angeboten von gängigen und alternativen Providern seine Kommunikation sicher zu gestalten, bzw. bis zu welcher Sicherheitsstufe ist dies möglich?</w:t>
+      </w:r>
+    </w:p>
+    <w:p>
+      <w:pPr>
+        <w:pStyle w:val="Kommentartext"/>
+      </w:pPr>
+    </w:p>
+  </w:comment>
+  <w:comment w:id="4" w:author="Florian Schünhoff" w:date="2014-05-28T13:38:00Z" w:initials="FS">
+    <w:p>
+      <w:pPr>
+        <w:jc w:val="both"/>
+        <w:rPr>
+          <w:rFonts w:ascii="Arial" w:hAnsi="Arial" w:cs="Arial"/>
+        </w:rPr>
+      </w:pPr>
+      <w:r>
+        <w:rPr>
+          <w:rStyle w:val="Kommentarzeichen"/>
+        </w:rPr>
+        <w:annotationRef/>
+      </w:r>
+      <w:r>
+        <w:rPr>
+          <w:rFonts w:ascii="Arial" w:hAnsi="Arial" w:cs="Arial"/>
+        </w:rPr>
+        <w:t>Wie kann eine Zusammenfassung der Ergebnisse aussehen, die der Zielgruppe in kurzer Form ihre Fragen hinsichtlich der Möglichkeit sicherer E-Mail Kommunikation beantwortet?</w:t>
+      </w:r>
+    </w:p>
+    <w:p>
+      <w:pPr>
+        <w:pStyle w:val="Kommentartext"/>
+      </w:pPr>
+      <w:bookmarkStart w:id="5" w:name="_GoBack"/>
+      <w:bookmarkEnd w:id="5"/>
+    </w:p>
+  </w:comment>
+</w:comments>
 </file>
 
 <file path=word/endnotes.xml><?xml version="1.0" encoding="utf-8"?>
@@ -5479,7 +6232,7 @@
   <w:abstractNum w:abstractNumId="4">
     <w:nsid w:val="21B41E62"/>
     <w:multiLevelType w:val="hybridMultilevel"/>
-    <w:tmpl w:val="96387E16"/>
+    <w:tmpl w:val="4E5695BC"/>
     <w:lvl w:ilvl="0" w:tplc="D1EC0AE8">
       <w:numFmt w:val="bullet"/>
       <w:lvlText w:val="-"/>
@@ -9266,7 +10019,7 @@
 </file>
 
 <file path=customXml/itemProps1.xml><?xml version="1.0" encoding="utf-8"?>
-<ds:datastoreItem xmlns:ds="http://schemas.openxmlformats.org/officeDocument/2006/customXml" ds:itemID="{516C6D82-7776-4AEA-B3B6-DECAFB4EA478}">
+<ds:datastoreItem xmlns:ds="http://schemas.openxmlformats.org/officeDocument/2006/customXml" ds:itemID="{F2F3ED8E-3060-4EE5-AD5B-7DB2E6951289}">
   <ds:schemaRefs>
     <ds:schemaRef ds:uri="http://schemas.openxmlformats.org/officeDocument/2006/bibliography"/>
   </ds:schemaRefs>

</xml_diff>

<commit_message>
Leitfragen angepasst in präzisierter Aufgabenstelleung
</commit_message>
<xml_diff>
--- a/Praezisierte_Aufgabenstellen_ueberarbeitet.docx
+++ b/Praezisierte_Aufgabenstellen_ueberarbeitet.docx
@@ -109,8 +109,10 @@
         <w:rPr>
           <w:rFonts w:ascii="Arial" w:hAnsi="Arial" w:cs="Arial"/>
         </w:rPr>
-        <w:t>18</w:t>
-      </w:r>
+        <w:t>27</w:t>
+      </w:r>
+      <w:bookmarkStart w:id="0" w:name="_GoBack"/>
+      <w:bookmarkEnd w:id="0"/>
       <w:r>
         <w:rPr>
           <w:rFonts w:ascii="Arial" w:hAnsi="Arial" w:cs="Arial"/>
@@ -235,8 +237,6 @@
         </w:rPr>
         <w:t>im Privata</w:t>
       </w:r>
-      <w:bookmarkStart w:id="0" w:name="_GoBack"/>
-      <w:bookmarkEnd w:id="0"/>
       <w:r>
         <w:rPr>
           <w:rFonts w:ascii="Arial" w:hAnsi="Arial" w:cs="Arial"/>
@@ -911,12 +911,44 @@
         <w:rPr>
           <w:rFonts w:ascii="Arial" w:hAnsi="Arial" w:cs="Arial"/>
         </w:rPr>
+        <w:t xml:space="preserve">In welcher Art und Weise lassen sich </w:t>
+      </w:r>
+      <w:r>
+        <w:rPr>
+          <w:rFonts w:ascii="Arial" w:hAnsi="Arial" w:cs="Arial"/>
+        </w:rPr>
+        <w:t xml:space="preserve">gängige und alternative </w:t>
+      </w:r>
+      <w:r>
+        <w:rPr>
+          <w:rFonts w:ascii="Arial" w:hAnsi="Arial" w:cs="Arial"/>
+        </w:rPr>
+        <w:t>E-Mail Provider vergleichen und welche Kriterien sind hierfür geeignet?</w:t>
+      </w:r>
+    </w:p>
+    <w:p>
+      <w:pPr>
+        <w:jc w:val="both"/>
+        <w:rPr>
+          <w:rFonts w:ascii="Arial" w:hAnsi="Arial" w:cs="Arial"/>
+        </w:rPr>
+      </w:pPr>
+      <w:r>
+        <w:rPr>
+          <w:rFonts w:ascii="Arial" w:hAnsi="Arial" w:cs="Arial"/>
+        </w:rPr>
         <w:t xml:space="preserve">Welche Möglichkeiten </w:t>
       </w:r>
       <w:r>
         <w:rPr>
           <w:rFonts w:ascii="Arial" w:hAnsi="Arial" w:cs="Arial"/>
         </w:rPr>
+        <w:t xml:space="preserve">hat </w:t>
+      </w:r>
+      <w:r>
+        <w:rPr>
+          <w:rFonts w:ascii="Arial" w:hAnsi="Arial" w:cs="Arial"/>
+        </w:rPr>
         <w:t>die Zielgruppe</w:t>
       </w:r>
       <w:r>
@@ -941,13 +973,31 @@
         <w:rPr>
           <w:rFonts w:ascii="Arial" w:hAnsi="Arial" w:cs="Arial"/>
         </w:rPr>
-        <w:t xml:space="preserve"> von gängigen und alternativen </w:t>
-      </w:r>
-      <w:r>
-        <w:rPr>
-          <w:rFonts w:ascii="Arial" w:hAnsi="Arial" w:cs="Arial"/>
-        </w:rPr>
-        <w:t xml:space="preserve">Providern </w:t>
+        <w:t xml:space="preserve"> </w:t>
+      </w:r>
+      <w:r>
+        <w:rPr>
+          <w:rFonts w:ascii="Arial" w:hAnsi="Arial" w:cs="Arial"/>
+        </w:rPr>
+        <w:t>der betrachteten</w:t>
+      </w:r>
+      <w:r>
+        <w:rPr>
+          <w:rFonts w:ascii="Arial" w:hAnsi="Arial" w:cs="Arial"/>
+        </w:rPr>
+        <w:t xml:space="preserve"> </w:t>
+      </w:r>
+      <w:r>
+        <w:rPr>
+          <w:rFonts w:ascii="Arial" w:hAnsi="Arial" w:cs="Arial"/>
+        </w:rPr>
+        <w:t>Provider</w:t>
+      </w:r>
+      <w:r>
+        <w:rPr>
+          <w:rFonts w:ascii="Arial" w:hAnsi="Arial" w:cs="Arial"/>
+        </w:rPr>
+        <w:t xml:space="preserve"> </w:t>
       </w:r>
       <w:r>
         <w:rPr>
@@ -1128,7 +1178,23 @@
           <w:sz w:val="24"/>
           <w:szCs w:val="24"/>
         </w:rPr>
-        <w:t>Kommunikation via Mail; alternativ kann auch WhatsApp für schnelle Rückfragen genommen werden</w:t>
+        <w:t xml:space="preserve">Kommunikation via Mail; alternativ kann auch </w:t>
+      </w:r>
+      <w:proofErr w:type="spellStart"/>
+      <w:r>
+        <w:rPr>
+          <w:sz w:val="24"/>
+          <w:szCs w:val="24"/>
+        </w:rPr>
+        <w:t>WhatsApp</w:t>
+      </w:r>
+      <w:proofErr w:type="spellEnd"/>
+      <w:r>
+        <w:rPr>
+          <w:sz w:val="24"/>
+          <w:szCs w:val="24"/>
+        </w:rPr>
+        <w:t xml:space="preserve"> für schnelle Rückfragen genommen werden</w:t>
       </w:r>
     </w:p>
     <w:p>
@@ -1150,12 +1216,21 @@
         </w:rPr>
         <w:t xml:space="preserve">Benutzung von </w:t>
       </w:r>
+      <w:proofErr w:type="spellStart"/>
       <w:r>
         <w:rPr>
           <w:sz w:val="24"/>
           <w:szCs w:val="24"/>
         </w:rPr>
-        <w:t>Trello für das Projekt-Controlling</w:t>
+        <w:t>Trello</w:t>
+      </w:r>
+      <w:proofErr w:type="spellEnd"/>
+      <w:r>
+        <w:rPr>
+          <w:sz w:val="24"/>
+          <w:szCs w:val="24"/>
+        </w:rPr>
+        <w:t xml:space="preserve"> für das Projekt-Controlling</w:t>
       </w:r>
     </w:p>
     <w:p>
@@ -1907,7 +1982,25 @@
                 <w:sz w:val="16"/>
                 <w:szCs w:val="16"/>
               </w:rPr>
-              <w:t>Web of Trust</w:t>
+              <w:t xml:space="preserve">Web </w:t>
+            </w:r>
+            <w:proofErr w:type="spellStart"/>
+            <w:r>
+              <w:rPr>
+                <w:rFonts w:ascii="Arial" w:hAnsi="Arial" w:cs="Arial"/>
+                <w:sz w:val="16"/>
+                <w:szCs w:val="16"/>
+              </w:rPr>
+              <w:t>of</w:t>
+            </w:r>
+            <w:proofErr w:type="spellEnd"/>
+            <w:r>
+              <w:rPr>
+                <w:rFonts w:ascii="Arial" w:hAnsi="Arial" w:cs="Arial"/>
+                <w:sz w:val="16"/>
+                <w:szCs w:val="16"/>
+              </w:rPr>
+              <w:t xml:space="preserve"> Trust</w:t>
             </w:r>
           </w:p>
           <w:p>
@@ -2480,7 +2573,27 @@
                 <w:szCs w:val="16"/>
                 <w:lang w:val="en-US" w:eastAsia="ar-SA"/>
               </w:rPr>
-              <w:t xml:space="preserve">E-Mail made in Germany - EmiG </w:t>
+              <w:t xml:space="preserve">E-Mail made in Germany - </w:t>
+            </w:r>
+            <w:proofErr w:type="spellStart"/>
+            <w:r>
+              <w:rPr>
+                <w:rFonts w:ascii="Arial" w:eastAsia="Times New Roman" w:hAnsi="Arial" w:cs="Arial"/>
+                <w:sz w:val="16"/>
+                <w:szCs w:val="16"/>
+                <w:lang w:val="en-US" w:eastAsia="ar-SA"/>
+              </w:rPr>
+              <w:t>EmiG</w:t>
+            </w:r>
+            <w:proofErr w:type="spellEnd"/>
+            <w:r>
+              <w:rPr>
+                <w:rFonts w:ascii="Arial" w:eastAsia="Times New Roman" w:hAnsi="Arial" w:cs="Arial"/>
+                <w:sz w:val="16"/>
+                <w:szCs w:val="16"/>
+                <w:lang w:val="en-US" w:eastAsia="ar-SA"/>
+              </w:rPr>
+              <w:t xml:space="preserve"> </w:t>
             </w:r>
           </w:p>
           <w:p>
@@ -7823,7 +7936,7 @@
 </file>
 
 <file path=customXml/itemProps1.xml><?xml version="1.0" encoding="utf-8"?>
-<ds:datastoreItem xmlns:ds="http://schemas.openxmlformats.org/officeDocument/2006/customXml" ds:itemID="{A5E4ED53-5164-48AA-A77C-1718F2AD9BEA}">
+<ds:datastoreItem xmlns:ds="http://schemas.openxmlformats.org/officeDocument/2006/customXml" ds:itemID="{3E2C720F-7CFB-43AE-B0AA-7DB8903E8164}">
   <ds:schemaRefs>
     <ds:schemaRef ds:uri="http://schemas.openxmlformats.org/officeDocument/2006/bibliography"/>
   </ds:schemaRefs>

</xml_diff>